<commit_message>
git pro en french
</commit_message>
<xml_diff>
--- a/gitk is a graphical history viewer.docx
+++ b/gitk is a graphical history viewer.docx
@@ -4169,44 +4169,331 @@
         <w:rPr>
           <w:rFonts w:ascii="mplus1mn-regular" w:eastAsia="mplus1mn-regular" w:cs="mplus1mn-regular"/>
           <w:color w:val="333333"/>
+        </w:rPr>
+      </w:pPr>
+      <w:r>
+        <w:rPr>
+          <w:rFonts w:ascii="mplus1mn-regular" w:eastAsia="mplus1mn-regular" w:cs="mplus1mn-regular"/>
+          <w:color w:val="333333"/>
+        </w:rPr>
+        <w:t>Mode patch</w:t>
+      </w:r>
+    </w:p>
+    <w:p>
+      <w:pPr>
+        <w:autoSpaceDE w:val="0"/>
+        <w:autoSpaceDN w:val="0"/>
+        <w:adjustRightInd w:val="0"/>
+        <w:spacing w:after="0" w:line="240" w:lineRule="auto"/>
+        <w:rPr>
+          <w:rFonts w:ascii="mplus1mn-regular" w:eastAsia="mplus1mn-regular" w:cs="mplus1mn-regular"/>
+          <w:color w:val="333333"/>
+        </w:rPr>
+      </w:pPr>
+      <w:r>
+        <w:rPr>
+          <w:rFonts w:ascii="mplus1mn-regular" w:eastAsia="mplus1mn-regular" w:cs="mplus1mn-regular"/>
+          <w:color w:val="333333"/>
+        </w:rPr>
+        <w:t xml:space="preserve">$ git </w:t>
+      </w:r>
+      <w:proofErr w:type="spellStart"/>
+      <w:r>
+        <w:rPr>
+          <w:rFonts w:ascii="mplus1mn-regular" w:eastAsia="mplus1mn-regular" w:cs="mplus1mn-regular"/>
+          <w:color w:val="333333"/>
+        </w:rPr>
+        <w:t>add</w:t>
+      </w:r>
+      <w:proofErr w:type="spellEnd"/>
+      <w:r>
+        <w:rPr>
+          <w:rFonts w:ascii="mplus1mn-regular" w:eastAsia="mplus1mn-regular" w:cs="mplus1mn-regular"/>
+          <w:color w:val="333333"/>
+        </w:rPr>
+        <w:t xml:space="preserve"> </w:t>
+      </w:r>
+      <w:r>
+        <w:rPr>
+          <w:rFonts w:ascii="mplus1mn-regular" w:eastAsia="mplus1mn-regular" w:cs="mplus1mn-regular"/>
+          <w:color w:val="333333"/>
+        </w:rPr>
+        <w:t>–</w:t>
+      </w:r>
+      <w:r>
+        <w:rPr>
+          <w:rFonts w:ascii="mplus1mn-regular" w:eastAsia="mplus1mn-regular" w:cs="mplus1mn-regular"/>
+          <w:color w:val="333333"/>
+        </w:rPr>
+        <w:t xml:space="preserve">p </w:t>
+      </w:r>
+    </w:p>
+    <w:p>
+      <w:pPr>
+        <w:autoSpaceDE w:val="0"/>
+        <w:autoSpaceDN w:val="0"/>
+        <w:adjustRightInd w:val="0"/>
+        <w:spacing w:after="0" w:line="240" w:lineRule="auto"/>
+        <w:rPr>
+          <w:rFonts w:ascii="mplus1mn-regular" w:eastAsia="mplus1mn-regular" w:cs="mplus1mn-regular"/>
+          <w:color w:val="333333"/>
+        </w:rPr>
+      </w:pPr>
+      <w:r>
+        <w:rPr>
+          <w:rFonts w:ascii="mplus1mn-regular" w:eastAsia="mplus1mn-regular" w:cs="mplus1mn-regular"/>
+          <w:color w:val="333333"/>
+        </w:rPr>
+        <w:t xml:space="preserve">$ git reset </w:t>
+      </w:r>
+      <w:r>
+        <w:rPr>
+          <w:rFonts w:ascii="mplus1mn-regular" w:eastAsia="mplus1mn-regular" w:cs="mplus1mn-regular"/>
+          <w:color w:val="333333"/>
+        </w:rPr>
+        <w:t>–</w:t>
+      </w:r>
+      <w:r>
+        <w:rPr>
+          <w:rFonts w:ascii="mplus1mn-regular" w:eastAsia="mplus1mn-regular" w:cs="mplus1mn-regular"/>
+          <w:color w:val="333333"/>
+        </w:rPr>
+        <w:t xml:space="preserve">p </w:t>
+      </w:r>
+    </w:p>
+    <w:p>
+      <w:pPr>
+        <w:autoSpaceDE w:val="0"/>
+        <w:autoSpaceDN w:val="0"/>
+        <w:adjustRightInd w:val="0"/>
+        <w:spacing w:after="0" w:line="240" w:lineRule="auto"/>
+        <w:rPr>
+          <w:rFonts w:ascii="mplus1mn-regular" w:eastAsia="mplus1mn-regular" w:cs="mplus1mn-regular"/>
+          <w:color w:val="333333"/>
+        </w:rPr>
+      </w:pPr>
+      <w:r>
+        <w:rPr>
+          <w:rFonts w:ascii="mplus1mn-regular" w:eastAsia="mplus1mn-regular" w:cs="mplus1mn-regular"/>
+          <w:color w:val="333333"/>
+        </w:rPr>
+        <w:lastRenderedPageBreak/>
+        <w:t xml:space="preserve">$ git </w:t>
+      </w:r>
+      <w:proofErr w:type="spellStart"/>
+      <w:r>
+        <w:rPr>
+          <w:rFonts w:ascii="mplus1mn-regular" w:eastAsia="mplus1mn-regular" w:cs="mplus1mn-regular"/>
+          <w:color w:val="333333"/>
+        </w:rPr>
+        <w:t>checkout</w:t>
+      </w:r>
+      <w:proofErr w:type="spellEnd"/>
+      <w:r>
+        <w:rPr>
+          <w:rFonts w:ascii="mplus1mn-regular" w:eastAsia="mplus1mn-regular" w:cs="mplus1mn-regular"/>
+          <w:color w:val="333333"/>
+        </w:rPr>
+        <w:t xml:space="preserve"> </w:t>
+      </w:r>
+      <w:r>
+        <w:rPr>
+          <w:rFonts w:ascii="mplus1mn-regular" w:eastAsia="mplus1mn-regular" w:cs="mplus1mn-regular"/>
+          <w:color w:val="333333"/>
+        </w:rPr>
+        <w:t>–</w:t>
+      </w:r>
+      <w:r>
+        <w:rPr>
+          <w:rFonts w:ascii="mplus1mn-regular" w:eastAsia="mplus1mn-regular" w:cs="mplus1mn-regular"/>
+          <w:color w:val="333333"/>
+        </w:rPr>
+        <w:t>p</w:t>
+      </w:r>
+    </w:p>
+    <w:p>
+      <w:pPr>
+        <w:autoSpaceDE w:val="0"/>
+        <w:autoSpaceDN w:val="0"/>
+        <w:adjustRightInd w:val="0"/>
+        <w:spacing w:after="0" w:line="240" w:lineRule="auto"/>
+        <w:rPr>
+          <w:rFonts w:ascii="mplus1mn-regular" w:eastAsia="mplus1mn-regular" w:cs="mplus1mn-regular"/>
+          <w:color w:val="333333"/>
+        </w:rPr>
+      </w:pPr>
+      <w:r>
+        <w:rPr>
+          <w:rFonts w:ascii="mplus1mn-regular" w:eastAsia="mplus1mn-regular" w:cs="mplus1mn-regular"/>
+          <w:color w:val="333333"/>
+        </w:rPr>
+        <w:t xml:space="preserve">$ git </w:t>
+      </w:r>
+      <w:proofErr w:type="spellStart"/>
+      <w:r>
+        <w:rPr>
+          <w:rFonts w:ascii="mplus1mn-regular" w:eastAsia="mplus1mn-regular" w:cs="mplus1mn-regular"/>
+          <w:color w:val="333333"/>
+        </w:rPr>
+        <w:t>stash</w:t>
+      </w:r>
+      <w:proofErr w:type="spellEnd"/>
+      <w:r>
+        <w:rPr>
+          <w:rFonts w:ascii="mplus1mn-regular" w:eastAsia="mplus1mn-regular" w:cs="mplus1mn-regular"/>
+          <w:color w:val="333333"/>
+        </w:rPr>
+        <w:t xml:space="preserve"> </w:t>
+      </w:r>
+      <w:proofErr w:type="spellStart"/>
+      <w:r>
+        <w:rPr>
+          <w:rFonts w:ascii="mplus1mn-regular" w:eastAsia="mplus1mn-regular" w:cs="mplus1mn-regular"/>
+          <w:color w:val="333333"/>
+        </w:rPr>
+        <w:t>save</w:t>
+      </w:r>
+      <w:proofErr w:type="spellEnd"/>
+      <w:r>
+        <w:rPr>
+          <w:rFonts w:ascii="mplus1mn-regular" w:eastAsia="mplus1mn-regular" w:cs="mplus1mn-regular"/>
+          <w:color w:val="333333"/>
+        </w:rPr>
+        <w:t xml:space="preserve"> -p</w:t>
+      </w:r>
+    </w:p>
+    <w:p>
+      <w:pPr>
+        <w:autoSpaceDE w:val="0"/>
+        <w:autoSpaceDN w:val="0"/>
+        <w:adjustRightInd w:val="0"/>
+        <w:spacing w:after="0" w:line="240" w:lineRule="auto"/>
+        <w:rPr>
+          <w:rFonts w:ascii="NotoSerif" w:eastAsia="NotoSerif" w:cs="NotoSerif"/>
+          <w:color w:val="333333"/>
+          <w:sz w:val="21"/>
+          <w:szCs w:val="21"/>
+        </w:rPr>
+      </w:pPr>
+    </w:p>
+    <w:p>
+      <w:pPr>
+        <w:autoSpaceDE w:val="0"/>
+        <w:autoSpaceDN w:val="0"/>
+        <w:adjustRightInd w:val="0"/>
+        <w:spacing w:after="0" w:line="240" w:lineRule="auto"/>
+        <w:rPr>
+          <w:rFonts w:ascii="NotoSerif" w:eastAsia="NotoSerif" w:cs="NotoSerif"/>
+          <w:color w:val="333333"/>
+          <w:sz w:val="21"/>
+          <w:szCs w:val="21"/>
+        </w:rPr>
+      </w:pPr>
+    </w:p>
+    <w:p>
+      <w:pPr>
+        <w:autoSpaceDE w:val="0"/>
+        <w:autoSpaceDN w:val="0"/>
+        <w:adjustRightInd w:val="0"/>
+        <w:spacing w:after="0" w:line="240" w:lineRule="auto"/>
+        <w:rPr>
+          <w:rFonts w:ascii="NotoSerif" w:eastAsia="NotoSerif" w:cs="NotoSerif"/>
+          <w:color w:val="333333"/>
+          <w:sz w:val="21"/>
+          <w:szCs w:val="21"/>
+        </w:rPr>
+      </w:pPr>
+      <w:r>
+        <w:rPr>
+          <w:rFonts w:ascii="NotoSerif" w:eastAsia="NotoSerif" w:cs="NotoSerif"/>
+          <w:color w:val="333333"/>
+          <w:sz w:val="21"/>
+          <w:szCs w:val="21"/>
+        </w:rPr>
+        <w:t>Remiser votre travail</w:t>
+      </w:r>
+    </w:p>
+    <w:p>
+      <w:pPr>
+        <w:autoSpaceDE w:val="0"/>
+        <w:autoSpaceDN w:val="0"/>
+        <w:adjustRightInd w:val="0"/>
+        <w:spacing w:after="0" w:line="240" w:lineRule="auto"/>
+        <w:rPr>
+          <w:rFonts w:ascii="NotoSerif" w:eastAsia="NotoSerif" w:cs="NotoSerif"/>
+          <w:color w:val="333333"/>
+          <w:sz w:val="21"/>
+          <w:szCs w:val="21"/>
           <w:lang w:val="en-US"/>
         </w:rPr>
       </w:pPr>
       <w:r>
         <w:rPr>
-          <w:rFonts w:ascii="mplus1mn-regular" w:eastAsia="mplus1mn-regular" w:cs="mplus1mn-regular"/>
-          <w:color w:val="333333"/>
+          <w:rFonts w:ascii="NotoSerif" w:eastAsia="NotoSerif" w:cs="NotoSerif"/>
+          <w:color w:val="333333"/>
+          <w:sz w:val="21"/>
+          <w:szCs w:val="21"/>
           <w:lang w:val="en-US"/>
         </w:rPr>
-        <w:t>Mode patch</w:t>
-      </w:r>
-    </w:p>
-    <w:p>
-      <w:pPr>
-        <w:autoSpaceDE w:val="0"/>
-        <w:autoSpaceDN w:val="0"/>
-        <w:adjustRightInd w:val="0"/>
-        <w:spacing w:after="0" w:line="240" w:lineRule="auto"/>
-        <w:rPr>
-          <w:rFonts w:ascii="mplus1mn-regular" w:eastAsia="mplus1mn-regular" w:cs="mplus1mn-regular"/>
-          <w:color w:val="333333"/>
+        <w:t xml:space="preserve">$ </w:t>
+      </w:r>
+      <w:proofErr w:type="spellStart"/>
+      <w:proofErr w:type="gramStart"/>
+      <w:r>
+        <w:rPr>
+          <w:rFonts w:ascii="NotoSerif" w:eastAsia="NotoSerif" w:cs="NotoSerif"/>
+          <w:color w:val="333333"/>
+          <w:sz w:val="21"/>
+          <w:szCs w:val="21"/>
           <w:lang w:val="en-US"/>
         </w:rPr>
-      </w:pPr>
-      <w:r>
-        <w:rPr>
-          <w:rFonts w:ascii="mplus1mn-regular" w:eastAsia="mplus1mn-regular" w:cs="mplus1mn-regular"/>
-          <w:color w:val="333333"/>
+        <w:t>git</w:t>
+      </w:r>
+      <w:proofErr w:type="spellEnd"/>
+      <w:proofErr w:type="gramEnd"/>
+      <w:r>
+        <w:rPr>
+          <w:rFonts w:ascii="NotoSerif" w:eastAsia="NotoSerif" w:cs="NotoSerif"/>
+          <w:color w:val="333333"/>
+          <w:sz w:val="21"/>
+          <w:szCs w:val="21"/>
           <w:lang w:val="en-US"/>
         </w:rPr>
+        <w:t xml:space="preserve"> stash save</w:t>
+      </w:r>
+    </w:p>
+    <w:p>
+      <w:pPr>
+        <w:autoSpaceDE w:val="0"/>
+        <w:autoSpaceDN w:val="0"/>
+        <w:adjustRightInd w:val="0"/>
+        <w:spacing w:after="0" w:line="240" w:lineRule="auto"/>
+        <w:rPr>
+          <w:rFonts w:ascii="NotoSerif" w:eastAsia="NotoSerif" w:cs="NotoSerif"/>
+          <w:color w:val="333333"/>
+          <w:sz w:val="21"/>
+          <w:szCs w:val="21"/>
+          <w:lang w:val="en-US"/>
+        </w:rPr>
+      </w:pPr>
+      <w:r>
+        <w:rPr>
+          <w:rFonts w:ascii="NotoSerif" w:eastAsia="NotoSerif" w:cs="NotoSerif"/>
+          <w:color w:val="333333"/>
+          <w:sz w:val="21"/>
+          <w:szCs w:val="21"/>
+          <w:lang w:val="en-US"/>
+        </w:rPr>
         <w:t xml:space="preserve">$ </w:t>
       </w:r>
       <w:proofErr w:type="spellStart"/>
       <w:proofErr w:type="gramStart"/>
       <w:r>
         <w:rPr>
-          <w:rFonts w:ascii="mplus1mn-regular" w:eastAsia="mplus1mn-regular" w:cs="mplus1mn-regular"/>
-          <w:color w:val="333333"/>
+          <w:rFonts w:ascii="NotoSerif" w:eastAsia="NotoSerif" w:cs="NotoSerif"/>
+          <w:color w:val="333333"/>
+          <w:sz w:val="21"/>
+          <w:szCs w:val="21"/>
           <w:lang w:val="en-US"/>
         </w:rPr>
         <w:t>git</w:t>
@@ -4215,357 +4502,27 @@
       <w:proofErr w:type="gramEnd"/>
       <w:r>
         <w:rPr>
-          <w:rFonts w:ascii="mplus1mn-regular" w:eastAsia="mplus1mn-regular" w:cs="mplus1mn-regular"/>
-          <w:color w:val="333333"/>
+          <w:rFonts w:ascii="NotoSerif" w:eastAsia="NotoSerif" w:cs="NotoSerif"/>
+          <w:color w:val="333333"/>
+          <w:sz w:val="21"/>
+          <w:szCs w:val="21"/>
           <w:lang w:val="en-US"/>
         </w:rPr>
-        <w:t xml:space="preserve"> add </w:t>
-      </w:r>
-      <w:r>
-        <w:rPr>
-          <w:rFonts w:ascii="mplus1mn-regular" w:eastAsia="mplus1mn-regular" w:cs="mplus1mn-regular"/>
-          <w:color w:val="333333"/>
+        <w:t xml:space="preserve"> stash list</w:t>
+      </w:r>
+    </w:p>
+    <w:p>
+      <w:pPr>
+        <w:autoSpaceDE w:val="0"/>
+        <w:autoSpaceDN w:val="0"/>
+        <w:adjustRightInd w:val="0"/>
+        <w:spacing w:after="0" w:line="240" w:lineRule="auto"/>
+        <w:rPr>
+          <w:rFonts w:ascii="mplus1mn-regular" w:eastAsia="mplus1mn-regular" w:cs="mplus1mn-regular"/>
+          <w:color w:val="B22146"/>
+          <w:sz w:val="21"/>
+          <w:szCs w:val="21"/>
           <w:lang w:val="en-US"/>
-        </w:rPr>
-        <w:t>–</w:t>
-      </w:r>
-      <w:r>
-        <w:rPr>
-          <w:rFonts w:ascii="mplus1mn-regular" w:eastAsia="mplus1mn-regular" w:cs="mplus1mn-regular"/>
-          <w:color w:val="333333"/>
-          <w:lang w:val="en-US"/>
-        </w:rPr>
-        <w:t xml:space="preserve">p </w:t>
-      </w:r>
-    </w:p>
-    <w:p>
-      <w:pPr>
-        <w:autoSpaceDE w:val="0"/>
-        <w:autoSpaceDN w:val="0"/>
-        <w:adjustRightInd w:val="0"/>
-        <w:spacing w:after="0" w:line="240" w:lineRule="auto"/>
-        <w:rPr>
-          <w:rFonts w:ascii="mplus1mn-regular" w:eastAsia="mplus1mn-regular" w:cs="mplus1mn-regular"/>
-          <w:color w:val="333333"/>
-          <w:lang w:val="en-US"/>
-        </w:rPr>
-      </w:pPr>
-      <w:r>
-        <w:rPr>
-          <w:rFonts w:ascii="mplus1mn-regular" w:eastAsia="mplus1mn-regular" w:cs="mplus1mn-regular"/>
-          <w:color w:val="333333"/>
-          <w:lang w:val="en-US"/>
-        </w:rPr>
-        <w:t xml:space="preserve">$ </w:t>
-      </w:r>
-      <w:proofErr w:type="spellStart"/>
-      <w:proofErr w:type="gramStart"/>
-      <w:r>
-        <w:rPr>
-          <w:rFonts w:ascii="mplus1mn-regular" w:eastAsia="mplus1mn-regular" w:cs="mplus1mn-regular"/>
-          <w:color w:val="333333"/>
-          <w:lang w:val="en-US"/>
-        </w:rPr>
-        <w:t>git</w:t>
-      </w:r>
-      <w:proofErr w:type="spellEnd"/>
-      <w:proofErr w:type="gramEnd"/>
-      <w:r>
-        <w:rPr>
-          <w:rFonts w:ascii="mplus1mn-regular" w:eastAsia="mplus1mn-regular" w:cs="mplus1mn-regular"/>
-          <w:color w:val="333333"/>
-          <w:lang w:val="en-US"/>
-        </w:rPr>
-        <w:t xml:space="preserve"> reset </w:t>
-      </w:r>
-      <w:r>
-        <w:rPr>
-          <w:rFonts w:ascii="mplus1mn-regular" w:eastAsia="mplus1mn-regular" w:cs="mplus1mn-regular"/>
-          <w:color w:val="333333"/>
-          <w:lang w:val="en-US"/>
-        </w:rPr>
-        <w:t>–</w:t>
-      </w:r>
-      <w:r>
-        <w:rPr>
-          <w:rFonts w:ascii="mplus1mn-regular" w:eastAsia="mplus1mn-regular" w:cs="mplus1mn-regular"/>
-          <w:color w:val="333333"/>
-          <w:lang w:val="en-US"/>
-        </w:rPr>
-        <w:t xml:space="preserve">p </w:t>
-      </w:r>
-    </w:p>
-    <w:p>
-      <w:pPr>
-        <w:autoSpaceDE w:val="0"/>
-        <w:autoSpaceDN w:val="0"/>
-        <w:adjustRightInd w:val="0"/>
-        <w:spacing w:after="0" w:line="240" w:lineRule="auto"/>
-        <w:rPr>
-          <w:rFonts w:ascii="mplus1mn-regular" w:eastAsia="mplus1mn-regular" w:cs="mplus1mn-regular"/>
-          <w:color w:val="333333"/>
-          <w:lang w:val="en-US"/>
-        </w:rPr>
-      </w:pPr>
-      <w:r>
-        <w:rPr>
-          <w:rFonts w:ascii="mplus1mn-regular" w:eastAsia="mplus1mn-regular" w:cs="mplus1mn-regular"/>
-          <w:color w:val="333333"/>
-          <w:lang w:val="en-US"/>
-        </w:rPr>
-        <w:lastRenderedPageBreak/>
-        <w:t xml:space="preserve">$ </w:t>
-      </w:r>
-      <w:proofErr w:type="spellStart"/>
-      <w:proofErr w:type="gramStart"/>
-      <w:r>
-        <w:rPr>
-          <w:rFonts w:ascii="mplus1mn-regular" w:eastAsia="mplus1mn-regular" w:cs="mplus1mn-regular"/>
-          <w:color w:val="333333"/>
-          <w:lang w:val="en-US"/>
-        </w:rPr>
-        <w:t>git</w:t>
-      </w:r>
-      <w:proofErr w:type="spellEnd"/>
-      <w:proofErr w:type="gramEnd"/>
-      <w:r>
-        <w:rPr>
-          <w:rFonts w:ascii="mplus1mn-regular" w:eastAsia="mplus1mn-regular" w:cs="mplus1mn-regular"/>
-          <w:color w:val="333333"/>
-          <w:lang w:val="en-US"/>
-        </w:rPr>
-        <w:t xml:space="preserve"> checkout </w:t>
-      </w:r>
-      <w:r>
-        <w:rPr>
-          <w:rFonts w:ascii="mplus1mn-regular" w:eastAsia="mplus1mn-regular" w:cs="mplus1mn-regular"/>
-          <w:color w:val="333333"/>
-          <w:lang w:val="en-US"/>
-        </w:rPr>
-        <w:t>–</w:t>
-      </w:r>
-      <w:r>
-        <w:rPr>
-          <w:rFonts w:ascii="mplus1mn-regular" w:eastAsia="mplus1mn-regular" w:cs="mplus1mn-regular"/>
-          <w:color w:val="333333"/>
-          <w:lang w:val="en-US"/>
-        </w:rPr>
-        <w:t>p</w:t>
-      </w:r>
-    </w:p>
-    <w:p>
-      <w:pPr>
-        <w:autoSpaceDE w:val="0"/>
-        <w:autoSpaceDN w:val="0"/>
-        <w:adjustRightInd w:val="0"/>
-        <w:spacing w:after="0" w:line="240" w:lineRule="auto"/>
-        <w:rPr>
-          <w:rFonts w:ascii="mplus1mn-regular" w:eastAsia="mplus1mn-regular" w:cs="mplus1mn-regular"/>
-          <w:color w:val="333333"/>
-          <w:lang w:val="en-US"/>
-        </w:rPr>
-      </w:pPr>
-      <w:r>
-        <w:rPr>
-          <w:rFonts w:ascii="mplus1mn-regular" w:eastAsia="mplus1mn-regular" w:cs="mplus1mn-regular"/>
-          <w:color w:val="333333"/>
-          <w:lang w:val="en-US"/>
-        </w:rPr>
-        <w:t xml:space="preserve">$ </w:t>
-      </w:r>
-      <w:proofErr w:type="spellStart"/>
-      <w:proofErr w:type="gramStart"/>
-      <w:r>
-        <w:rPr>
-          <w:rFonts w:ascii="mplus1mn-regular" w:eastAsia="mplus1mn-regular" w:cs="mplus1mn-regular"/>
-          <w:color w:val="333333"/>
-          <w:lang w:val="en-US"/>
-        </w:rPr>
-        <w:t>git</w:t>
-      </w:r>
-      <w:proofErr w:type="spellEnd"/>
-      <w:proofErr w:type="gramEnd"/>
-      <w:r>
-        <w:rPr>
-          <w:rFonts w:ascii="mplus1mn-regular" w:eastAsia="mplus1mn-regular" w:cs="mplus1mn-regular"/>
-          <w:color w:val="333333"/>
-          <w:lang w:val="en-US"/>
-        </w:rPr>
-        <w:t xml:space="preserve"> stash save -p</w:t>
-      </w:r>
-    </w:p>
-    <w:p>
-      <w:pPr>
-        <w:autoSpaceDE w:val="0"/>
-        <w:autoSpaceDN w:val="0"/>
-        <w:adjustRightInd w:val="0"/>
-        <w:spacing w:after="0" w:line="240" w:lineRule="auto"/>
-        <w:rPr>
-          <w:rFonts w:ascii="NotoSerif" w:eastAsia="NotoSerif" w:cs="NotoSerif"/>
-          <w:color w:val="333333"/>
-          <w:sz w:val="21"/>
-          <w:szCs w:val="21"/>
-          <w:lang w:val="en-US"/>
-        </w:rPr>
-      </w:pPr>
-    </w:p>
-    <w:p>
-      <w:pPr>
-        <w:autoSpaceDE w:val="0"/>
-        <w:autoSpaceDN w:val="0"/>
-        <w:adjustRightInd w:val="0"/>
-        <w:spacing w:after="0" w:line="240" w:lineRule="auto"/>
-        <w:rPr>
-          <w:rFonts w:ascii="NotoSerif" w:eastAsia="NotoSerif" w:cs="NotoSerif"/>
-          <w:color w:val="333333"/>
-          <w:sz w:val="21"/>
-          <w:szCs w:val="21"/>
-          <w:lang w:val="en-US"/>
-        </w:rPr>
-      </w:pPr>
-    </w:p>
-    <w:p>
-      <w:pPr>
-        <w:autoSpaceDE w:val="0"/>
-        <w:autoSpaceDN w:val="0"/>
-        <w:adjustRightInd w:val="0"/>
-        <w:spacing w:after="0" w:line="240" w:lineRule="auto"/>
-        <w:rPr>
-          <w:rFonts w:ascii="NotoSerif" w:eastAsia="NotoSerif" w:cs="NotoSerif"/>
-          <w:color w:val="333333"/>
-          <w:sz w:val="21"/>
-          <w:szCs w:val="21"/>
-        </w:rPr>
-      </w:pPr>
-      <w:r>
-        <w:rPr>
-          <w:rFonts w:ascii="NotoSerif" w:eastAsia="NotoSerif" w:cs="NotoSerif"/>
-          <w:color w:val="333333"/>
-          <w:sz w:val="21"/>
-          <w:szCs w:val="21"/>
-        </w:rPr>
-        <w:t>Remiser votre travail</w:t>
-      </w:r>
-    </w:p>
-    <w:p>
-      <w:pPr>
-        <w:autoSpaceDE w:val="0"/>
-        <w:autoSpaceDN w:val="0"/>
-        <w:adjustRightInd w:val="0"/>
-        <w:spacing w:after="0" w:line="240" w:lineRule="auto"/>
-        <w:rPr>
-          <w:rFonts w:ascii="NotoSerif" w:eastAsia="NotoSerif" w:cs="NotoSerif"/>
-          <w:color w:val="333333"/>
-          <w:sz w:val="21"/>
-          <w:szCs w:val="21"/>
-        </w:rPr>
-      </w:pPr>
-      <w:r>
-        <w:rPr>
-          <w:rFonts w:ascii="NotoSerif" w:eastAsia="NotoSerif" w:cs="NotoSerif"/>
-          <w:color w:val="333333"/>
-          <w:sz w:val="21"/>
-          <w:szCs w:val="21"/>
-        </w:rPr>
-        <w:t xml:space="preserve">$ git </w:t>
-      </w:r>
-      <w:proofErr w:type="spellStart"/>
-      <w:r>
-        <w:rPr>
-          <w:rFonts w:ascii="NotoSerif" w:eastAsia="NotoSerif" w:cs="NotoSerif"/>
-          <w:color w:val="333333"/>
-          <w:sz w:val="21"/>
-          <w:szCs w:val="21"/>
-        </w:rPr>
-        <w:t>stash</w:t>
-      </w:r>
-      <w:proofErr w:type="spellEnd"/>
-      <w:r>
-        <w:rPr>
-          <w:rFonts w:ascii="NotoSerif" w:eastAsia="NotoSerif" w:cs="NotoSerif"/>
-          <w:color w:val="333333"/>
-          <w:sz w:val="21"/>
-          <w:szCs w:val="21"/>
-        </w:rPr>
-        <w:t xml:space="preserve"> </w:t>
-      </w:r>
-      <w:proofErr w:type="spellStart"/>
-      <w:r>
-        <w:rPr>
-          <w:rFonts w:ascii="NotoSerif" w:eastAsia="NotoSerif" w:cs="NotoSerif"/>
-          <w:color w:val="333333"/>
-          <w:sz w:val="21"/>
-          <w:szCs w:val="21"/>
-        </w:rPr>
-        <w:t>save</w:t>
-      </w:r>
-      <w:proofErr w:type="spellEnd"/>
-    </w:p>
-    <w:p>
-      <w:pPr>
-        <w:autoSpaceDE w:val="0"/>
-        <w:autoSpaceDN w:val="0"/>
-        <w:adjustRightInd w:val="0"/>
-        <w:spacing w:after="0" w:line="240" w:lineRule="auto"/>
-        <w:rPr>
-          <w:rFonts w:ascii="NotoSerif" w:eastAsia="NotoSerif" w:cs="NotoSerif"/>
-          <w:color w:val="333333"/>
-          <w:sz w:val="21"/>
-          <w:szCs w:val="21"/>
-        </w:rPr>
-      </w:pPr>
-      <w:r>
-        <w:rPr>
-          <w:rFonts w:ascii="NotoSerif" w:eastAsia="NotoSerif" w:cs="NotoSerif"/>
-          <w:color w:val="333333"/>
-          <w:sz w:val="21"/>
-          <w:szCs w:val="21"/>
-        </w:rPr>
-        <w:t xml:space="preserve">$ git </w:t>
-      </w:r>
-      <w:proofErr w:type="spellStart"/>
-      <w:r>
-        <w:rPr>
-          <w:rFonts w:ascii="NotoSerif" w:eastAsia="NotoSerif" w:cs="NotoSerif"/>
-          <w:color w:val="333333"/>
-          <w:sz w:val="21"/>
-          <w:szCs w:val="21"/>
-        </w:rPr>
-        <w:t>stash</w:t>
-      </w:r>
-      <w:proofErr w:type="spellEnd"/>
-      <w:r>
-        <w:rPr>
-          <w:rFonts w:ascii="NotoSerif" w:eastAsia="NotoSerif" w:cs="NotoSerif"/>
-          <w:color w:val="333333"/>
-          <w:sz w:val="21"/>
-          <w:szCs w:val="21"/>
-        </w:rPr>
-        <w:t xml:space="preserve"> </w:t>
-      </w:r>
-      <w:proofErr w:type="spellStart"/>
-      <w:r>
-        <w:rPr>
-          <w:rFonts w:ascii="NotoSerif" w:eastAsia="NotoSerif" w:cs="NotoSerif"/>
-          <w:color w:val="333333"/>
-          <w:sz w:val="21"/>
-          <w:szCs w:val="21"/>
-        </w:rPr>
-        <w:t>list</w:t>
-      </w:r>
-      <w:proofErr w:type="spellEnd"/>
-    </w:p>
-    <w:p>
-      <w:pPr>
-        <w:autoSpaceDE w:val="0"/>
-        <w:autoSpaceDN w:val="0"/>
-        <w:adjustRightInd w:val="0"/>
-        <w:spacing w:after="0" w:line="240" w:lineRule="auto"/>
-        <w:rPr>
-          <w:rFonts w:ascii="mplus1mn-regular" w:eastAsia="mplus1mn-regular" w:cs="mplus1mn-regular"/>
-          <w:color w:val="B22146"/>
-          <w:sz w:val="21"/>
-          <w:szCs w:val="21"/>
         </w:rPr>
       </w:pPr>
     </w:p>
@@ -12491,62 +12448,91 @@
         <w:rPr>
           <w:rFonts w:ascii="mplus1mn-regular" w:eastAsia="mplus1mn-regular" w:cs="mplus1mn-regular"/>
           <w:color w:val="333333"/>
-        </w:rPr>
-      </w:pPr>
-      <w:r>
-        <w:rPr>
-          <w:rFonts w:ascii="mplus1mn-regular" w:eastAsia="mplus1mn-regular" w:cs="mplus1mn-regular"/>
-          <w:color w:val="333333"/>
-        </w:rPr>
-        <w:t>$ git cat-file -p HEAD</w:t>
-      </w:r>
-    </w:p>
-    <w:p>
-      <w:pPr>
-        <w:autoSpaceDE w:val="0"/>
-        <w:autoSpaceDN w:val="0"/>
-        <w:adjustRightInd w:val="0"/>
-        <w:spacing w:after="0" w:line="240" w:lineRule="auto"/>
-        <w:rPr>
-          <w:rFonts w:ascii="mplus1mn-regular" w:eastAsia="mplus1mn-regular" w:cs="mplus1mn-regular"/>
-          <w:color w:val="333333"/>
-        </w:rPr>
-      </w:pPr>
-      <w:r>
-        <w:rPr>
-          <w:rFonts w:ascii="mplus1mn-regular" w:eastAsia="mplus1mn-regular" w:cs="mplus1mn-regular"/>
-          <w:color w:val="333333"/>
-        </w:rPr>
-        <w:t xml:space="preserve">$ git </w:t>
-      </w:r>
-      <w:proofErr w:type="spellStart"/>
-      <w:r>
-        <w:rPr>
-          <w:rFonts w:ascii="mplus1mn-regular" w:eastAsia="mplus1mn-regular" w:cs="mplus1mn-regular"/>
-          <w:color w:val="333333"/>
-        </w:rPr>
-        <w:t>ls-tree</w:t>
-      </w:r>
-      <w:proofErr w:type="spellEnd"/>
-      <w:r>
-        <w:rPr>
-          <w:rFonts w:ascii="mplus1mn-regular" w:eastAsia="mplus1mn-regular" w:cs="mplus1mn-regular"/>
-          <w:color w:val="333333"/>
-        </w:rPr>
-        <w:t xml:space="preserve"> -r HEAD</w:t>
-      </w:r>
-    </w:p>
-    <w:p>
-      <w:pPr>
-        <w:autoSpaceDE w:val="0"/>
-        <w:autoSpaceDN w:val="0"/>
-        <w:adjustRightInd w:val="0"/>
-        <w:spacing w:after="0" w:line="240" w:lineRule="auto"/>
-        <w:rPr>
-          <w:rFonts w:ascii="mplus1mn-regular" w:eastAsia="mplus1mn-regular" w:cs="mplus1mn-regular"/>
-          <w:color w:val="B22146"/>
-          <w:sz w:val="21"/>
-          <w:szCs w:val="21"/>
+          <w:lang w:val="en-US"/>
+        </w:rPr>
+      </w:pPr>
+      <w:r>
+        <w:rPr>
+          <w:rFonts w:ascii="mplus1mn-regular" w:eastAsia="mplus1mn-regular" w:cs="mplus1mn-regular"/>
+          <w:color w:val="333333"/>
+          <w:lang w:val="en-US"/>
+        </w:rPr>
+        <w:t xml:space="preserve">$ </w:t>
+      </w:r>
+      <w:proofErr w:type="spellStart"/>
+      <w:proofErr w:type="gramStart"/>
+      <w:r>
+        <w:rPr>
+          <w:rFonts w:ascii="mplus1mn-regular" w:eastAsia="mplus1mn-regular" w:cs="mplus1mn-regular"/>
+          <w:color w:val="333333"/>
+          <w:lang w:val="en-US"/>
+        </w:rPr>
+        <w:t>git</w:t>
+      </w:r>
+      <w:proofErr w:type="spellEnd"/>
+      <w:proofErr w:type="gramEnd"/>
+      <w:r>
+        <w:rPr>
+          <w:rFonts w:ascii="mplus1mn-regular" w:eastAsia="mplus1mn-regular" w:cs="mplus1mn-regular"/>
+          <w:color w:val="333333"/>
+          <w:lang w:val="en-US"/>
+        </w:rPr>
+        <w:t xml:space="preserve"> cat-file -p HEAD</w:t>
+      </w:r>
+    </w:p>
+    <w:p>
+      <w:pPr>
+        <w:autoSpaceDE w:val="0"/>
+        <w:autoSpaceDN w:val="0"/>
+        <w:adjustRightInd w:val="0"/>
+        <w:spacing w:after="0" w:line="240" w:lineRule="auto"/>
+        <w:rPr>
+          <w:rFonts w:ascii="mplus1mn-regular" w:eastAsia="mplus1mn-regular" w:cs="mplus1mn-regular"/>
+          <w:color w:val="333333"/>
+          <w:lang w:val="en-US"/>
+        </w:rPr>
+      </w:pPr>
+      <w:r>
+        <w:rPr>
+          <w:rFonts w:ascii="mplus1mn-regular" w:eastAsia="mplus1mn-regular" w:cs="mplus1mn-regular"/>
+          <w:color w:val="333333"/>
+          <w:lang w:val="en-US"/>
+        </w:rPr>
+        <w:t xml:space="preserve">$ </w:t>
+      </w:r>
+      <w:proofErr w:type="spellStart"/>
+      <w:proofErr w:type="gramStart"/>
+      <w:r>
+        <w:rPr>
+          <w:rFonts w:ascii="mplus1mn-regular" w:eastAsia="mplus1mn-regular" w:cs="mplus1mn-regular"/>
+          <w:color w:val="333333"/>
+          <w:lang w:val="en-US"/>
+        </w:rPr>
+        <w:t>git</w:t>
+      </w:r>
+      <w:proofErr w:type="spellEnd"/>
+      <w:proofErr w:type="gramEnd"/>
+      <w:r>
+        <w:rPr>
+          <w:rFonts w:ascii="mplus1mn-regular" w:eastAsia="mplus1mn-regular" w:cs="mplus1mn-regular"/>
+          <w:color w:val="333333"/>
+          <w:lang w:val="en-US"/>
+        </w:rPr>
+        <w:t xml:space="preserve"> ls-tree -r HEAD</w:t>
+      </w:r>
+    </w:p>
+    <w:p>
+      <w:pPr>
+        <w:autoSpaceDE w:val="0"/>
+        <w:autoSpaceDN w:val="0"/>
+        <w:adjustRightInd w:val="0"/>
+        <w:spacing w:after="0" w:line="240" w:lineRule="auto"/>
+        <w:rPr>
+          <w:rFonts w:ascii="mplus1mn-regular" w:eastAsia="mplus1mn-regular" w:cs="mplus1mn-regular"/>
+          <w:color w:val="B22146"/>
+          <w:sz w:val="21"/>
+          <w:szCs w:val="21"/>
+          <w:lang w:val="en-US"/>
         </w:rPr>
       </w:pPr>
     </w:p>
@@ -12678,7 +12664,27 @@
           <w:sz w:val="21"/>
           <w:szCs w:val="21"/>
         </w:rPr>
-        <w:t xml:space="preserve"> a ce concept comme </w:t>
+        <w:t xml:space="preserve"> </w:t>
+      </w:r>
+      <w:proofErr w:type="spellStart"/>
+      <w:r>
+        <w:rPr>
+          <w:rFonts w:ascii="NotoSerif" w:eastAsia="NotoSerif" w:cs="NotoSerif"/>
+          <w:color w:val="333333"/>
+          <w:sz w:val="21"/>
+          <w:szCs w:val="21"/>
+        </w:rPr>
+        <w:t>a</w:t>
+      </w:r>
+      <w:proofErr w:type="spellEnd"/>
+      <w:r>
+        <w:rPr>
+          <w:rFonts w:ascii="NotoSerif" w:eastAsia="NotoSerif" w:cs="NotoSerif"/>
+          <w:color w:val="333333"/>
+          <w:sz w:val="21"/>
+          <w:szCs w:val="21"/>
+        </w:rPr>
+        <w:t xml:space="preserve"> ce concept comme </w:t>
       </w:r>
       <w:r>
         <w:rPr>
@@ -18173,7 +18179,6 @@
         <w:rPr>
           <w:rFonts w:ascii="mplus1mn-regular" w:eastAsia="mplus1mn-regular" w:cs="mplus1mn-regular"/>
           <w:color w:val="333333"/>
-          <w:lang w:val="en-US"/>
         </w:rPr>
       </w:pPr>
     </w:p>
@@ -19583,12 +19588,14 @@
         <w:rPr>
           <w:rFonts w:ascii="mplus1mn-regular" w:eastAsia="mplus1mn-regular" w:cs="mplus1mn-regular"/>
           <w:color w:val="333333"/>
-        </w:rPr>
-      </w:pPr>
-      <w:r>
-        <w:rPr>
-          <w:rFonts w:ascii="mplus1mn-regular" w:eastAsia="mplus1mn-regular" w:cs="mplus1mn-regular"/>
-          <w:color w:val="333333"/>
+          <w:lang w:val="en-US"/>
+        </w:rPr>
+      </w:pPr>
+      <w:r>
+        <w:rPr>
+          <w:rFonts w:ascii="mplus1mn-regular" w:eastAsia="mplus1mn-regular" w:cs="mplus1mn-regular"/>
+          <w:color w:val="333333"/>
+          <w:lang w:val="en-US"/>
         </w:rPr>
         <w:t>#! /</w:t>
       </w:r>
@@ -19597,6 +19604,7 @@
         <w:rPr>
           <w:rFonts w:ascii="mplus1mn-regular" w:eastAsia="mplus1mn-regular" w:cs="mplus1mn-regular"/>
           <w:color w:val="333333"/>
+          <w:lang w:val="en-US"/>
         </w:rPr>
         <w:t>usr</w:t>
       </w:r>
@@ -19605,6 +19613,7 @@
         <w:rPr>
           <w:rFonts w:ascii="mplus1mn-regular" w:eastAsia="mplus1mn-regular" w:cs="mplus1mn-regular"/>
           <w:color w:val="333333"/>
+          <w:lang w:val="en-US"/>
         </w:rPr>
         <w:t>/bin/</w:t>
       </w:r>
@@ -19613,6 +19622,7 @@
         <w:rPr>
           <w:rFonts w:ascii="mplus1mn-regular" w:eastAsia="mplus1mn-regular" w:cs="mplus1mn-regular"/>
           <w:color w:val="333333"/>
+          <w:lang w:val="en-US"/>
         </w:rPr>
         <w:t>env</w:t>
       </w:r>
@@ -19621,30 +19631,22 @@
         <w:rPr>
           <w:rFonts w:ascii="mplus1mn-regular" w:eastAsia="mplus1mn-regular" w:cs="mplus1mn-regular"/>
           <w:color w:val="333333"/>
-        </w:rPr>
-        <w:t xml:space="preserve"> </w:t>
-      </w:r>
-      <w:proofErr w:type="spellStart"/>
-      <w:r>
-        <w:rPr>
-          <w:rFonts w:ascii="mplus1mn-regular" w:eastAsia="mplus1mn-regular" w:cs="mplus1mn-regular"/>
-          <w:color w:val="333333"/>
-        </w:rPr>
-        <w:t>ruby</w:t>
-      </w:r>
-      <w:proofErr w:type="spellEnd"/>
-    </w:p>
-    <w:p>
-      <w:pPr>
-        <w:autoSpaceDE w:val="0"/>
-        <w:autoSpaceDN w:val="0"/>
-        <w:adjustRightInd w:val="0"/>
-        <w:spacing w:after="0" w:line="240" w:lineRule="auto"/>
-        <w:rPr>
-          <w:rFonts w:ascii="mplus1mn-regular" w:eastAsia="mplus1mn-regular" w:cs="mplus1mn-regular"/>
-          <w:color w:val="333333"/>
           <w:lang w:val="en-US"/>
         </w:rPr>
+        <w:t xml:space="preserve"> ruby</w:t>
+      </w:r>
+    </w:p>
+    <w:p>
+      <w:pPr>
+        <w:autoSpaceDE w:val="0"/>
+        <w:autoSpaceDN w:val="0"/>
+        <w:adjustRightInd w:val="0"/>
+        <w:spacing w:after="0" w:line="240" w:lineRule="auto"/>
+        <w:rPr>
+          <w:rFonts w:ascii="mplus1mn-regular" w:eastAsia="mplus1mn-regular" w:cs="mplus1mn-regular"/>
+          <w:color w:val="333333"/>
+          <w:lang w:val="en-US"/>
+        </w:rPr>
       </w:pPr>
       <w:proofErr w:type="spellStart"/>
       <w:proofErr w:type="gramStart"/>
@@ -19765,23 +19767,24 @@
         <w:rPr>
           <w:rFonts w:ascii="mplus1mn-regular" w:eastAsia="mplus1mn-regular" w:cs="mplus1mn-regular"/>
           <w:color w:val="333333"/>
-        </w:rPr>
-      </w:pPr>
-      <w:proofErr w:type="spellStart"/>
+          <w:lang w:val="en-US"/>
+        </w:rPr>
+      </w:pPr>
       <w:proofErr w:type="gramStart"/>
       <w:r>
         <w:rPr>
           <w:rFonts w:ascii="mplus1mn-regular" w:eastAsia="mplus1mn-regular" w:cs="mplus1mn-regular"/>
           <w:color w:val="333333"/>
+          <w:lang w:val="en-US"/>
         </w:rPr>
         <w:t>puts</w:t>
       </w:r>
-      <w:proofErr w:type="spellEnd"/>
       <w:proofErr w:type="gramEnd"/>
       <w:r>
         <w:rPr>
           <w:rFonts w:ascii="mplus1mn-regular" w:eastAsia="mplus1mn-regular" w:cs="mplus1mn-regular"/>
           <w:color w:val="333333"/>
+          <w:lang w:val="en-US"/>
         </w:rPr>
         <w:t xml:space="preserve"> 'hello </w:t>
       </w:r>
@@ -19790,6 +19793,7 @@
         <w:rPr>
           <w:rFonts w:ascii="mplus1mn-regular" w:eastAsia="mplus1mn-regular" w:cs="mplus1mn-regular"/>
           <w:color w:val="333333"/>
+          <w:lang w:val="en-US"/>
         </w:rPr>
         <w:t>mundo</w:t>
       </w:r>
@@ -19798,6 +19802,7 @@
         <w:rPr>
           <w:rFonts w:ascii="mplus1mn-regular" w:eastAsia="mplus1mn-regular" w:cs="mplus1mn-regular"/>
           <w:color w:val="333333"/>
+          <w:lang w:val="en-US"/>
         </w:rPr>
         <w:t>'</w:t>
       </w:r>
@@ -19811,12 +19816,14 @@
         <w:rPr>
           <w:rFonts w:ascii="mplus1mn-regular" w:eastAsia="mplus1mn-regular" w:cs="mplus1mn-regular"/>
           <w:color w:val="333333"/>
-        </w:rPr>
-      </w:pPr>
-      <w:r>
-        <w:rPr>
-          <w:rFonts w:ascii="mplus1mn-regular" w:eastAsia="mplus1mn-regular" w:cs="mplus1mn-regular"/>
-          <w:color w:val="333333"/>
+          <w:lang w:val="en-US"/>
+        </w:rPr>
+      </w:pPr>
+      <w:r>
+        <w:rPr>
+          <w:rFonts w:ascii="mplus1mn-regular" w:eastAsia="mplus1mn-regular" w:cs="mplus1mn-regular"/>
+          <w:color w:val="333333"/>
+          <w:lang w:val="en-US"/>
         </w:rPr>
         <w:t xml:space="preserve">&gt;&gt;&gt;&gt;&gt;&gt;&gt; </w:t>
       </w:r>
@@ -19826,6 +19833,7 @@
         <w:rPr>
           <w:rFonts w:ascii="mplus1mn-regular" w:eastAsia="mplus1mn-regular" w:cs="mplus1mn-regular"/>
           <w:color w:val="333333"/>
+          <w:lang w:val="en-US"/>
         </w:rPr>
         <w:t>mundo</w:t>
       </w:r>
@@ -19841,6 +19849,7 @@
         <w:rPr>
           <w:rFonts w:ascii="mplus1mn-regular" w:eastAsia="mplus1mn-regular" w:cs="mplus1mn-regular"/>
           <w:color w:val="333333"/>
+          <w:lang w:val="en-US"/>
         </w:rPr>
       </w:pPr>
       <w:proofErr w:type="gramStart"/>
@@ -19848,6 +19857,7 @@
         <w:rPr>
           <w:rFonts w:ascii="mplus1mn-regular" w:eastAsia="mplus1mn-regular" w:cs="mplus1mn-regular"/>
           <w:color w:val="333333"/>
+          <w:lang w:val="en-US"/>
         </w:rPr>
         <w:t>end</w:t>
       </w:r>
@@ -19862,6 +19872,7 @@
         <w:rPr>
           <w:rFonts w:ascii="mplus1mn-regular" w:eastAsia="mplus1mn-regular" w:cs="mplus1mn-regular"/>
           <w:color w:val="333333"/>
+          <w:lang w:val="en-US"/>
         </w:rPr>
       </w:pPr>
       <w:proofErr w:type="gramStart"/>
@@ -19869,6 +19880,7 @@
         <w:rPr>
           <w:rFonts w:ascii="mplus1mn-regular" w:eastAsia="mplus1mn-regular" w:cs="mplus1mn-regular"/>
           <w:color w:val="333333"/>
+          <w:lang w:val="en-US"/>
         </w:rPr>
         <w:t>hello()</w:t>
       </w:r>
@@ -19883,6 +19895,7 @@
         <w:rPr>
           <w:rFonts w:ascii="mplus1mn-regular" w:eastAsia="mplus1mn-regular" w:cs="mplus1mn-regular"/>
           <w:color w:val="333333"/>
+          <w:lang w:val="en-US"/>
         </w:rPr>
       </w:pPr>
     </w:p>
@@ -20595,6 +20608,7 @@
           <w:color w:val="333333"/>
           <w:sz w:val="21"/>
           <w:szCs w:val="21"/>
+          <w:lang w:val="en-US"/>
         </w:rPr>
       </w:pPr>
     </w:p>
@@ -20942,23 +20956,24 @@
         <w:rPr>
           <w:rFonts w:ascii="mplus1mn-regular" w:eastAsia="mplus1mn-regular" w:cs="mplus1mn-regular"/>
           <w:color w:val="333333"/>
-        </w:rPr>
-      </w:pPr>
-      <w:proofErr w:type="spellStart"/>
+          <w:lang w:val="en-US"/>
+        </w:rPr>
+      </w:pPr>
       <w:proofErr w:type="gramStart"/>
       <w:r>
         <w:rPr>
           <w:rFonts w:ascii="mplus1mn-regular" w:eastAsia="mplus1mn-regular" w:cs="mplus1mn-regular"/>
           <w:color w:val="333333"/>
+          <w:lang w:val="en-US"/>
         </w:rPr>
         <w:t>puts</w:t>
       </w:r>
-      <w:proofErr w:type="spellEnd"/>
       <w:proofErr w:type="gramEnd"/>
       <w:r>
         <w:rPr>
           <w:rFonts w:ascii="mplus1mn-regular" w:eastAsia="mplus1mn-regular" w:cs="mplus1mn-regular"/>
           <w:color w:val="333333"/>
+          <w:lang w:val="en-US"/>
         </w:rPr>
         <w:t xml:space="preserve"> 'hello </w:t>
       </w:r>
@@ -20967,6 +20982,7 @@
         <w:rPr>
           <w:rFonts w:ascii="mplus1mn-regular" w:eastAsia="mplus1mn-regular" w:cs="mplus1mn-regular"/>
           <w:color w:val="333333"/>
+          <w:lang w:val="en-US"/>
         </w:rPr>
         <w:t>mundo</w:t>
       </w:r>
@@ -20975,6 +20991,7 @@
         <w:rPr>
           <w:rFonts w:ascii="mplus1mn-regular" w:eastAsia="mplus1mn-regular" w:cs="mplus1mn-regular"/>
           <w:color w:val="333333"/>
+          <w:lang w:val="en-US"/>
         </w:rPr>
         <w:t>'</w:t>
       </w:r>
@@ -20988,25 +21005,26 @@
         <w:rPr>
           <w:rFonts w:ascii="mplus1mn-regular" w:eastAsia="mplus1mn-regular" w:cs="mplus1mn-regular"/>
           <w:color w:val="333333"/>
-        </w:rPr>
-      </w:pPr>
-      <w:r>
-        <w:rPr>
-          <w:rFonts w:ascii="mplus1mn-regular" w:eastAsia="mplus1mn-regular" w:cs="mplus1mn-regular"/>
-          <w:color w:val="333333"/>
+          <w:lang w:val="en-US"/>
+        </w:rPr>
+      </w:pPr>
+      <w:r>
+        <w:rPr>
+          <w:rFonts w:ascii="mplus1mn-regular" w:eastAsia="mplus1mn-regular" w:cs="mplus1mn-regular"/>
+          <w:color w:val="333333"/>
+          <w:lang w:val="en-US"/>
         </w:rPr>
         <w:t xml:space="preserve">&gt;&gt;&gt;&gt;&gt;&gt;&gt; </w:t>
       </w:r>
-      <w:proofErr w:type="spellStart"/>
       <w:proofErr w:type="gramStart"/>
       <w:r>
         <w:rPr>
           <w:rFonts w:ascii="mplus1mn-regular" w:eastAsia="mplus1mn-regular" w:cs="mplus1mn-regular"/>
           <w:color w:val="333333"/>
+          <w:lang w:val="en-US"/>
         </w:rPr>
         <w:t>theirs</w:t>
       </w:r>
-      <w:proofErr w:type="spellEnd"/>
       <w:proofErr w:type="gramEnd"/>
     </w:p>
     <w:p>
@@ -21018,6 +21036,7 @@
         <w:rPr>
           <w:rFonts w:ascii="mplus1mn-regular" w:eastAsia="mplus1mn-regular" w:cs="mplus1mn-regular"/>
           <w:color w:val="333333"/>
+          <w:lang w:val="en-US"/>
         </w:rPr>
       </w:pPr>
       <w:proofErr w:type="gramStart"/>
@@ -21025,6 +21044,7 @@
         <w:rPr>
           <w:rFonts w:ascii="mplus1mn-regular" w:eastAsia="mplus1mn-regular" w:cs="mplus1mn-regular"/>
           <w:color w:val="333333"/>
+          <w:lang w:val="en-US"/>
         </w:rPr>
         <w:t>end</w:t>
       </w:r>
@@ -21039,6 +21059,7 @@
         <w:rPr>
           <w:rFonts w:ascii="mplus1mn-regular" w:eastAsia="mplus1mn-regular" w:cs="mplus1mn-regular"/>
           <w:color w:val="333333"/>
+          <w:lang w:val="en-US"/>
         </w:rPr>
       </w:pPr>
       <w:proofErr w:type="gramStart"/>
@@ -21046,6 +21067,7 @@
         <w:rPr>
           <w:rFonts w:ascii="mplus1mn-regular" w:eastAsia="mplus1mn-regular" w:cs="mplus1mn-regular"/>
           <w:color w:val="333333"/>
+          <w:lang w:val="en-US"/>
         </w:rPr>
         <w:t>hello()</w:t>
       </w:r>
@@ -21060,6 +21082,7 @@
         <w:rPr>
           <w:rFonts w:ascii="mplus1mn-regular" w:eastAsia="mplus1mn-regular" w:cs="mplus1mn-regular"/>
           <w:color w:val="333333"/>
+          <w:lang w:val="en-US"/>
         </w:rPr>
       </w:pPr>
     </w:p>
@@ -21223,7 +21246,6 @@
         <w:rPr>
           <w:rFonts w:ascii="mplus1mn-regular" w:eastAsia="mplus1mn-regular" w:cs="mplus1mn-regular"/>
           <w:color w:val="333333"/>
-          <w:lang w:val="en-US"/>
         </w:rPr>
       </w:pPr>
     </w:p>
@@ -23376,14 +23398,3556 @@
         <w:adjustRightInd w:val="0"/>
         <w:spacing w:after="0" w:line="240" w:lineRule="auto"/>
         <w:rPr>
-          <w:rFonts w:ascii="NotoSerif" w:eastAsia="NotoSerif" w:cs="NotoSerif"/>
-          <w:color w:val="333333"/>
-          <w:sz w:val="21"/>
-          <w:szCs w:val="21"/>
-        </w:rPr>
-      </w:pPr>
+          <w:rFonts w:ascii="NotoSerif-Bold" w:eastAsia="NotoSerif-Bold" w:cs="NotoSerif-Bold"/>
+          <w:b/>
+          <w:bCs/>
+          <w:color w:val="333333"/>
+          <w:sz w:val="26"/>
+          <w:szCs w:val="26"/>
+        </w:rPr>
+      </w:pPr>
+      <w:r>
+        <w:rPr>
+          <w:rFonts w:ascii="NotoSerif-Bold" w:eastAsia="NotoSerif-Bold" w:cs="NotoSerif-Bold"/>
+          <w:b/>
+          <w:bCs/>
+          <w:color w:val="333333"/>
+          <w:sz w:val="26"/>
+          <w:szCs w:val="26"/>
+        </w:rPr>
+        <w:t>Autres types de fusions</w:t>
+      </w:r>
+    </w:p>
+    <w:p>
+      <w:pPr>
+        <w:autoSpaceDE w:val="0"/>
+        <w:autoSpaceDN w:val="0"/>
+        <w:adjustRightInd w:val="0"/>
+        <w:spacing w:after="0" w:line="240" w:lineRule="auto"/>
+        <w:rPr>
+          <w:rFonts w:ascii="NotoSerif-Italic" w:eastAsia="NotoSerif-Italic" w:cs="NotoSerif-Italic"/>
+          <w:i/>
+          <w:iCs/>
+          <w:color w:val="333333"/>
+          <w:sz w:val="21"/>
+          <w:szCs w:val="21"/>
+        </w:rPr>
+      </w:pPr>
+      <w:proofErr w:type="spellStart"/>
+      <w:r>
+        <w:rPr>
+          <w:rFonts w:ascii="NotoSerif-Bold" w:eastAsia="NotoSerif-Bold" w:cs="NotoSerif-Bold"/>
+          <w:b/>
+          <w:bCs/>
+          <w:color w:val="333333"/>
+          <w:sz w:val="21"/>
+          <w:szCs w:val="21"/>
+        </w:rPr>
+        <w:t>Preference</w:t>
+      </w:r>
+      <w:proofErr w:type="spellEnd"/>
+      <w:r>
+        <w:rPr>
+          <w:rFonts w:ascii="NotoSerif-Bold" w:eastAsia="NotoSerif-Bold" w:cs="NotoSerif-Bold"/>
+          <w:b/>
+          <w:bCs/>
+          <w:color w:val="333333"/>
+          <w:sz w:val="21"/>
+          <w:szCs w:val="21"/>
+        </w:rPr>
+        <w:t xml:space="preserve"> </w:t>
+      </w:r>
+      <w:proofErr w:type="spellStart"/>
+      <w:r>
+        <w:rPr>
+          <w:rFonts w:ascii="NotoSerif-Italic" w:eastAsia="NotoSerif-Italic" w:cs="NotoSerif-Italic"/>
+          <w:i/>
+          <w:iCs/>
+          <w:color w:val="333333"/>
+          <w:sz w:val="21"/>
+          <w:szCs w:val="21"/>
+        </w:rPr>
+        <w:t>our</w:t>
+      </w:r>
+      <w:proofErr w:type="spellEnd"/>
+      <w:r>
+        <w:rPr>
+          <w:rFonts w:ascii="NotoSerif-Italic" w:eastAsia="NotoSerif-Italic" w:cs="NotoSerif-Italic"/>
+          <w:i/>
+          <w:iCs/>
+          <w:color w:val="333333"/>
+          <w:sz w:val="21"/>
+          <w:szCs w:val="21"/>
+        </w:rPr>
+        <w:t xml:space="preserve"> </w:t>
+      </w:r>
+      <w:r>
+        <w:rPr>
+          <w:rFonts w:ascii="NotoSerif-Bold" w:eastAsia="NotoSerif-Bold" w:cs="NotoSerif-Bold"/>
+          <w:b/>
+          <w:bCs/>
+          <w:color w:val="333333"/>
+          <w:sz w:val="21"/>
+          <w:szCs w:val="21"/>
+        </w:rPr>
+        <w:t xml:space="preserve">ou </w:t>
+      </w:r>
+      <w:proofErr w:type="spellStart"/>
+      <w:r>
+        <w:rPr>
+          <w:rFonts w:ascii="NotoSerif-Italic" w:eastAsia="NotoSerif-Italic" w:cs="NotoSerif-Italic"/>
+          <w:i/>
+          <w:iCs/>
+          <w:color w:val="333333"/>
+          <w:sz w:val="21"/>
+          <w:szCs w:val="21"/>
+        </w:rPr>
+        <w:t>theirs</w:t>
+      </w:r>
+      <w:proofErr w:type="spellEnd"/>
+    </w:p>
+    <w:p>
+      <w:pPr>
+        <w:autoSpaceDE w:val="0"/>
+        <w:autoSpaceDN w:val="0"/>
+        <w:adjustRightInd w:val="0"/>
+        <w:spacing w:after="0" w:line="240" w:lineRule="auto"/>
+        <w:rPr>
+          <w:rFonts w:ascii="NotoSerif" w:eastAsia="NotoSerif" w:cs="NotoSerif"/>
+          <w:color w:val="333333"/>
+          <w:sz w:val="21"/>
+          <w:szCs w:val="21"/>
+        </w:rPr>
+      </w:pPr>
+      <w:proofErr w:type="spellStart"/>
+      <w:r>
+        <w:rPr>
+          <w:rFonts w:ascii="NotoSerif" w:eastAsia="NotoSerif" w:cs="NotoSerif" w:hint="eastAsia"/>
+          <w:color w:val="333333"/>
+          <w:sz w:val="21"/>
+          <w:szCs w:val="21"/>
+        </w:rPr>
+        <w:t>Premierement</w:t>
+      </w:r>
+      <w:proofErr w:type="spellEnd"/>
+      <w:r>
+        <w:rPr>
+          <w:rFonts w:ascii="NotoSerif" w:eastAsia="NotoSerif" w:cs="NotoSerif" w:hint="eastAsia"/>
+          <w:color w:val="333333"/>
+          <w:sz w:val="21"/>
+          <w:szCs w:val="21"/>
+        </w:rPr>
+        <w:t xml:space="preserve">, il existe un autre mode utile que nous pouvons utiliser avec le mode ≪ </w:t>
+      </w:r>
+      <w:proofErr w:type="spellStart"/>
+      <w:r>
+        <w:rPr>
+          <w:rFonts w:ascii="NotoSerif" w:eastAsia="NotoSerif" w:cs="NotoSerif" w:hint="eastAsia"/>
+          <w:color w:val="333333"/>
+          <w:sz w:val="21"/>
+          <w:szCs w:val="21"/>
+        </w:rPr>
+        <w:t>recursive</w:t>
+      </w:r>
+      <w:proofErr w:type="spellEnd"/>
+      <w:r>
+        <w:rPr>
+          <w:rFonts w:ascii="NotoSerif" w:eastAsia="NotoSerif" w:cs="NotoSerif" w:hint="eastAsia"/>
+          <w:color w:val="333333"/>
+          <w:sz w:val="21"/>
+          <w:szCs w:val="21"/>
+        </w:rPr>
+        <w:t xml:space="preserve"> ≫</w:t>
+      </w:r>
+      <w:r>
+        <w:rPr>
+          <w:rFonts w:ascii="NotoSerif" w:eastAsia="NotoSerif" w:cs="NotoSerif" w:hint="eastAsia"/>
+          <w:color w:val="333333"/>
+          <w:sz w:val="21"/>
+          <w:szCs w:val="21"/>
+        </w:rPr>
+        <w:t xml:space="preserve"> </w:t>
+      </w:r>
+      <w:r>
+        <w:rPr>
+          <w:rFonts w:ascii="NotoSerif" w:eastAsia="NotoSerif" w:cs="NotoSerif"/>
+          <w:color w:val="333333"/>
+          <w:sz w:val="21"/>
+          <w:szCs w:val="21"/>
+        </w:rPr>
+        <w:t xml:space="preserve">normal de fusion. Nous avons </w:t>
+      </w:r>
+      <w:proofErr w:type="spellStart"/>
+      <w:r>
+        <w:rPr>
+          <w:rFonts w:ascii="NotoSerif" w:eastAsia="NotoSerif" w:cs="NotoSerif"/>
+          <w:color w:val="333333"/>
+          <w:sz w:val="21"/>
+          <w:szCs w:val="21"/>
+        </w:rPr>
+        <w:t>deja</w:t>
+      </w:r>
+      <w:proofErr w:type="spellEnd"/>
+      <w:r>
+        <w:rPr>
+          <w:rFonts w:ascii="NotoSerif" w:eastAsia="NotoSerif" w:cs="NotoSerif"/>
+          <w:color w:val="333333"/>
+          <w:sz w:val="21"/>
+          <w:szCs w:val="21"/>
+        </w:rPr>
+        <w:t xml:space="preserve"> vu les options </w:t>
+      </w:r>
+      <w:r>
+        <w:rPr>
+          <w:rFonts w:ascii="mplus1mn-regular" w:eastAsia="mplus1mn-regular" w:cs="mplus1mn-regular"/>
+          <w:color w:val="B22146"/>
+          <w:sz w:val="21"/>
+          <w:szCs w:val="21"/>
+        </w:rPr>
+        <w:t>ignore-all-</w:t>
+      </w:r>
+      <w:proofErr w:type="spellStart"/>
+      <w:r>
+        <w:rPr>
+          <w:rFonts w:ascii="mplus1mn-regular" w:eastAsia="mplus1mn-regular" w:cs="mplus1mn-regular"/>
+          <w:color w:val="B22146"/>
+          <w:sz w:val="21"/>
+          <w:szCs w:val="21"/>
+        </w:rPr>
+        <w:t>space</w:t>
+      </w:r>
+      <w:proofErr w:type="spellEnd"/>
+      <w:r>
+        <w:rPr>
+          <w:rFonts w:ascii="mplus1mn-regular" w:eastAsia="mplus1mn-regular" w:cs="mplus1mn-regular"/>
+          <w:color w:val="B22146"/>
+          <w:sz w:val="21"/>
+          <w:szCs w:val="21"/>
+        </w:rPr>
+        <w:t xml:space="preserve"> </w:t>
+      </w:r>
+      <w:r>
+        <w:rPr>
+          <w:rFonts w:ascii="NotoSerif" w:eastAsia="NotoSerif" w:cs="NotoSerif"/>
+          <w:color w:val="333333"/>
+          <w:sz w:val="21"/>
+          <w:szCs w:val="21"/>
+        </w:rPr>
+        <w:t xml:space="preserve">et </w:t>
+      </w:r>
+      <w:r>
+        <w:rPr>
+          <w:rFonts w:ascii="mplus1mn-regular" w:eastAsia="mplus1mn-regular" w:cs="mplus1mn-regular"/>
+          <w:color w:val="B22146"/>
+          <w:sz w:val="21"/>
+          <w:szCs w:val="21"/>
+        </w:rPr>
+        <w:t>ignore-</w:t>
+      </w:r>
+      <w:proofErr w:type="spellStart"/>
+      <w:r>
+        <w:rPr>
+          <w:rFonts w:ascii="mplus1mn-regular" w:eastAsia="mplus1mn-regular" w:cs="mplus1mn-regular"/>
+          <w:color w:val="B22146"/>
+          <w:sz w:val="21"/>
+          <w:szCs w:val="21"/>
+        </w:rPr>
+        <w:t>space</w:t>
+      </w:r>
+      <w:proofErr w:type="spellEnd"/>
+      <w:r>
+        <w:rPr>
+          <w:rFonts w:ascii="mplus1mn-regular" w:eastAsia="mplus1mn-regular" w:cs="mplus1mn-regular"/>
+          <w:color w:val="B22146"/>
+          <w:sz w:val="21"/>
+          <w:szCs w:val="21"/>
+        </w:rPr>
+        <w:t xml:space="preserve">-change </w:t>
+      </w:r>
+      <w:r>
+        <w:rPr>
+          <w:rFonts w:ascii="NotoSerif" w:eastAsia="NotoSerif" w:cs="NotoSerif"/>
+          <w:color w:val="333333"/>
+          <w:sz w:val="21"/>
+          <w:szCs w:val="21"/>
+        </w:rPr>
+        <w:t>qui sont</w:t>
+      </w:r>
+      <w:r>
+        <w:rPr>
+          <w:rFonts w:ascii="NotoSerif" w:eastAsia="NotoSerif" w:cs="NotoSerif"/>
+          <w:color w:val="333333"/>
+          <w:sz w:val="21"/>
+          <w:szCs w:val="21"/>
+        </w:rPr>
+        <w:t xml:space="preserve"> </w:t>
+      </w:r>
+      <w:proofErr w:type="spellStart"/>
+      <w:r>
+        <w:rPr>
+          <w:rFonts w:ascii="NotoSerif" w:eastAsia="NotoSerif" w:cs="NotoSerif"/>
+          <w:color w:val="333333"/>
+          <w:sz w:val="21"/>
+          <w:szCs w:val="21"/>
+        </w:rPr>
+        <w:t>passees</w:t>
+      </w:r>
+      <w:proofErr w:type="spellEnd"/>
+      <w:r>
+        <w:rPr>
+          <w:rFonts w:ascii="NotoSerif" w:eastAsia="NotoSerif" w:cs="NotoSerif"/>
+          <w:color w:val="333333"/>
+          <w:sz w:val="21"/>
+          <w:szCs w:val="21"/>
+        </w:rPr>
+        <w:t xml:space="preserve"> avec </w:t>
+      </w:r>
+      <w:r>
+        <w:rPr>
+          <w:rFonts w:ascii="mplus1mn-regular" w:eastAsia="mplus1mn-regular" w:cs="mplus1mn-regular"/>
+          <w:color w:val="B22146"/>
+          <w:sz w:val="21"/>
+          <w:szCs w:val="21"/>
+        </w:rPr>
+        <w:t xml:space="preserve">-X </w:t>
+      </w:r>
+      <w:r>
+        <w:rPr>
+          <w:rFonts w:ascii="NotoSerif" w:eastAsia="NotoSerif" w:cs="NotoSerif"/>
+          <w:color w:val="333333"/>
+          <w:sz w:val="21"/>
+          <w:szCs w:val="21"/>
+        </w:rPr>
+        <w:t xml:space="preserve">mais nous pouvons aussi indiquer a Git de favoriser un cote </w:t>
+      </w:r>
+      <w:proofErr w:type="spellStart"/>
+      <w:r>
+        <w:rPr>
+          <w:rFonts w:ascii="NotoSerif" w:eastAsia="NotoSerif" w:cs="NotoSerif"/>
+          <w:color w:val="333333"/>
+          <w:sz w:val="21"/>
+          <w:szCs w:val="21"/>
+        </w:rPr>
+        <w:t>plutot</w:t>
+      </w:r>
+      <w:proofErr w:type="spellEnd"/>
+      <w:r>
+        <w:rPr>
+          <w:rFonts w:ascii="NotoSerif" w:eastAsia="NotoSerif" w:cs="NotoSerif"/>
+          <w:color w:val="333333"/>
+          <w:sz w:val="21"/>
+          <w:szCs w:val="21"/>
+        </w:rPr>
+        <w:t xml:space="preserve"> que l</w:t>
+      </w:r>
+      <w:r>
+        <w:rPr>
+          <w:rFonts w:ascii="NotoSerif" w:eastAsia="NotoSerif" w:cs="NotoSerif" w:hint="eastAsia"/>
+          <w:color w:val="333333"/>
+          <w:sz w:val="21"/>
+          <w:szCs w:val="21"/>
+        </w:rPr>
+        <w:t>’</w:t>
+      </w:r>
+      <w:r>
+        <w:rPr>
+          <w:rFonts w:ascii="NotoSerif" w:eastAsia="NotoSerif" w:cs="NotoSerif"/>
+          <w:color w:val="333333"/>
+          <w:sz w:val="21"/>
+          <w:szCs w:val="21"/>
+        </w:rPr>
+        <w:t>autre</w:t>
+      </w:r>
+      <w:r>
+        <w:rPr>
+          <w:rFonts w:ascii="NotoSerif" w:eastAsia="NotoSerif" w:cs="NotoSerif"/>
+          <w:color w:val="333333"/>
+          <w:sz w:val="21"/>
+          <w:szCs w:val="21"/>
+        </w:rPr>
+        <w:t xml:space="preserve"> </w:t>
+      </w:r>
+      <w:proofErr w:type="spellStart"/>
+      <w:r>
+        <w:rPr>
+          <w:rFonts w:ascii="NotoSerif" w:eastAsia="NotoSerif" w:cs="NotoSerif"/>
+          <w:color w:val="333333"/>
+          <w:sz w:val="21"/>
+          <w:szCs w:val="21"/>
+        </w:rPr>
+        <w:t>lorsqu</w:t>
+      </w:r>
+      <w:proofErr w:type="spellEnd"/>
+      <w:r>
+        <w:rPr>
+          <w:rFonts w:ascii="NotoSerif" w:eastAsia="NotoSerif" w:cs="NotoSerif" w:hint="eastAsia"/>
+          <w:color w:val="333333"/>
+          <w:sz w:val="21"/>
+          <w:szCs w:val="21"/>
+        </w:rPr>
+        <w:t>’</w:t>
+      </w:r>
+      <w:r>
+        <w:rPr>
+          <w:rFonts w:ascii="NotoSerif" w:eastAsia="NotoSerif" w:cs="NotoSerif"/>
+          <w:color w:val="333333"/>
+          <w:sz w:val="21"/>
+          <w:szCs w:val="21"/>
+        </w:rPr>
+        <w:t>il rencontre un conflit.</w:t>
+      </w:r>
+    </w:p>
+    <w:p>
+      <w:pPr>
+        <w:autoSpaceDE w:val="0"/>
+        <w:autoSpaceDN w:val="0"/>
+        <w:adjustRightInd w:val="0"/>
+        <w:spacing w:after="0" w:line="240" w:lineRule="auto"/>
+        <w:rPr>
+          <w:rFonts w:ascii="NotoSerif" w:eastAsia="NotoSerif" w:cs="NotoSerif"/>
+          <w:color w:val="333333"/>
+          <w:sz w:val="21"/>
+          <w:szCs w:val="21"/>
+        </w:rPr>
+      </w:pPr>
+    </w:p>
+    <w:p>
+      <w:pPr>
+        <w:autoSpaceDE w:val="0"/>
+        <w:autoSpaceDN w:val="0"/>
+        <w:adjustRightInd w:val="0"/>
+        <w:spacing w:after="0" w:line="240" w:lineRule="auto"/>
+        <w:rPr>
+          <w:rFonts w:ascii="NotoSerif" w:eastAsia="NotoSerif" w:cs="NotoSerif"/>
+          <w:color w:val="333333"/>
+          <w:sz w:val="21"/>
+          <w:szCs w:val="21"/>
+        </w:rPr>
+      </w:pPr>
+      <w:r>
+        <w:rPr>
+          <w:rFonts w:ascii="NotoSerif" w:eastAsia="NotoSerif" w:cs="NotoSerif"/>
+          <w:color w:val="333333"/>
+          <w:sz w:val="21"/>
+          <w:szCs w:val="21"/>
+        </w:rPr>
+        <w:t xml:space="preserve">Si vous </w:t>
+      </w:r>
+      <w:proofErr w:type="spellStart"/>
+      <w:r>
+        <w:rPr>
+          <w:rFonts w:ascii="NotoSerif" w:eastAsia="NotoSerif" w:cs="NotoSerif"/>
+          <w:color w:val="333333"/>
+          <w:sz w:val="21"/>
+          <w:szCs w:val="21"/>
+        </w:rPr>
+        <w:t>preferez</w:t>
+      </w:r>
+      <w:proofErr w:type="spellEnd"/>
+      <w:r>
+        <w:rPr>
+          <w:rFonts w:ascii="NotoSerif" w:eastAsia="NotoSerif" w:cs="NotoSerif"/>
+          <w:color w:val="333333"/>
+          <w:sz w:val="21"/>
+          <w:szCs w:val="21"/>
+        </w:rPr>
+        <w:t xml:space="preserve"> que Git choisisse simplement un cote </w:t>
+      </w:r>
+      <w:proofErr w:type="spellStart"/>
+      <w:r>
+        <w:rPr>
+          <w:rFonts w:ascii="NotoSerif" w:eastAsia="NotoSerif" w:cs="NotoSerif"/>
+          <w:color w:val="333333"/>
+          <w:sz w:val="21"/>
+          <w:szCs w:val="21"/>
+        </w:rPr>
+        <w:t>specifique</w:t>
+      </w:r>
+      <w:proofErr w:type="spellEnd"/>
+      <w:r>
+        <w:rPr>
+          <w:rFonts w:ascii="NotoSerif" w:eastAsia="NotoSerif" w:cs="NotoSerif"/>
+          <w:color w:val="333333"/>
+          <w:sz w:val="21"/>
+          <w:szCs w:val="21"/>
+        </w:rPr>
+        <w:t xml:space="preserve"> et </w:t>
+      </w:r>
+      <w:proofErr w:type="spellStart"/>
+      <w:r>
+        <w:rPr>
+          <w:rFonts w:ascii="NotoSerif" w:eastAsia="NotoSerif" w:cs="NotoSerif"/>
+          <w:color w:val="333333"/>
+          <w:sz w:val="21"/>
+          <w:szCs w:val="21"/>
+        </w:rPr>
+        <w:t>qu</w:t>
+      </w:r>
+      <w:proofErr w:type="spellEnd"/>
+      <w:r>
+        <w:rPr>
+          <w:rFonts w:ascii="NotoSerif" w:eastAsia="NotoSerif" w:cs="NotoSerif" w:hint="eastAsia"/>
+          <w:color w:val="333333"/>
+          <w:sz w:val="21"/>
+          <w:szCs w:val="21"/>
+        </w:rPr>
+        <w:t>’</w:t>
+      </w:r>
+      <w:r>
+        <w:rPr>
+          <w:rFonts w:ascii="NotoSerif" w:eastAsia="NotoSerif" w:cs="NotoSerif"/>
+          <w:color w:val="333333"/>
+          <w:sz w:val="21"/>
+          <w:szCs w:val="21"/>
+        </w:rPr>
+        <w:t>il ignore l</w:t>
+      </w:r>
+      <w:r>
+        <w:rPr>
+          <w:rFonts w:ascii="NotoSerif" w:eastAsia="NotoSerif" w:cs="NotoSerif" w:hint="eastAsia"/>
+          <w:color w:val="333333"/>
+          <w:sz w:val="21"/>
+          <w:szCs w:val="21"/>
+        </w:rPr>
+        <w:t>’</w:t>
+      </w:r>
+      <w:r>
+        <w:rPr>
+          <w:rFonts w:ascii="NotoSerif" w:eastAsia="NotoSerif" w:cs="NotoSerif"/>
+          <w:color w:val="333333"/>
+          <w:sz w:val="21"/>
+          <w:szCs w:val="21"/>
+        </w:rPr>
+        <w:t>autre</w:t>
+      </w:r>
+      <w:r>
+        <w:rPr>
+          <w:rFonts w:ascii="NotoSerif" w:eastAsia="NotoSerif" w:cs="NotoSerif"/>
+          <w:color w:val="333333"/>
+          <w:sz w:val="21"/>
+          <w:szCs w:val="21"/>
+        </w:rPr>
+        <w:t xml:space="preserve"> </w:t>
+      </w:r>
+      <w:r>
+        <w:rPr>
+          <w:rFonts w:ascii="NotoSerif" w:eastAsia="NotoSerif" w:cs="NotoSerif"/>
+          <w:color w:val="333333"/>
+          <w:sz w:val="21"/>
+          <w:szCs w:val="21"/>
+        </w:rPr>
+        <w:t xml:space="preserve">cote au lieu de vous laisser fusionner manuellement le conflit, vous pouvez passer </w:t>
+      </w:r>
+      <w:r>
+        <w:rPr>
+          <w:rFonts w:ascii="mplus1mn-regular" w:eastAsia="mplus1mn-regular" w:cs="mplus1mn-regular"/>
+          <w:color w:val="B22146"/>
+          <w:sz w:val="21"/>
+          <w:szCs w:val="21"/>
+        </w:rPr>
+        <w:t>-</w:t>
+      </w:r>
+      <w:proofErr w:type="spellStart"/>
+      <w:r>
+        <w:rPr>
+          <w:rFonts w:ascii="mplus1mn-regular" w:eastAsia="mplus1mn-regular" w:cs="mplus1mn-regular"/>
+          <w:color w:val="B22146"/>
+          <w:sz w:val="21"/>
+          <w:szCs w:val="21"/>
+        </w:rPr>
+        <w:t>Xours</w:t>
+      </w:r>
+      <w:proofErr w:type="spellEnd"/>
+      <w:r>
+        <w:rPr>
+          <w:rFonts w:ascii="mplus1mn-regular" w:eastAsia="mplus1mn-regular" w:cs="mplus1mn-regular"/>
+          <w:color w:val="B22146"/>
+          <w:sz w:val="21"/>
+          <w:szCs w:val="21"/>
+        </w:rPr>
+        <w:t xml:space="preserve"> </w:t>
+      </w:r>
+      <w:r>
+        <w:rPr>
+          <w:rFonts w:ascii="NotoSerif" w:eastAsia="NotoSerif" w:cs="NotoSerif"/>
+          <w:color w:val="333333"/>
+          <w:sz w:val="21"/>
+          <w:szCs w:val="21"/>
+        </w:rPr>
+        <w:t>ou</w:t>
+      </w:r>
+      <w:r>
+        <w:rPr>
+          <w:rFonts w:ascii="NotoSerif" w:eastAsia="NotoSerif" w:cs="NotoSerif"/>
+          <w:color w:val="333333"/>
+          <w:sz w:val="21"/>
+          <w:szCs w:val="21"/>
+        </w:rPr>
+        <w:t xml:space="preserve"> </w:t>
+      </w:r>
+      <w:r>
+        <w:rPr>
+          <w:rFonts w:ascii="mplus1mn-regular" w:eastAsia="mplus1mn-regular" w:cs="mplus1mn-regular"/>
+          <w:color w:val="B22146"/>
+          <w:sz w:val="21"/>
+          <w:szCs w:val="21"/>
+        </w:rPr>
+        <w:t>-</w:t>
+      </w:r>
+      <w:proofErr w:type="spellStart"/>
+      <w:r>
+        <w:rPr>
+          <w:rFonts w:ascii="mplus1mn-regular" w:eastAsia="mplus1mn-regular" w:cs="mplus1mn-regular"/>
+          <w:color w:val="B22146"/>
+          <w:sz w:val="21"/>
+          <w:szCs w:val="21"/>
+        </w:rPr>
+        <w:t>Xtheirs</w:t>
+      </w:r>
+      <w:proofErr w:type="spellEnd"/>
+      <w:r>
+        <w:rPr>
+          <w:rFonts w:ascii="mplus1mn-regular" w:eastAsia="mplus1mn-regular" w:cs="mplus1mn-regular"/>
+          <w:color w:val="B22146"/>
+          <w:sz w:val="21"/>
+          <w:szCs w:val="21"/>
+        </w:rPr>
+        <w:t xml:space="preserve"> </w:t>
+      </w:r>
+      <w:r>
+        <w:rPr>
+          <w:rFonts w:ascii="NotoSerif" w:eastAsia="NotoSerif" w:cs="NotoSerif"/>
+          <w:color w:val="333333"/>
+          <w:sz w:val="21"/>
+          <w:szCs w:val="21"/>
+        </w:rPr>
+        <w:t xml:space="preserve">a la commande </w:t>
+      </w:r>
+      <w:proofErr w:type="spellStart"/>
+      <w:r>
+        <w:rPr>
+          <w:rFonts w:ascii="mplus1mn-regular" w:eastAsia="mplus1mn-regular" w:cs="mplus1mn-regular"/>
+          <w:color w:val="B22146"/>
+          <w:sz w:val="21"/>
+          <w:szCs w:val="21"/>
+        </w:rPr>
+        <w:t>merge</w:t>
+      </w:r>
+      <w:proofErr w:type="spellEnd"/>
+      <w:r>
+        <w:rPr>
+          <w:rFonts w:ascii="NotoSerif" w:eastAsia="NotoSerif" w:cs="NotoSerif"/>
+          <w:color w:val="333333"/>
+          <w:sz w:val="21"/>
+          <w:szCs w:val="21"/>
+        </w:rPr>
+        <w:t>.</w:t>
+      </w:r>
+    </w:p>
+    <w:p>
+      <w:pPr>
+        <w:autoSpaceDE w:val="0"/>
+        <w:autoSpaceDN w:val="0"/>
+        <w:adjustRightInd w:val="0"/>
+        <w:spacing w:after="0" w:line="240" w:lineRule="auto"/>
+        <w:rPr>
+          <w:rFonts w:ascii="NotoSerif" w:eastAsia="NotoSerif" w:cs="NotoSerif"/>
+          <w:color w:val="333333"/>
+          <w:sz w:val="21"/>
+          <w:szCs w:val="21"/>
+        </w:rPr>
+      </w:pPr>
+    </w:p>
+    <w:p>
+      <w:pPr>
+        <w:autoSpaceDE w:val="0"/>
+        <w:autoSpaceDN w:val="0"/>
+        <w:adjustRightInd w:val="0"/>
+        <w:spacing w:after="0" w:line="240" w:lineRule="auto"/>
+        <w:rPr>
+          <w:rFonts w:ascii="NotoSerif" w:eastAsia="NotoSerif" w:cs="NotoSerif"/>
+          <w:color w:val="333333"/>
+          <w:sz w:val="21"/>
+          <w:szCs w:val="21"/>
+        </w:rPr>
+      </w:pPr>
+      <w:r>
+        <w:rPr>
+          <w:rFonts w:ascii="NotoSerif" w:eastAsia="NotoSerif" w:cs="NotoSerif"/>
+          <w:color w:val="333333"/>
+          <w:sz w:val="21"/>
+          <w:szCs w:val="21"/>
+        </w:rPr>
+        <w:t xml:space="preserve">Si une des options est </w:t>
+      </w:r>
+      <w:proofErr w:type="spellStart"/>
+      <w:r>
+        <w:rPr>
+          <w:rFonts w:ascii="NotoSerif" w:eastAsia="NotoSerif" w:cs="NotoSerif"/>
+          <w:color w:val="333333"/>
+          <w:sz w:val="21"/>
+          <w:szCs w:val="21"/>
+        </w:rPr>
+        <w:t>specifiee</w:t>
+      </w:r>
+      <w:proofErr w:type="spellEnd"/>
+      <w:r>
+        <w:rPr>
+          <w:rFonts w:ascii="NotoSerif" w:eastAsia="NotoSerif" w:cs="NotoSerif"/>
+          <w:color w:val="333333"/>
+          <w:sz w:val="21"/>
+          <w:szCs w:val="21"/>
+        </w:rPr>
+        <w:t xml:space="preserve">, Git ne va pas ajouter de marqueurs de </w:t>
+      </w:r>
+      <w:r>
+        <w:rPr>
+          <w:rFonts w:ascii="NotoSerif" w:eastAsia="NotoSerif" w:cs="NotoSerif"/>
+          <w:color w:val="333333"/>
+          <w:sz w:val="21"/>
+          <w:szCs w:val="21"/>
+        </w:rPr>
+        <w:t xml:space="preserve">conflit. Toutes les </w:t>
+      </w:r>
+      <w:proofErr w:type="spellStart"/>
+      <w:r>
+        <w:rPr>
+          <w:rFonts w:ascii="NotoSerif" w:eastAsia="NotoSerif" w:cs="NotoSerif"/>
+          <w:color w:val="333333"/>
+          <w:sz w:val="21"/>
+          <w:szCs w:val="21"/>
+        </w:rPr>
+        <w:t>differences</w:t>
+      </w:r>
+      <w:proofErr w:type="spellEnd"/>
+      <w:r>
+        <w:rPr>
+          <w:rFonts w:ascii="NotoSerif" w:eastAsia="NotoSerif" w:cs="NotoSerif"/>
+          <w:color w:val="333333"/>
+          <w:sz w:val="21"/>
+          <w:szCs w:val="21"/>
+        </w:rPr>
+        <w:t xml:space="preserve"> </w:t>
+      </w:r>
+      <w:r>
+        <w:rPr>
+          <w:rFonts w:ascii="NotoSerif" w:eastAsia="NotoSerif" w:cs="NotoSerif"/>
+          <w:color w:val="333333"/>
+          <w:sz w:val="21"/>
+          <w:szCs w:val="21"/>
+        </w:rPr>
+        <w:t xml:space="preserve">qui peuvent </w:t>
+      </w:r>
+      <w:proofErr w:type="spellStart"/>
+      <w:r>
+        <w:rPr>
+          <w:rFonts w:ascii="NotoSerif" w:eastAsia="NotoSerif" w:cs="NotoSerif"/>
+          <w:color w:val="333333"/>
+          <w:sz w:val="21"/>
+          <w:szCs w:val="21"/>
+        </w:rPr>
+        <w:t>etre</w:t>
+      </w:r>
+      <w:proofErr w:type="spellEnd"/>
+      <w:r>
+        <w:rPr>
+          <w:rFonts w:ascii="NotoSerif" w:eastAsia="NotoSerif" w:cs="NotoSerif"/>
+          <w:color w:val="333333"/>
+          <w:sz w:val="21"/>
+          <w:szCs w:val="21"/>
+        </w:rPr>
+        <w:t xml:space="preserve"> </w:t>
+      </w:r>
+      <w:proofErr w:type="spellStart"/>
+      <w:r>
+        <w:rPr>
+          <w:rFonts w:ascii="NotoSerif" w:eastAsia="NotoSerif" w:cs="NotoSerif"/>
+          <w:color w:val="333333"/>
+          <w:sz w:val="21"/>
+          <w:szCs w:val="21"/>
+        </w:rPr>
+        <w:t>fusionnees</w:t>
+      </w:r>
+      <w:proofErr w:type="spellEnd"/>
+      <w:r>
+        <w:rPr>
+          <w:rFonts w:ascii="NotoSerif" w:eastAsia="NotoSerif" w:cs="NotoSerif"/>
+          <w:color w:val="333333"/>
+          <w:sz w:val="21"/>
+          <w:szCs w:val="21"/>
+        </w:rPr>
+        <w:t xml:space="preserve"> seront </w:t>
+      </w:r>
+      <w:proofErr w:type="spellStart"/>
+      <w:r>
+        <w:rPr>
+          <w:rFonts w:ascii="NotoSerif" w:eastAsia="NotoSerif" w:cs="NotoSerif"/>
+          <w:color w:val="333333"/>
+          <w:sz w:val="21"/>
+          <w:szCs w:val="21"/>
+        </w:rPr>
+        <w:t>fusionnees</w:t>
+      </w:r>
+      <w:proofErr w:type="spellEnd"/>
+      <w:r>
+        <w:rPr>
+          <w:rFonts w:ascii="NotoSerif" w:eastAsia="NotoSerif" w:cs="NotoSerif"/>
+          <w:color w:val="333333"/>
+          <w:sz w:val="21"/>
+          <w:szCs w:val="21"/>
+        </w:rPr>
+        <w:t xml:space="preserve">. Pour toutes les </w:t>
+      </w:r>
+      <w:proofErr w:type="spellStart"/>
+      <w:r>
+        <w:rPr>
+          <w:rFonts w:ascii="NotoSerif" w:eastAsia="NotoSerif" w:cs="NotoSerif"/>
+          <w:color w:val="333333"/>
+          <w:sz w:val="21"/>
+          <w:szCs w:val="21"/>
+        </w:rPr>
+        <w:t>differences</w:t>
+      </w:r>
+      <w:proofErr w:type="spellEnd"/>
+      <w:r>
+        <w:rPr>
+          <w:rFonts w:ascii="NotoSerif" w:eastAsia="NotoSerif" w:cs="NotoSerif"/>
+          <w:color w:val="333333"/>
+          <w:sz w:val="21"/>
+          <w:szCs w:val="21"/>
+        </w:rPr>
+        <w:t xml:space="preserve"> qui </w:t>
+      </w:r>
+      <w:proofErr w:type="spellStart"/>
+      <w:r>
+        <w:rPr>
+          <w:rFonts w:ascii="NotoSerif" w:eastAsia="NotoSerif" w:cs="NotoSerif"/>
+          <w:color w:val="333333"/>
+          <w:sz w:val="21"/>
+          <w:szCs w:val="21"/>
+        </w:rPr>
+        <w:t>generent</w:t>
+      </w:r>
+      <w:proofErr w:type="spellEnd"/>
+      <w:r>
+        <w:rPr>
+          <w:rFonts w:ascii="NotoSerif" w:eastAsia="NotoSerif" w:cs="NotoSerif"/>
+          <w:color w:val="333333"/>
+          <w:sz w:val="21"/>
+          <w:szCs w:val="21"/>
+        </w:rPr>
+        <w:t xml:space="preserve"> un conflit,</w:t>
+      </w:r>
+      <w:r>
+        <w:rPr>
+          <w:rFonts w:ascii="NotoSerif" w:eastAsia="NotoSerif" w:cs="NotoSerif"/>
+          <w:color w:val="333333"/>
+          <w:sz w:val="21"/>
+          <w:szCs w:val="21"/>
+        </w:rPr>
+        <w:t xml:space="preserve"> </w:t>
+      </w:r>
+      <w:r>
+        <w:rPr>
+          <w:rFonts w:ascii="NotoSerif" w:eastAsia="NotoSerif" w:cs="NotoSerif"/>
+          <w:color w:val="333333"/>
+          <w:sz w:val="21"/>
+          <w:szCs w:val="21"/>
+        </w:rPr>
+        <w:t xml:space="preserve">Git choisira simplement la version du cote que vous avez </w:t>
+      </w:r>
+      <w:proofErr w:type="spellStart"/>
+      <w:r>
+        <w:rPr>
+          <w:rFonts w:ascii="NotoSerif" w:eastAsia="NotoSerif" w:cs="NotoSerif"/>
+          <w:color w:val="333333"/>
+          <w:sz w:val="21"/>
+          <w:szCs w:val="21"/>
+        </w:rPr>
+        <w:t>specifie</w:t>
+      </w:r>
+      <w:proofErr w:type="spellEnd"/>
+      <w:r>
+        <w:rPr>
+          <w:rFonts w:ascii="NotoSerif" w:eastAsia="NotoSerif" w:cs="NotoSerif"/>
+          <w:color w:val="333333"/>
+          <w:sz w:val="21"/>
+          <w:szCs w:val="21"/>
+        </w:rPr>
+        <w:t>, y compris pour les fichiers</w:t>
+      </w:r>
+      <w:r>
+        <w:rPr>
+          <w:rFonts w:ascii="NotoSerif" w:eastAsia="NotoSerif" w:cs="NotoSerif"/>
+          <w:color w:val="333333"/>
+          <w:sz w:val="21"/>
+          <w:szCs w:val="21"/>
+        </w:rPr>
+        <w:t xml:space="preserve"> </w:t>
+      </w:r>
+      <w:r>
+        <w:rPr>
+          <w:rFonts w:ascii="NotoSerif" w:eastAsia="NotoSerif" w:cs="NotoSerif"/>
+          <w:color w:val="333333"/>
+          <w:sz w:val="21"/>
+          <w:szCs w:val="21"/>
+        </w:rPr>
+        <w:t>binaires.</w:t>
+      </w:r>
+    </w:p>
+    <w:p>
+      <w:pPr>
+        <w:autoSpaceDE w:val="0"/>
+        <w:autoSpaceDN w:val="0"/>
+        <w:adjustRightInd w:val="0"/>
+        <w:spacing w:after="0" w:line="240" w:lineRule="auto"/>
+        <w:rPr>
+          <w:rFonts w:ascii="NotoSerif" w:eastAsia="NotoSerif" w:cs="NotoSerif"/>
+          <w:color w:val="333333"/>
+          <w:sz w:val="21"/>
+          <w:szCs w:val="21"/>
+        </w:rPr>
+      </w:pPr>
+    </w:p>
+    <w:p>
+      <w:pPr>
+        <w:autoSpaceDE w:val="0"/>
+        <w:autoSpaceDN w:val="0"/>
+        <w:adjustRightInd w:val="0"/>
+        <w:spacing w:after="0" w:line="240" w:lineRule="auto"/>
+        <w:rPr>
+          <w:rFonts w:ascii="mplus1mn-regular" w:eastAsia="mplus1mn-regular" w:cs="mplus1mn-regular"/>
+          <w:color w:val="333333"/>
+        </w:rPr>
+      </w:pPr>
+      <w:r>
+        <w:rPr>
+          <w:rFonts w:ascii="mplus1mn-regular" w:eastAsia="mplus1mn-regular" w:cs="mplus1mn-regular"/>
+          <w:color w:val="333333"/>
+        </w:rPr>
+        <w:t xml:space="preserve">$ git </w:t>
+      </w:r>
+      <w:proofErr w:type="spellStart"/>
+      <w:r>
+        <w:rPr>
+          <w:rFonts w:ascii="mplus1mn-regular" w:eastAsia="mplus1mn-regular" w:cs="mplus1mn-regular"/>
+          <w:color w:val="333333"/>
+        </w:rPr>
+        <w:t>merge</w:t>
+      </w:r>
+      <w:proofErr w:type="spellEnd"/>
+      <w:r>
+        <w:rPr>
+          <w:rFonts w:ascii="mplus1mn-regular" w:eastAsia="mplus1mn-regular" w:cs="mplus1mn-regular"/>
+          <w:color w:val="333333"/>
+        </w:rPr>
+        <w:t xml:space="preserve"> -</w:t>
+      </w:r>
+      <w:proofErr w:type="spellStart"/>
+      <w:r>
+        <w:rPr>
+          <w:rFonts w:ascii="mplus1mn-regular" w:eastAsia="mplus1mn-regular" w:cs="mplus1mn-regular"/>
+          <w:color w:val="333333"/>
+        </w:rPr>
+        <w:t>Xours</w:t>
+      </w:r>
+      <w:proofErr w:type="spellEnd"/>
+      <w:r>
+        <w:rPr>
+          <w:rFonts w:ascii="mplus1mn-regular" w:eastAsia="mplus1mn-regular" w:cs="mplus1mn-regular"/>
+          <w:color w:val="333333"/>
+        </w:rPr>
+        <w:t xml:space="preserve"> </w:t>
+      </w:r>
+      <w:proofErr w:type="spellStart"/>
+      <w:r>
+        <w:rPr>
+          <w:rFonts w:ascii="mplus1mn-regular" w:eastAsia="mplus1mn-regular" w:cs="mplus1mn-regular"/>
+          <w:color w:val="333333"/>
+        </w:rPr>
+        <w:t>mundo</w:t>
+      </w:r>
+      <w:proofErr w:type="spellEnd"/>
+    </w:p>
+    <w:p>
+      <w:pPr>
+        <w:autoSpaceDE w:val="0"/>
+        <w:autoSpaceDN w:val="0"/>
+        <w:adjustRightInd w:val="0"/>
+        <w:spacing w:after="0" w:line="240" w:lineRule="auto"/>
+        <w:rPr>
+          <w:rFonts w:ascii="mplus1mn-regular" w:eastAsia="mplus1mn-regular" w:cs="mplus1mn-regular"/>
+          <w:color w:val="333333"/>
+        </w:rPr>
+      </w:pPr>
+    </w:p>
+    <w:p>
+      <w:pPr>
+        <w:autoSpaceDE w:val="0"/>
+        <w:autoSpaceDN w:val="0"/>
+        <w:adjustRightInd w:val="0"/>
+        <w:spacing w:after="0" w:line="240" w:lineRule="auto"/>
+        <w:rPr>
+          <w:rFonts w:ascii="mplus1mn-regular" w:eastAsia="mplus1mn-regular" w:cs="mplus1mn-regular"/>
+          <w:color w:val="333333"/>
+        </w:rPr>
+      </w:pPr>
+      <w:r>
+        <w:rPr>
+          <w:rFonts w:ascii="NotoSerif" w:eastAsia="NotoSerif" w:cs="NotoSerif"/>
+          <w:color w:val="333333"/>
+          <w:sz w:val="21"/>
+          <w:szCs w:val="21"/>
+        </w:rPr>
+        <w:t xml:space="preserve">Cette option peut aussi </w:t>
+      </w:r>
+      <w:proofErr w:type="spellStart"/>
+      <w:r>
+        <w:rPr>
+          <w:rFonts w:ascii="NotoSerif" w:eastAsia="NotoSerif" w:cs="NotoSerif"/>
+          <w:color w:val="333333"/>
+          <w:sz w:val="21"/>
+          <w:szCs w:val="21"/>
+        </w:rPr>
+        <w:t>etre</w:t>
+      </w:r>
+      <w:proofErr w:type="spellEnd"/>
+      <w:r>
+        <w:rPr>
+          <w:rFonts w:ascii="NotoSerif" w:eastAsia="NotoSerif" w:cs="NotoSerif"/>
+          <w:color w:val="333333"/>
+          <w:sz w:val="21"/>
+          <w:szCs w:val="21"/>
+        </w:rPr>
+        <w:t xml:space="preserve"> </w:t>
+      </w:r>
+      <w:proofErr w:type="spellStart"/>
+      <w:r>
+        <w:rPr>
+          <w:rFonts w:ascii="NotoSerif" w:eastAsia="NotoSerif" w:cs="NotoSerif"/>
+          <w:color w:val="333333"/>
+          <w:sz w:val="21"/>
+          <w:szCs w:val="21"/>
+        </w:rPr>
+        <w:t>passee</w:t>
+      </w:r>
+      <w:proofErr w:type="spellEnd"/>
+      <w:r>
+        <w:rPr>
+          <w:rFonts w:ascii="NotoSerif" w:eastAsia="NotoSerif" w:cs="NotoSerif"/>
+          <w:color w:val="333333"/>
+          <w:sz w:val="21"/>
+          <w:szCs w:val="21"/>
+        </w:rPr>
+        <w:t xml:space="preserve"> a la commande </w:t>
+      </w:r>
+      <w:r>
+        <w:rPr>
+          <w:rFonts w:ascii="mplus1mn-regular" w:eastAsia="mplus1mn-regular" w:cs="mplus1mn-regular"/>
+          <w:color w:val="B22146"/>
+          <w:sz w:val="21"/>
+          <w:szCs w:val="21"/>
+        </w:rPr>
+        <w:t xml:space="preserve">git </w:t>
+      </w:r>
+      <w:proofErr w:type="spellStart"/>
+      <w:r>
+        <w:rPr>
+          <w:rFonts w:ascii="mplus1mn-regular" w:eastAsia="mplus1mn-regular" w:cs="mplus1mn-regular"/>
+          <w:color w:val="B22146"/>
+          <w:sz w:val="21"/>
+          <w:szCs w:val="21"/>
+        </w:rPr>
+        <w:t>merge</w:t>
+      </w:r>
+      <w:proofErr w:type="spellEnd"/>
+      <w:r>
+        <w:rPr>
+          <w:rFonts w:ascii="mplus1mn-regular" w:eastAsia="mplus1mn-regular" w:cs="mplus1mn-regular"/>
+          <w:color w:val="B22146"/>
+          <w:sz w:val="21"/>
+          <w:szCs w:val="21"/>
+        </w:rPr>
+        <w:t xml:space="preserve">-file </w:t>
+      </w:r>
+      <w:r>
+        <w:rPr>
+          <w:rFonts w:ascii="NotoSerif" w:eastAsia="NotoSerif" w:cs="NotoSerif"/>
+          <w:color w:val="333333"/>
+          <w:sz w:val="21"/>
+          <w:szCs w:val="21"/>
+        </w:rPr>
+        <w:t xml:space="preserve">que nous avons </w:t>
+      </w:r>
+      <w:proofErr w:type="spellStart"/>
+      <w:r>
+        <w:rPr>
+          <w:rFonts w:ascii="NotoSerif" w:eastAsia="NotoSerif" w:cs="NotoSerif"/>
+          <w:color w:val="333333"/>
+          <w:sz w:val="21"/>
+          <w:szCs w:val="21"/>
+        </w:rPr>
+        <w:t>utilisee</w:t>
+      </w:r>
+      <w:proofErr w:type="spellEnd"/>
+      <w:r>
+        <w:rPr>
+          <w:rFonts w:ascii="NotoSerif" w:eastAsia="NotoSerif" w:cs="NotoSerif"/>
+          <w:color w:val="333333"/>
+          <w:sz w:val="21"/>
+          <w:szCs w:val="21"/>
+        </w:rPr>
+        <w:t xml:space="preserve"> plus </w:t>
+      </w:r>
+      <w:proofErr w:type="spellStart"/>
+      <w:r>
+        <w:rPr>
+          <w:rFonts w:ascii="NotoSerif" w:eastAsia="NotoSerif" w:cs="NotoSerif"/>
+          <w:color w:val="333333"/>
+          <w:sz w:val="21"/>
+          <w:szCs w:val="21"/>
+        </w:rPr>
+        <w:t>tot</w:t>
+      </w:r>
+      <w:proofErr w:type="spellEnd"/>
+      <w:r>
+        <w:rPr>
+          <w:rFonts w:ascii="NotoSerif" w:eastAsia="NotoSerif" w:cs="NotoSerif"/>
+          <w:color w:val="333333"/>
+          <w:sz w:val="21"/>
+          <w:szCs w:val="21"/>
+        </w:rPr>
+        <w:t xml:space="preserve"> </w:t>
+      </w:r>
+      <w:r>
+        <w:rPr>
+          <w:rFonts w:ascii="NotoSerif" w:eastAsia="NotoSerif" w:cs="NotoSerif"/>
+          <w:color w:val="333333"/>
+          <w:sz w:val="21"/>
+          <w:szCs w:val="21"/>
+        </w:rPr>
+        <w:t xml:space="preserve">en </w:t>
+      </w:r>
+      <w:proofErr w:type="spellStart"/>
+      <w:r>
+        <w:rPr>
+          <w:rFonts w:ascii="NotoSerif" w:eastAsia="NotoSerif" w:cs="NotoSerif"/>
+          <w:color w:val="333333"/>
+          <w:sz w:val="21"/>
+          <w:szCs w:val="21"/>
+        </w:rPr>
+        <w:t>lancant</w:t>
+      </w:r>
+      <w:proofErr w:type="spellEnd"/>
+      <w:r>
+        <w:rPr>
+          <w:rFonts w:ascii="NotoSerif" w:eastAsia="NotoSerif" w:cs="NotoSerif"/>
+          <w:color w:val="333333"/>
+          <w:sz w:val="21"/>
+          <w:szCs w:val="21"/>
+        </w:rPr>
+        <w:t xml:space="preserve"> quelque chose comme </w:t>
+      </w:r>
+      <w:r>
+        <w:rPr>
+          <w:rFonts w:ascii="mplus1mn-regular" w:eastAsia="mplus1mn-regular" w:cs="mplus1mn-regular"/>
+          <w:color w:val="B22146"/>
+          <w:sz w:val="21"/>
+          <w:szCs w:val="21"/>
+        </w:rPr>
+        <w:t xml:space="preserve">git </w:t>
+      </w:r>
+      <w:proofErr w:type="spellStart"/>
+      <w:r>
+        <w:rPr>
+          <w:rFonts w:ascii="mplus1mn-regular" w:eastAsia="mplus1mn-regular" w:cs="mplus1mn-regular"/>
+          <w:color w:val="B22146"/>
+          <w:sz w:val="21"/>
+          <w:szCs w:val="21"/>
+        </w:rPr>
+        <w:t>merge</w:t>
+      </w:r>
+      <w:proofErr w:type="spellEnd"/>
+      <w:r>
+        <w:rPr>
+          <w:rFonts w:ascii="mplus1mn-regular" w:eastAsia="mplus1mn-regular" w:cs="mplus1mn-regular"/>
+          <w:color w:val="B22146"/>
+          <w:sz w:val="21"/>
+          <w:szCs w:val="21"/>
+        </w:rPr>
+        <w:t xml:space="preserve">-file --ours </w:t>
+      </w:r>
+      <w:r>
+        <w:rPr>
+          <w:rFonts w:ascii="NotoSerif" w:eastAsia="NotoSerif" w:cs="NotoSerif"/>
+          <w:color w:val="333333"/>
+          <w:sz w:val="21"/>
+          <w:szCs w:val="21"/>
+        </w:rPr>
+        <w:t>pour les fusions de fichiers individuels</w:t>
+      </w:r>
+    </w:p>
+    <w:p>
+      <w:pPr>
+        <w:autoSpaceDE w:val="0"/>
+        <w:autoSpaceDN w:val="0"/>
+        <w:adjustRightInd w:val="0"/>
+        <w:spacing w:after="0" w:line="240" w:lineRule="auto"/>
+        <w:rPr>
+          <w:rFonts w:ascii="mplus1mn-regular" w:eastAsia="mplus1mn-regular" w:cs="mplus1mn-regular"/>
+          <w:color w:val="333333"/>
+        </w:rPr>
+      </w:pPr>
+    </w:p>
+    <w:p>
+      <w:pPr>
+        <w:autoSpaceDE w:val="0"/>
+        <w:autoSpaceDN w:val="0"/>
+        <w:adjustRightInd w:val="0"/>
+        <w:spacing w:after="0" w:line="240" w:lineRule="auto"/>
+        <w:rPr>
+          <w:rFonts w:ascii="NotoSerif" w:eastAsia="NotoSerif" w:cs="NotoSerif"/>
+          <w:color w:val="333333"/>
+          <w:sz w:val="21"/>
+          <w:szCs w:val="21"/>
+        </w:rPr>
+      </w:pPr>
+      <w:r>
+        <w:rPr>
+          <w:rFonts w:ascii="NotoSerif" w:eastAsia="NotoSerif" w:cs="NotoSerif"/>
+          <w:color w:val="333333"/>
+          <w:sz w:val="21"/>
+          <w:szCs w:val="21"/>
+        </w:rPr>
+        <w:t xml:space="preserve">Si vous voulez faire quelque chose similaire mais indiquer a Git de ne </w:t>
+      </w:r>
+      <w:proofErr w:type="spellStart"/>
+      <w:r>
+        <w:rPr>
+          <w:rFonts w:ascii="NotoSerif" w:eastAsia="NotoSerif" w:cs="NotoSerif"/>
+          <w:color w:val="333333"/>
+          <w:sz w:val="21"/>
+          <w:szCs w:val="21"/>
+        </w:rPr>
+        <w:t>meme</w:t>
+      </w:r>
+      <w:proofErr w:type="spellEnd"/>
+      <w:r>
+        <w:rPr>
+          <w:rFonts w:ascii="NotoSerif" w:eastAsia="NotoSerif" w:cs="NotoSerif"/>
+          <w:color w:val="333333"/>
+          <w:sz w:val="21"/>
+          <w:szCs w:val="21"/>
+        </w:rPr>
+        <w:t xml:space="preserve"> pas essayer de</w:t>
+      </w:r>
+      <w:r>
+        <w:rPr>
+          <w:rFonts w:ascii="NotoSerif" w:eastAsia="NotoSerif" w:cs="NotoSerif"/>
+          <w:color w:val="333333"/>
+          <w:sz w:val="21"/>
+          <w:szCs w:val="21"/>
+        </w:rPr>
+        <w:t xml:space="preserve"> </w:t>
+      </w:r>
+      <w:r>
+        <w:rPr>
+          <w:rFonts w:ascii="NotoSerif" w:eastAsia="NotoSerif" w:cs="NotoSerif"/>
+          <w:color w:val="333333"/>
+          <w:sz w:val="21"/>
+          <w:szCs w:val="21"/>
+        </w:rPr>
+        <w:t>fusionner les modifications de l</w:t>
+      </w:r>
+      <w:r>
+        <w:rPr>
+          <w:rFonts w:ascii="NotoSerif" w:eastAsia="NotoSerif" w:cs="NotoSerif" w:hint="eastAsia"/>
+          <w:color w:val="333333"/>
+          <w:sz w:val="21"/>
+          <w:szCs w:val="21"/>
+        </w:rPr>
+        <w:t>’</w:t>
+      </w:r>
+      <w:r>
+        <w:rPr>
+          <w:rFonts w:ascii="NotoSerif" w:eastAsia="NotoSerif" w:cs="NotoSerif"/>
+          <w:color w:val="333333"/>
+          <w:sz w:val="21"/>
+          <w:szCs w:val="21"/>
+        </w:rPr>
+        <w:t>autre cote, il existe une option draconienne qui s</w:t>
+      </w:r>
+      <w:r>
+        <w:rPr>
+          <w:rFonts w:ascii="NotoSerif" w:eastAsia="NotoSerif" w:cs="NotoSerif" w:hint="eastAsia"/>
+          <w:color w:val="333333"/>
+          <w:sz w:val="21"/>
+          <w:szCs w:val="21"/>
+        </w:rPr>
+        <w:t>’</w:t>
+      </w:r>
+      <w:r>
+        <w:rPr>
+          <w:rFonts w:ascii="NotoSerif" w:eastAsia="NotoSerif" w:cs="NotoSerif"/>
+          <w:color w:val="333333"/>
+          <w:sz w:val="21"/>
+          <w:szCs w:val="21"/>
+        </w:rPr>
+        <w:t>appelle la</w:t>
+      </w:r>
+      <w:r>
+        <w:rPr>
+          <w:rFonts w:ascii="NotoSerif" w:eastAsia="NotoSerif" w:cs="NotoSerif"/>
+          <w:color w:val="333333"/>
+          <w:sz w:val="21"/>
+          <w:szCs w:val="21"/>
+        </w:rPr>
+        <w:t xml:space="preserve"> </w:t>
+      </w:r>
+      <w:proofErr w:type="spellStart"/>
+      <w:r>
+        <w:rPr>
+          <w:rFonts w:ascii="NotoSerif-Italic" w:eastAsia="NotoSerif-Italic" w:cs="NotoSerif-Italic"/>
+          <w:i/>
+          <w:iCs/>
+          <w:color w:val="333333"/>
+          <w:sz w:val="21"/>
+          <w:szCs w:val="21"/>
+        </w:rPr>
+        <w:t>strategie</w:t>
+      </w:r>
+      <w:proofErr w:type="spellEnd"/>
+      <w:r>
+        <w:rPr>
+          <w:rFonts w:ascii="NotoSerif-Italic" w:eastAsia="NotoSerif-Italic" w:cs="NotoSerif-Italic"/>
+          <w:i/>
+          <w:iCs/>
+          <w:color w:val="333333"/>
+          <w:sz w:val="21"/>
+          <w:szCs w:val="21"/>
+        </w:rPr>
+        <w:t xml:space="preserve"> </w:t>
+      </w:r>
+      <w:r>
+        <w:rPr>
+          <w:rFonts w:ascii="NotoSerif" w:eastAsia="NotoSerif" w:cs="NotoSerif" w:hint="eastAsia"/>
+          <w:color w:val="333333"/>
+          <w:sz w:val="21"/>
+          <w:szCs w:val="21"/>
+        </w:rPr>
+        <w:t xml:space="preserve">de fusion ≪ </w:t>
+      </w:r>
+      <w:r>
+        <w:rPr>
+          <w:rFonts w:ascii="NotoSerif-Italic" w:eastAsia="NotoSerif-Italic" w:cs="NotoSerif-Italic"/>
+          <w:i/>
+          <w:iCs/>
+          <w:color w:val="333333"/>
+          <w:sz w:val="21"/>
+          <w:szCs w:val="21"/>
+        </w:rPr>
+        <w:t xml:space="preserve">ours </w:t>
+      </w:r>
+      <w:r>
+        <w:rPr>
+          <w:rFonts w:ascii="NotoSerif" w:eastAsia="NotoSerif" w:cs="NotoSerif" w:hint="eastAsia"/>
+          <w:color w:val="333333"/>
+          <w:sz w:val="21"/>
+          <w:szCs w:val="21"/>
+        </w:rPr>
+        <w:t>≫.</w:t>
+      </w:r>
+    </w:p>
+    <w:p>
+      <w:pPr>
+        <w:autoSpaceDE w:val="0"/>
+        <w:autoSpaceDN w:val="0"/>
+        <w:adjustRightInd w:val="0"/>
+        <w:spacing w:after="0" w:line="240" w:lineRule="auto"/>
+        <w:rPr>
+          <w:rFonts w:ascii="mplus1mn-regular" w:eastAsia="mplus1mn-regular" w:cs="mplus1mn-regular"/>
+          <w:color w:val="333333"/>
+        </w:rPr>
+      </w:pPr>
+      <w:r>
+        <w:rPr>
+          <w:rFonts w:ascii="NotoSerif" w:eastAsia="NotoSerif" w:cs="NotoSerif"/>
+          <w:color w:val="333333"/>
+          <w:sz w:val="21"/>
+          <w:szCs w:val="21"/>
+        </w:rPr>
+        <w:t xml:space="preserve">Cela </w:t>
+      </w:r>
+      <w:proofErr w:type="spellStart"/>
+      <w:r>
+        <w:rPr>
+          <w:rFonts w:ascii="NotoSerif" w:eastAsia="NotoSerif" w:cs="NotoSerif"/>
+          <w:color w:val="333333"/>
+          <w:sz w:val="21"/>
+          <w:szCs w:val="21"/>
+        </w:rPr>
+        <w:t>realisera</w:t>
+      </w:r>
+      <w:proofErr w:type="spellEnd"/>
+      <w:r>
+        <w:rPr>
+          <w:rFonts w:ascii="NotoSerif" w:eastAsia="NotoSerif" w:cs="NotoSerif"/>
+          <w:color w:val="333333"/>
+          <w:sz w:val="21"/>
+          <w:szCs w:val="21"/>
+        </w:rPr>
+        <w:t xml:space="preserve"> une fusion factice. Cela enregistrera un nouveau </w:t>
+      </w:r>
+      <w:r>
+        <w:rPr>
+          <w:rFonts w:ascii="NotoSerif-Italic" w:eastAsia="NotoSerif-Italic" w:cs="NotoSerif-Italic"/>
+          <w:i/>
+          <w:iCs/>
+          <w:color w:val="333333"/>
+          <w:sz w:val="21"/>
+          <w:szCs w:val="21"/>
+        </w:rPr>
+        <w:t xml:space="preserve">commit </w:t>
+      </w:r>
+      <w:r>
+        <w:rPr>
+          <w:rFonts w:ascii="NotoSerif" w:eastAsia="NotoSerif" w:cs="NotoSerif"/>
+          <w:color w:val="333333"/>
+          <w:sz w:val="21"/>
+          <w:szCs w:val="21"/>
+        </w:rPr>
+        <w:t>de fusion avec les deux</w:t>
+      </w:r>
+      <w:r>
+        <w:rPr>
+          <w:rFonts w:ascii="NotoSerif" w:eastAsia="NotoSerif" w:cs="NotoSerif"/>
+          <w:color w:val="333333"/>
+          <w:sz w:val="21"/>
+          <w:szCs w:val="21"/>
+        </w:rPr>
+        <w:t xml:space="preserve"> </w:t>
+      </w:r>
+      <w:r>
+        <w:rPr>
+          <w:rFonts w:ascii="NotoSerif" w:eastAsia="NotoSerif" w:cs="NotoSerif"/>
+          <w:color w:val="333333"/>
+          <w:sz w:val="21"/>
+          <w:szCs w:val="21"/>
+        </w:rPr>
+        <w:t xml:space="preserve">branches comme parents, mais ne regardera </w:t>
+      </w:r>
+      <w:proofErr w:type="spellStart"/>
+      <w:r>
+        <w:rPr>
+          <w:rFonts w:ascii="NotoSerif" w:eastAsia="NotoSerif" w:cs="NotoSerif"/>
+          <w:color w:val="333333"/>
+          <w:sz w:val="21"/>
+          <w:szCs w:val="21"/>
+        </w:rPr>
+        <w:t>meme</w:t>
+      </w:r>
+      <w:proofErr w:type="spellEnd"/>
+      <w:r>
+        <w:rPr>
+          <w:rFonts w:ascii="NotoSerif" w:eastAsia="NotoSerif" w:cs="NotoSerif"/>
+          <w:color w:val="333333"/>
+          <w:sz w:val="21"/>
+          <w:szCs w:val="21"/>
+        </w:rPr>
+        <w:t xml:space="preserve"> pas la branche en cours de fusion. Cela</w:t>
+      </w:r>
+      <w:r>
+        <w:rPr>
+          <w:rFonts w:ascii="NotoSerif" w:eastAsia="NotoSerif" w:cs="NotoSerif"/>
+          <w:color w:val="333333"/>
+          <w:sz w:val="21"/>
+          <w:szCs w:val="21"/>
+        </w:rPr>
+        <w:t xml:space="preserve"> </w:t>
+      </w:r>
+      <w:r>
+        <w:rPr>
+          <w:rFonts w:ascii="NotoSerif" w:eastAsia="NotoSerif" w:cs="NotoSerif"/>
+          <w:color w:val="333333"/>
+          <w:sz w:val="21"/>
+          <w:szCs w:val="21"/>
+        </w:rPr>
+        <w:t xml:space="preserve">enregistrera simplement le code exact de la branche courante comme </w:t>
+      </w:r>
+      <w:proofErr w:type="spellStart"/>
+      <w:r>
+        <w:rPr>
+          <w:rFonts w:ascii="NotoSerif" w:eastAsia="NotoSerif" w:cs="NotoSerif"/>
+          <w:color w:val="333333"/>
+          <w:sz w:val="21"/>
+          <w:szCs w:val="21"/>
+        </w:rPr>
+        <w:t>resultat</w:t>
+      </w:r>
+      <w:proofErr w:type="spellEnd"/>
+      <w:r>
+        <w:rPr>
+          <w:rFonts w:ascii="NotoSerif" w:eastAsia="NotoSerif" w:cs="NotoSerif"/>
+          <w:color w:val="333333"/>
+          <w:sz w:val="21"/>
+          <w:szCs w:val="21"/>
+        </w:rPr>
+        <w:t xml:space="preserve"> de la fusion.</w:t>
+      </w:r>
+    </w:p>
+    <w:p>
+      <w:pPr>
+        <w:autoSpaceDE w:val="0"/>
+        <w:autoSpaceDN w:val="0"/>
+        <w:adjustRightInd w:val="0"/>
+        <w:spacing w:after="0" w:line="240" w:lineRule="auto"/>
+        <w:rPr>
+          <w:rFonts w:ascii="NotoSerif" w:eastAsia="NotoSerif" w:cs="NotoSerif"/>
+          <w:color w:val="333333"/>
+          <w:sz w:val="21"/>
+          <w:szCs w:val="21"/>
+        </w:rPr>
+      </w:pPr>
+    </w:p>
+    <w:p>
+      <w:pPr>
+        <w:autoSpaceDE w:val="0"/>
+        <w:autoSpaceDN w:val="0"/>
+        <w:adjustRightInd w:val="0"/>
+        <w:spacing w:after="0" w:line="240" w:lineRule="auto"/>
+        <w:rPr>
+          <w:rFonts w:ascii="mplus1mn-regular" w:eastAsia="mplus1mn-regular" w:cs="mplus1mn-regular"/>
+          <w:color w:val="333333"/>
+        </w:rPr>
+      </w:pPr>
+      <w:r>
+        <w:rPr>
+          <w:rFonts w:ascii="mplus1mn-regular" w:eastAsia="mplus1mn-regular" w:cs="mplus1mn-regular"/>
+          <w:color w:val="333333"/>
+        </w:rPr>
+        <w:t xml:space="preserve">$ git </w:t>
+      </w:r>
+      <w:proofErr w:type="spellStart"/>
+      <w:r>
+        <w:rPr>
+          <w:rFonts w:ascii="mplus1mn-regular" w:eastAsia="mplus1mn-regular" w:cs="mplus1mn-regular"/>
+          <w:color w:val="333333"/>
+        </w:rPr>
+        <w:t>merge</w:t>
+      </w:r>
+      <w:proofErr w:type="spellEnd"/>
+      <w:r>
+        <w:rPr>
+          <w:rFonts w:ascii="mplus1mn-regular" w:eastAsia="mplus1mn-regular" w:cs="mplus1mn-regular"/>
+          <w:color w:val="333333"/>
+        </w:rPr>
+        <w:t xml:space="preserve"> -s ours </w:t>
+      </w:r>
+      <w:proofErr w:type="spellStart"/>
+      <w:r>
+        <w:rPr>
+          <w:rFonts w:ascii="mplus1mn-regular" w:eastAsia="mplus1mn-regular" w:cs="mplus1mn-regular"/>
+          <w:color w:val="333333"/>
+        </w:rPr>
+        <w:t>mundo</w:t>
+      </w:r>
+      <w:proofErr w:type="spellEnd"/>
+    </w:p>
+    <w:p>
+      <w:pPr>
+        <w:autoSpaceDE w:val="0"/>
+        <w:autoSpaceDN w:val="0"/>
+        <w:adjustRightInd w:val="0"/>
+        <w:spacing w:after="0" w:line="240" w:lineRule="auto"/>
+        <w:rPr>
+          <w:rFonts w:ascii="mplus1mn-regular" w:eastAsia="mplus1mn-regular" w:cs="mplus1mn-regular"/>
+          <w:color w:val="333333"/>
+        </w:rPr>
+      </w:pPr>
+    </w:p>
+    <w:p>
+      <w:pPr>
+        <w:autoSpaceDE w:val="0"/>
+        <w:autoSpaceDN w:val="0"/>
+        <w:adjustRightInd w:val="0"/>
+        <w:spacing w:after="0" w:line="240" w:lineRule="auto"/>
+        <w:rPr>
+          <w:rFonts w:ascii="mplus1mn-regular" w:eastAsia="mplus1mn-regular" w:cs="mplus1mn-regular"/>
+          <w:color w:val="333333"/>
+        </w:rPr>
+      </w:pPr>
+    </w:p>
+    <w:p>
+      <w:pPr>
+        <w:autoSpaceDE w:val="0"/>
+        <w:autoSpaceDN w:val="0"/>
+        <w:adjustRightInd w:val="0"/>
+        <w:spacing w:after="0" w:line="240" w:lineRule="auto"/>
+        <w:rPr>
+          <w:rFonts w:ascii="NotoSerif" w:eastAsia="NotoSerif" w:cs="NotoSerif"/>
+          <w:color w:val="333333"/>
+          <w:sz w:val="21"/>
+          <w:szCs w:val="21"/>
+        </w:rPr>
+      </w:pPr>
+      <w:r>
+        <w:rPr>
+          <w:rFonts w:ascii="NotoSerif" w:eastAsia="NotoSerif" w:cs="NotoSerif"/>
+          <w:color w:val="333333"/>
+          <w:sz w:val="21"/>
+          <w:szCs w:val="21"/>
+        </w:rPr>
+        <w:t xml:space="preserve">Vous pouvez voir </w:t>
+      </w:r>
+      <w:proofErr w:type="spellStart"/>
+      <w:r>
+        <w:rPr>
+          <w:rFonts w:ascii="NotoSerif" w:eastAsia="NotoSerif" w:cs="NotoSerif"/>
+          <w:color w:val="333333"/>
+          <w:sz w:val="21"/>
+          <w:szCs w:val="21"/>
+        </w:rPr>
+        <w:t>qu</w:t>
+      </w:r>
+      <w:proofErr w:type="spellEnd"/>
+      <w:r>
+        <w:rPr>
+          <w:rFonts w:ascii="NotoSerif" w:eastAsia="NotoSerif" w:cs="NotoSerif" w:hint="eastAsia"/>
+          <w:color w:val="333333"/>
+          <w:sz w:val="21"/>
+          <w:szCs w:val="21"/>
+        </w:rPr>
+        <w:t>’</w:t>
+      </w:r>
+      <w:r>
+        <w:rPr>
+          <w:rFonts w:ascii="NotoSerif" w:eastAsia="NotoSerif" w:cs="NotoSerif"/>
+          <w:color w:val="333333"/>
+          <w:sz w:val="21"/>
+          <w:szCs w:val="21"/>
+        </w:rPr>
+        <w:t>il n</w:t>
+      </w:r>
+      <w:r>
+        <w:rPr>
+          <w:rFonts w:ascii="NotoSerif" w:eastAsia="NotoSerif" w:cs="NotoSerif" w:hint="eastAsia"/>
+          <w:color w:val="333333"/>
+          <w:sz w:val="21"/>
+          <w:szCs w:val="21"/>
+        </w:rPr>
+        <w:t>’</w:t>
+      </w:r>
+      <w:r>
+        <w:rPr>
+          <w:rFonts w:ascii="NotoSerif" w:eastAsia="NotoSerif" w:cs="NotoSerif"/>
+          <w:color w:val="333333"/>
+          <w:sz w:val="21"/>
+          <w:szCs w:val="21"/>
+        </w:rPr>
+        <w:t xml:space="preserve">y a pas de </w:t>
+      </w:r>
+      <w:proofErr w:type="spellStart"/>
+      <w:r>
+        <w:rPr>
+          <w:rFonts w:ascii="NotoSerif" w:eastAsia="NotoSerif" w:cs="NotoSerif"/>
+          <w:color w:val="333333"/>
+          <w:sz w:val="21"/>
+          <w:szCs w:val="21"/>
+        </w:rPr>
+        <w:t>difference</w:t>
+      </w:r>
+      <w:proofErr w:type="spellEnd"/>
+      <w:r>
+        <w:rPr>
+          <w:rFonts w:ascii="NotoSerif" w:eastAsia="NotoSerif" w:cs="NotoSerif"/>
+          <w:color w:val="333333"/>
+          <w:sz w:val="21"/>
+          <w:szCs w:val="21"/>
+        </w:rPr>
+        <w:t xml:space="preserve"> entre la branche sur laquelle nous </w:t>
+      </w:r>
+      <w:proofErr w:type="spellStart"/>
+      <w:r>
+        <w:rPr>
+          <w:rFonts w:ascii="NotoSerif" w:eastAsia="NotoSerif" w:cs="NotoSerif"/>
+          <w:color w:val="333333"/>
+          <w:sz w:val="21"/>
+          <w:szCs w:val="21"/>
+        </w:rPr>
+        <w:t>etions</w:t>
+      </w:r>
+      <w:proofErr w:type="spellEnd"/>
+      <w:r>
+        <w:rPr>
+          <w:rFonts w:ascii="NotoSerif" w:eastAsia="NotoSerif" w:cs="NotoSerif"/>
+          <w:color w:val="333333"/>
+          <w:sz w:val="21"/>
+          <w:szCs w:val="21"/>
+        </w:rPr>
+        <w:t xml:space="preserve"> </w:t>
+      </w:r>
+      <w:proofErr w:type="spellStart"/>
+      <w:r>
+        <w:rPr>
+          <w:rFonts w:ascii="NotoSerif" w:eastAsia="NotoSerif" w:cs="NotoSerif"/>
+          <w:color w:val="333333"/>
+          <w:sz w:val="21"/>
+          <w:szCs w:val="21"/>
+        </w:rPr>
+        <w:t>precedemment</w:t>
+      </w:r>
+      <w:proofErr w:type="spellEnd"/>
+      <w:r>
+        <w:rPr>
+          <w:rFonts w:ascii="NotoSerif" w:eastAsia="NotoSerif" w:cs="NotoSerif"/>
+          <w:color w:val="333333"/>
+          <w:sz w:val="21"/>
+          <w:szCs w:val="21"/>
+        </w:rPr>
+        <w:t xml:space="preserve"> et le </w:t>
+      </w:r>
+      <w:proofErr w:type="spellStart"/>
+      <w:r>
+        <w:rPr>
+          <w:rFonts w:ascii="NotoSerif" w:eastAsia="NotoSerif" w:cs="NotoSerif"/>
+          <w:color w:val="333333"/>
+          <w:sz w:val="21"/>
+          <w:szCs w:val="21"/>
+        </w:rPr>
+        <w:t>resultat</w:t>
+      </w:r>
+      <w:proofErr w:type="spellEnd"/>
+      <w:r>
+        <w:rPr>
+          <w:rFonts w:ascii="NotoSerif" w:eastAsia="NotoSerif" w:cs="NotoSerif"/>
+          <w:color w:val="333333"/>
+          <w:sz w:val="21"/>
+          <w:szCs w:val="21"/>
+        </w:rPr>
+        <w:t xml:space="preserve"> de la fusion.</w:t>
+      </w:r>
+    </w:p>
+    <w:p>
+      <w:pPr>
+        <w:autoSpaceDE w:val="0"/>
+        <w:autoSpaceDN w:val="0"/>
+        <w:adjustRightInd w:val="0"/>
+        <w:spacing w:after="0" w:line="240" w:lineRule="auto"/>
+        <w:rPr>
+          <w:rFonts w:ascii="NotoSerif" w:eastAsia="NotoSerif" w:cs="NotoSerif"/>
+          <w:color w:val="333333"/>
+          <w:sz w:val="21"/>
+          <w:szCs w:val="21"/>
+        </w:rPr>
+      </w:pPr>
+    </w:p>
+    <w:p>
+      <w:pPr>
+        <w:autoSpaceDE w:val="0"/>
+        <w:autoSpaceDN w:val="0"/>
+        <w:adjustRightInd w:val="0"/>
+        <w:spacing w:after="0" w:line="240" w:lineRule="auto"/>
+        <w:rPr>
+          <w:rFonts w:ascii="NotoSerif" w:eastAsia="NotoSerif" w:cs="NotoSerif"/>
+          <w:color w:val="333333"/>
+          <w:sz w:val="21"/>
+          <w:szCs w:val="21"/>
+        </w:rPr>
+      </w:pPr>
+      <w:proofErr w:type="spellStart"/>
+      <w:r>
+        <w:rPr>
+          <w:rFonts w:ascii="NotoSerif-Bold" w:eastAsia="NotoSerif-Bold" w:cs="NotoSerif-Bold"/>
+          <w:b/>
+          <w:bCs/>
+          <w:color w:val="333333"/>
+          <w:sz w:val="36"/>
+          <w:szCs w:val="36"/>
+        </w:rPr>
+        <w:t>Deboguer</w:t>
+      </w:r>
+      <w:proofErr w:type="spellEnd"/>
+      <w:r>
+        <w:rPr>
+          <w:rFonts w:ascii="NotoSerif-Bold" w:eastAsia="NotoSerif-Bold" w:cs="NotoSerif-Bold"/>
+          <w:b/>
+          <w:bCs/>
+          <w:color w:val="333333"/>
+          <w:sz w:val="36"/>
+          <w:szCs w:val="36"/>
+        </w:rPr>
+        <w:t xml:space="preserve"> avec Git</w:t>
+      </w:r>
+    </w:p>
+    <w:p>
+      <w:pPr>
+        <w:autoSpaceDE w:val="0"/>
+        <w:autoSpaceDN w:val="0"/>
+        <w:adjustRightInd w:val="0"/>
+        <w:spacing w:after="0" w:line="240" w:lineRule="auto"/>
+        <w:rPr>
+          <w:rFonts w:ascii="NotoSerif" w:eastAsia="NotoSerif" w:cs="NotoSerif"/>
+          <w:color w:val="333333"/>
+          <w:sz w:val="21"/>
+          <w:szCs w:val="21"/>
+        </w:rPr>
+      </w:pPr>
+    </w:p>
+    <w:p>
+      <w:pPr>
+        <w:autoSpaceDE w:val="0"/>
+        <w:autoSpaceDN w:val="0"/>
+        <w:adjustRightInd w:val="0"/>
+        <w:spacing w:after="0" w:line="240" w:lineRule="auto"/>
+        <w:rPr>
+          <w:rFonts w:ascii="NotoSerif" w:eastAsia="NotoSerif" w:cs="NotoSerif"/>
+          <w:color w:val="333333"/>
+          <w:sz w:val="21"/>
+          <w:szCs w:val="21"/>
+        </w:rPr>
+      </w:pPr>
+      <w:proofErr w:type="gramStart"/>
+      <w:r>
+        <w:rPr>
+          <w:rFonts w:ascii="NotoSerif" w:eastAsia="NotoSerif" w:cs="NotoSerif"/>
+          <w:color w:val="333333"/>
+          <w:sz w:val="21"/>
+          <w:szCs w:val="21"/>
+        </w:rPr>
+        <w:t>vous</w:t>
+      </w:r>
+      <w:proofErr w:type="gramEnd"/>
+      <w:r>
+        <w:rPr>
+          <w:rFonts w:ascii="NotoSerif" w:eastAsia="NotoSerif" w:cs="NotoSerif"/>
+          <w:color w:val="333333"/>
+          <w:sz w:val="21"/>
+          <w:szCs w:val="21"/>
+        </w:rPr>
+        <w:t xml:space="preserve"> pouvez visualiser le fichier annote avec </w:t>
+      </w:r>
+      <w:r>
+        <w:rPr>
+          <w:rFonts w:ascii="mplus1mn-regular" w:eastAsia="mplus1mn-regular" w:cs="mplus1mn-regular"/>
+          <w:color w:val="B22146"/>
+          <w:sz w:val="21"/>
+          <w:szCs w:val="21"/>
+        </w:rPr>
+        <w:t xml:space="preserve">git </w:t>
+      </w:r>
+      <w:proofErr w:type="spellStart"/>
+      <w:r>
+        <w:rPr>
+          <w:rFonts w:ascii="mplus1mn-regular" w:eastAsia="mplus1mn-regular" w:cs="mplus1mn-regular"/>
+          <w:color w:val="B22146"/>
+          <w:sz w:val="21"/>
+          <w:szCs w:val="21"/>
+        </w:rPr>
+        <w:t>blame</w:t>
+      </w:r>
+      <w:proofErr w:type="spellEnd"/>
+      <w:r>
+        <w:rPr>
+          <w:rFonts w:ascii="mplus1mn-regular" w:eastAsia="mplus1mn-regular" w:cs="mplus1mn-regular"/>
+          <w:color w:val="B22146"/>
+          <w:sz w:val="21"/>
+          <w:szCs w:val="21"/>
+        </w:rPr>
+        <w:t xml:space="preserve"> </w:t>
+      </w:r>
+      <w:r>
+        <w:rPr>
+          <w:rFonts w:ascii="NotoSerif" w:eastAsia="NotoSerif" w:cs="NotoSerif"/>
+          <w:color w:val="333333"/>
+          <w:sz w:val="21"/>
+          <w:szCs w:val="21"/>
+        </w:rPr>
+        <w:t>pour voir quand</w:t>
+      </w:r>
+      <w:r>
+        <w:rPr>
+          <w:rFonts w:ascii="NotoSerif" w:eastAsia="NotoSerif" w:cs="NotoSerif"/>
+          <w:color w:val="333333"/>
+          <w:sz w:val="21"/>
+          <w:szCs w:val="21"/>
+        </w:rPr>
+        <w:t xml:space="preserve"> </w:t>
+      </w:r>
+      <w:r>
+        <w:rPr>
+          <w:rFonts w:ascii="NotoSerif" w:eastAsia="NotoSerif" w:cs="NotoSerif"/>
+          <w:color w:val="333333"/>
+          <w:sz w:val="21"/>
+          <w:szCs w:val="21"/>
+        </w:rPr>
+        <w:t xml:space="preserve">chaque ligne de la </w:t>
+      </w:r>
+      <w:proofErr w:type="spellStart"/>
+      <w:r>
+        <w:rPr>
+          <w:rFonts w:ascii="NotoSerif" w:eastAsia="NotoSerif" w:cs="NotoSerif"/>
+          <w:color w:val="333333"/>
+          <w:sz w:val="21"/>
+          <w:szCs w:val="21"/>
+        </w:rPr>
+        <w:t>methode</w:t>
+      </w:r>
+      <w:proofErr w:type="spellEnd"/>
+      <w:r>
+        <w:rPr>
+          <w:rFonts w:ascii="NotoSerif" w:eastAsia="NotoSerif" w:cs="NotoSerif"/>
+          <w:color w:val="333333"/>
+          <w:sz w:val="21"/>
+          <w:szCs w:val="21"/>
+        </w:rPr>
+        <w:t xml:space="preserve"> a </w:t>
+      </w:r>
+      <w:proofErr w:type="spellStart"/>
+      <w:r>
+        <w:rPr>
+          <w:rFonts w:ascii="NotoSerif" w:eastAsia="NotoSerif" w:cs="NotoSerif"/>
+          <w:color w:val="333333"/>
+          <w:sz w:val="21"/>
+          <w:szCs w:val="21"/>
+        </w:rPr>
+        <w:t>ete</w:t>
+      </w:r>
+      <w:proofErr w:type="spellEnd"/>
+      <w:r>
+        <w:rPr>
+          <w:rFonts w:ascii="NotoSerif" w:eastAsia="NotoSerif" w:cs="NotoSerif"/>
+          <w:color w:val="333333"/>
+          <w:sz w:val="21"/>
+          <w:szCs w:val="21"/>
+        </w:rPr>
+        <w:t xml:space="preserve"> </w:t>
+      </w:r>
+      <w:proofErr w:type="spellStart"/>
+      <w:r>
+        <w:rPr>
+          <w:rFonts w:ascii="NotoSerif" w:eastAsia="NotoSerif" w:cs="NotoSerif"/>
+          <w:color w:val="333333"/>
+          <w:sz w:val="21"/>
+          <w:szCs w:val="21"/>
+        </w:rPr>
+        <w:t>modifiee</w:t>
+      </w:r>
+      <w:proofErr w:type="spellEnd"/>
+      <w:r>
+        <w:rPr>
+          <w:rFonts w:ascii="NotoSerif" w:eastAsia="NotoSerif" w:cs="NotoSerif"/>
+          <w:color w:val="333333"/>
+          <w:sz w:val="21"/>
+          <w:szCs w:val="21"/>
+        </w:rPr>
+        <w:t xml:space="preserve"> pour la </w:t>
+      </w:r>
+      <w:proofErr w:type="spellStart"/>
+      <w:r>
+        <w:rPr>
+          <w:rFonts w:ascii="NotoSerif" w:eastAsia="NotoSerif" w:cs="NotoSerif"/>
+          <w:color w:val="333333"/>
+          <w:sz w:val="21"/>
+          <w:szCs w:val="21"/>
+        </w:rPr>
+        <w:t>derniere</w:t>
+      </w:r>
+      <w:proofErr w:type="spellEnd"/>
+      <w:r>
+        <w:rPr>
+          <w:rFonts w:ascii="NotoSerif" w:eastAsia="NotoSerif" w:cs="NotoSerif"/>
+          <w:color w:val="333333"/>
+          <w:sz w:val="21"/>
+          <w:szCs w:val="21"/>
+        </w:rPr>
+        <w:t xml:space="preserve"> fois et par qui. Cet exemple utilise</w:t>
+      </w:r>
+      <w:r>
+        <w:rPr>
+          <w:rFonts w:ascii="NotoSerif" w:eastAsia="NotoSerif" w:cs="NotoSerif"/>
+          <w:color w:val="333333"/>
+          <w:sz w:val="21"/>
+          <w:szCs w:val="21"/>
+        </w:rPr>
+        <w:t xml:space="preserve"> </w:t>
+      </w:r>
+      <w:r>
+        <w:rPr>
+          <w:rFonts w:ascii="NotoSerif" w:eastAsia="NotoSerif" w:cs="NotoSerif"/>
+          <w:color w:val="333333"/>
+          <w:sz w:val="21"/>
+          <w:szCs w:val="21"/>
+        </w:rPr>
+        <w:t>l</w:t>
+      </w:r>
+      <w:r>
+        <w:rPr>
+          <w:rFonts w:ascii="NotoSerif" w:eastAsia="NotoSerif" w:cs="NotoSerif" w:hint="eastAsia"/>
+          <w:color w:val="333333"/>
+          <w:sz w:val="21"/>
+          <w:szCs w:val="21"/>
+        </w:rPr>
+        <w:t>’</w:t>
+      </w:r>
+      <w:r>
+        <w:rPr>
+          <w:rFonts w:ascii="NotoSerif" w:eastAsia="NotoSerif" w:cs="NotoSerif"/>
+          <w:color w:val="333333"/>
+          <w:sz w:val="21"/>
+          <w:szCs w:val="21"/>
+        </w:rPr>
+        <w:t xml:space="preserve">option </w:t>
+      </w:r>
+      <w:r>
+        <w:rPr>
+          <w:rFonts w:ascii="mplus1mn-regular" w:eastAsia="mplus1mn-regular" w:cs="mplus1mn-regular"/>
+          <w:color w:val="B22146"/>
+          <w:sz w:val="21"/>
+          <w:szCs w:val="21"/>
+        </w:rPr>
+        <w:t xml:space="preserve">-L </w:t>
+      </w:r>
+      <w:r>
+        <w:rPr>
+          <w:rFonts w:ascii="NotoSerif" w:eastAsia="NotoSerif" w:cs="NotoSerif"/>
+          <w:color w:val="333333"/>
+          <w:sz w:val="21"/>
+          <w:szCs w:val="21"/>
+        </w:rPr>
+        <w:t xml:space="preserve">pour limiter la sortie des lignes 12 </w:t>
+      </w:r>
+      <w:proofErr w:type="spellStart"/>
+      <w:r>
+        <w:rPr>
+          <w:rFonts w:ascii="NotoSerif" w:eastAsia="NotoSerif" w:cs="NotoSerif"/>
+          <w:color w:val="333333"/>
+          <w:sz w:val="21"/>
+          <w:szCs w:val="21"/>
+        </w:rPr>
+        <w:t>a</w:t>
+      </w:r>
+      <w:proofErr w:type="spellEnd"/>
+      <w:r>
+        <w:rPr>
+          <w:rFonts w:ascii="NotoSerif" w:eastAsia="NotoSerif" w:cs="NotoSerif"/>
+          <w:color w:val="333333"/>
+          <w:sz w:val="21"/>
+          <w:szCs w:val="21"/>
+        </w:rPr>
+        <w:t xml:space="preserve"> 22 :</w:t>
+      </w:r>
+    </w:p>
+    <w:p>
+      <w:pPr>
+        <w:autoSpaceDE w:val="0"/>
+        <w:autoSpaceDN w:val="0"/>
+        <w:adjustRightInd w:val="0"/>
+        <w:spacing w:after="0" w:line="240" w:lineRule="auto"/>
+        <w:rPr>
+          <w:rFonts w:ascii="NotoSerif" w:eastAsia="NotoSerif" w:cs="NotoSerif"/>
+          <w:color w:val="333333"/>
+          <w:sz w:val="21"/>
+          <w:szCs w:val="21"/>
+        </w:rPr>
+      </w:pPr>
+    </w:p>
+    <w:p>
+      <w:pPr>
+        <w:autoSpaceDE w:val="0"/>
+        <w:autoSpaceDN w:val="0"/>
+        <w:adjustRightInd w:val="0"/>
+        <w:spacing w:after="0" w:line="240" w:lineRule="auto"/>
+        <w:rPr>
+          <w:rFonts w:ascii="mplus1mn-regular" w:eastAsia="mplus1mn-regular" w:cs="mplus1mn-regular"/>
+          <w:color w:val="333333"/>
+        </w:rPr>
+      </w:pPr>
+      <w:r>
+        <w:rPr>
+          <w:rFonts w:ascii="mplus1mn-regular" w:eastAsia="mplus1mn-regular" w:cs="mplus1mn-regular"/>
+          <w:color w:val="333333"/>
+        </w:rPr>
+        <w:t xml:space="preserve">$ git </w:t>
+      </w:r>
+      <w:proofErr w:type="spellStart"/>
+      <w:r>
+        <w:rPr>
+          <w:rFonts w:ascii="mplus1mn-regular" w:eastAsia="mplus1mn-regular" w:cs="mplus1mn-regular"/>
+          <w:color w:val="333333"/>
+        </w:rPr>
+        <w:t>blame</w:t>
+      </w:r>
+      <w:proofErr w:type="spellEnd"/>
+      <w:r>
+        <w:rPr>
+          <w:rFonts w:ascii="mplus1mn-regular" w:eastAsia="mplus1mn-regular" w:cs="mplus1mn-regular"/>
+          <w:color w:val="333333"/>
+        </w:rPr>
+        <w:t xml:space="preserve"> -L 12,22 </w:t>
+      </w:r>
+      <w:proofErr w:type="spellStart"/>
+      <w:r>
+        <w:rPr>
+          <w:rFonts w:ascii="mplus1mn-regular" w:eastAsia="mplus1mn-regular" w:cs="mplus1mn-regular"/>
+          <w:color w:val="333333"/>
+        </w:rPr>
+        <w:t>simplegit.rb</w:t>
+      </w:r>
+      <w:proofErr w:type="spellEnd"/>
+    </w:p>
+    <w:p>
+      <w:pPr>
+        <w:autoSpaceDE w:val="0"/>
+        <w:autoSpaceDN w:val="0"/>
+        <w:adjustRightInd w:val="0"/>
+        <w:spacing w:after="0" w:line="240" w:lineRule="auto"/>
+        <w:rPr>
+          <w:rFonts w:ascii="mplus1mn-regular" w:eastAsia="mplus1mn-regular" w:cs="mplus1mn-regular"/>
+          <w:color w:val="333333"/>
+        </w:rPr>
+      </w:pPr>
+    </w:p>
+    <w:p>
+      <w:pPr>
+        <w:autoSpaceDE w:val="0"/>
+        <w:autoSpaceDN w:val="0"/>
+        <w:adjustRightInd w:val="0"/>
+        <w:spacing w:after="0" w:line="240" w:lineRule="auto"/>
+        <w:rPr>
+          <w:rFonts w:ascii="mplus1mn-regular" w:eastAsia="mplus1mn-regular" w:cs="mplus1mn-regular"/>
+          <w:color w:val="333333"/>
+        </w:rPr>
+      </w:pPr>
+    </w:p>
+    <w:p>
+      <w:pPr>
+        <w:autoSpaceDE w:val="0"/>
+        <w:autoSpaceDN w:val="0"/>
+        <w:adjustRightInd w:val="0"/>
+        <w:spacing w:after="0" w:line="240" w:lineRule="auto"/>
+        <w:rPr>
+          <w:rFonts w:ascii="mplus1mn-regular" w:eastAsia="mplus1mn-regular" w:cs="mplus1mn-regular"/>
+          <w:color w:val="333333"/>
+        </w:rPr>
+      </w:pPr>
+    </w:p>
+    <w:p>
+      <w:pPr>
+        <w:autoSpaceDE w:val="0"/>
+        <w:autoSpaceDN w:val="0"/>
+        <w:adjustRightInd w:val="0"/>
+        <w:spacing w:after="0" w:line="240" w:lineRule="auto"/>
+        <w:rPr>
+          <w:rFonts w:ascii="NotoSerif-Bold" w:eastAsia="NotoSerif-Bold" w:cs="NotoSerif-Bold"/>
+          <w:b/>
+          <w:bCs/>
+          <w:color w:val="333333"/>
+          <w:sz w:val="36"/>
+          <w:szCs w:val="36"/>
+        </w:rPr>
+      </w:pPr>
+      <w:r>
+        <w:rPr>
+          <w:rFonts w:ascii="NotoSerif-Bold" w:eastAsia="NotoSerif-Bold" w:cs="NotoSerif-Bold"/>
+          <w:b/>
+          <w:bCs/>
+          <w:color w:val="333333"/>
+          <w:sz w:val="36"/>
+          <w:szCs w:val="36"/>
+        </w:rPr>
+        <w:t>Sous-modules</w:t>
+      </w:r>
+    </w:p>
+    <w:p>
+      <w:pPr>
+        <w:autoSpaceDE w:val="0"/>
+        <w:autoSpaceDN w:val="0"/>
+        <w:adjustRightInd w:val="0"/>
+        <w:spacing w:after="0" w:line="240" w:lineRule="auto"/>
+        <w:rPr>
+          <w:rFonts w:ascii="NotoSerif-Bold" w:eastAsia="NotoSerif-Bold" w:cs="NotoSerif-Bold"/>
+          <w:b/>
+          <w:bCs/>
+          <w:color w:val="333333"/>
+          <w:sz w:val="26"/>
+          <w:szCs w:val="26"/>
+        </w:rPr>
+      </w:pPr>
+      <w:proofErr w:type="spellStart"/>
+      <w:r>
+        <w:rPr>
+          <w:rFonts w:ascii="NotoSerif-Bold" w:eastAsia="NotoSerif-Bold" w:cs="NotoSerif-Bold"/>
+          <w:b/>
+          <w:bCs/>
+          <w:color w:val="333333"/>
+          <w:sz w:val="26"/>
+          <w:szCs w:val="26"/>
+        </w:rPr>
+        <w:t>Demarrer</w:t>
+      </w:r>
+      <w:proofErr w:type="spellEnd"/>
+      <w:r>
+        <w:rPr>
+          <w:rFonts w:ascii="NotoSerif-Bold" w:eastAsia="NotoSerif-Bold" w:cs="NotoSerif-Bold"/>
+          <w:b/>
+          <w:bCs/>
+          <w:color w:val="333333"/>
+          <w:sz w:val="26"/>
+          <w:szCs w:val="26"/>
+        </w:rPr>
+        <w:t xml:space="preserve"> un sous-module</w:t>
+      </w:r>
+    </w:p>
+    <w:p>
+      <w:pPr>
+        <w:autoSpaceDE w:val="0"/>
+        <w:autoSpaceDN w:val="0"/>
+        <w:adjustRightInd w:val="0"/>
+        <w:spacing w:after="0" w:line="240" w:lineRule="auto"/>
+        <w:rPr>
+          <w:rFonts w:ascii="NotoSerif" w:eastAsia="NotoSerif" w:cs="NotoSerif"/>
+          <w:color w:val="333333"/>
+          <w:sz w:val="21"/>
+          <w:szCs w:val="21"/>
+        </w:rPr>
+      </w:pPr>
+    </w:p>
+    <w:p>
+      <w:pPr>
+        <w:autoSpaceDE w:val="0"/>
+        <w:autoSpaceDN w:val="0"/>
+        <w:adjustRightInd w:val="0"/>
+        <w:spacing w:after="0" w:line="240" w:lineRule="auto"/>
+        <w:rPr>
+          <w:rFonts w:ascii="NotoSerif" w:eastAsia="NotoSerif" w:cs="NotoSerif"/>
+          <w:color w:val="333333"/>
+          <w:sz w:val="21"/>
+          <w:szCs w:val="21"/>
+        </w:rPr>
+      </w:pPr>
+      <w:r>
+        <w:rPr>
+          <w:rFonts w:ascii="NotoSerif" w:eastAsia="NotoSerif" w:cs="NotoSerif"/>
+          <w:color w:val="333333"/>
+          <w:sz w:val="21"/>
+          <w:szCs w:val="21"/>
+        </w:rPr>
+        <w:t xml:space="preserve">Pour ajouter un nouveau sous-module, nous utilisons la commande </w:t>
+      </w:r>
+      <w:r>
+        <w:rPr>
+          <w:rFonts w:ascii="mplus1mn-regular" w:eastAsia="mplus1mn-regular" w:cs="mplus1mn-regular"/>
+          <w:color w:val="B22146"/>
+          <w:sz w:val="21"/>
+          <w:szCs w:val="21"/>
+        </w:rPr>
+        <w:t xml:space="preserve">git </w:t>
+      </w:r>
+      <w:proofErr w:type="spellStart"/>
+      <w:r>
+        <w:rPr>
+          <w:rFonts w:ascii="mplus1mn-regular" w:eastAsia="mplus1mn-regular" w:cs="mplus1mn-regular"/>
+          <w:color w:val="B22146"/>
+          <w:sz w:val="21"/>
+          <w:szCs w:val="21"/>
+        </w:rPr>
+        <w:t>submodule</w:t>
+      </w:r>
+      <w:proofErr w:type="spellEnd"/>
+      <w:r>
+        <w:rPr>
+          <w:rFonts w:ascii="mplus1mn-regular" w:eastAsia="mplus1mn-regular" w:cs="mplus1mn-regular"/>
+          <w:color w:val="B22146"/>
+          <w:sz w:val="21"/>
+          <w:szCs w:val="21"/>
+        </w:rPr>
+        <w:t xml:space="preserve"> </w:t>
+      </w:r>
+      <w:proofErr w:type="spellStart"/>
+      <w:r>
+        <w:rPr>
+          <w:rFonts w:ascii="mplus1mn-regular" w:eastAsia="mplus1mn-regular" w:cs="mplus1mn-regular"/>
+          <w:color w:val="B22146"/>
+          <w:sz w:val="21"/>
+          <w:szCs w:val="21"/>
+        </w:rPr>
+        <w:t>add</w:t>
+      </w:r>
+      <w:proofErr w:type="spellEnd"/>
+      <w:r>
+        <w:rPr>
+          <w:rFonts w:ascii="mplus1mn-regular" w:eastAsia="mplus1mn-regular" w:cs="mplus1mn-regular"/>
+          <w:color w:val="B22146"/>
+          <w:sz w:val="21"/>
+          <w:szCs w:val="21"/>
+        </w:rPr>
+        <w:t xml:space="preserve"> </w:t>
+      </w:r>
+      <w:r>
+        <w:rPr>
+          <w:rFonts w:ascii="NotoSerif" w:eastAsia="NotoSerif" w:cs="NotoSerif"/>
+          <w:color w:val="333333"/>
+          <w:sz w:val="21"/>
+          <w:szCs w:val="21"/>
+        </w:rPr>
+        <w:t>avec l</w:t>
+      </w:r>
+      <w:r>
+        <w:rPr>
+          <w:rFonts w:ascii="NotoSerif" w:eastAsia="NotoSerif" w:cs="NotoSerif" w:hint="eastAsia"/>
+          <w:color w:val="333333"/>
+          <w:sz w:val="21"/>
+          <w:szCs w:val="21"/>
+        </w:rPr>
+        <w:t>’</w:t>
+      </w:r>
+      <w:r>
+        <w:rPr>
+          <w:rFonts w:ascii="NotoSerif" w:eastAsia="NotoSerif" w:cs="NotoSerif"/>
+          <w:color w:val="333333"/>
+          <w:sz w:val="21"/>
+          <w:szCs w:val="21"/>
+        </w:rPr>
+        <w:t>URL du projet que nous souhaitons suivre</w:t>
+      </w:r>
+    </w:p>
+    <w:p>
+      <w:pPr>
+        <w:autoSpaceDE w:val="0"/>
+        <w:autoSpaceDN w:val="0"/>
+        <w:adjustRightInd w:val="0"/>
+        <w:spacing w:after="0" w:line="240" w:lineRule="auto"/>
+        <w:rPr>
+          <w:rFonts w:ascii="NotoSerif" w:eastAsia="NotoSerif" w:cs="NotoSerif"/>
+          <w:color w:val="333333"/>
+          <w:sz w:val="21"/>
+          <w:szCs w:val="21"/>
+        </w:rPr>
+      </w:pPr>
+    </w:p>
+    <w:p>
+      <w:pPr>
+        <w:autoSpaceDE w:val="0"/>
+        <w:autoSpaceDN w:val="0"/>
+        <w:adjustRightInd w:val="0"/>
+        <w:spacing w:after="0" w:line="240" w:lineRule="auto"/>
+        <w:rPr>
+          <w:rFonts w:ascii="mplus1mn-regular" w:eastAsia="mplus1mn-regular" w:cs="mplus1mn-regular"/>
+          <w:color w:val="333333"/>
+          <w:lang w:val="en-US"/>
+        </w:rPr>
+      </w:pPr>
+      <w:r>
+        <w:rPr>
+          <w:rFonts w:ascii="mplus1mn-regular" w:eastAsia="mplus1mn-regular" w:cs="mplus1mn-regular"/>
+          <w:color w:val="333333"/>
+          <w:lang w:val="en-US"/>
+        </w:rPr>
+        <w:t xml:space="preserve">$ </w:t>
+      </w:r>
+      <w:proofErr w:type="spellStart"/>
+      <w:proofErr w:type="gramStart"/>
+      <w:r>
+        <w:rPr>
+          <w:rFonts w:ascii="mplus1mn-regular" w:eastAsia="mplus1mn-regular" w:cs="mplus1mn-regular"/>
+          <w:color w:val="333333"/>
+          <w:lang w:val="en-US"/>
+        </w:rPr>
+        <w:t>git</w:t>
+      </w:r>
+      <w:proofErr w:type="spellEnd"/>
+      <w:proofErr w:type="gramEnd"/>
+      <w:r>
+        <w:rPr>
+          <w:rFonts w:ascii="mplus1mn-regular" w:eastAsia="mplus1mn-regular" w:cs="mplus1mn-regular"/>
+          <w:color w:val="333333"/>
+          <w:lang w:val="en-US"/>
+        </w:rPr>
+        <w:t xml:space="preserve"> submodule add https://github.com/chaconinc/DbConnector</w:t>
+      </w:r>
+    </w:p>
+    <w:p>
+      <w:pPr>
+        <w:autoSpaceDE w:val="0"/>
+        <w:autoSpaceDN w:val="0"/>
+        <w:adjustRightInd w:val="0"/>
+        <w:spacing w:after="0" w:line="240" w:lineRule="auto"/>
+        <w:rPr>
+          <w:rFonts w:ascii="NotoSerif" w:eastAsia="NotoSerif" w:cs="NotoSerif"/>
+          <w:color w:val="333333"/>
+          <w:sz w:val="21"/>
+          <w:szCs w:val="21"/>
+          <w:lang w:val="en-US"/>
+        </w:rPr>
+      </w:pPr>
+    </w:p>
+    <w:p>
+      <w:pPr>
+        <w:autoSpaceDE w:val="0"/>
+        <w:autoSpaceDN w:val="0"/>
+        <w:adjustRightInd w:val="0"/>
+        <w:spacing w:after="0" w:line="240" w:lineRule="auto"/>
+        <w:rPr>
+          <w:rFonts w:ascii="NotoSerif" w:eastAsia="NotoSerif" w:cs="NotoSerif"/>
+          <w:color w:val="333333"/>
+          <w:sz w:val="21"/>
+          <w:szCs w:val="21"/>
+        </w:rPr>
+      </w:pPr>
+      <w:r>
+        <w:rPr>
+          <w:rFonts w:ascii="NotoSerif" w:eastAsia="NotoSerif" w:cs="NotoSerif"/>
+          <w:color w:val="333333"/>
+          <w:sz w:val="21"/>
+          <w:szCs w:val="21"/>
+        </w:rPr>
+        <w:t xml:space="preserve">Si vous lancez </w:t>
+      </w:r>
+      <w:r>
+        <w:rPr>
+          <w:rFonts w:ascii="mplus1mn-regular" w:eastAsia="mplus1mn-regular" w:cs="mplus1mn-regular"/>
+          <w:color w:val="B22146"/>
+          <w:sz w:val="21"/>
+          <w:szCs w:val="21"/>
+        </w:rPr>
+        <w:t xml:space="preserve">git </w:t>
+      </w:r>
+      <w:proofErr w:type="spellStart"/>
+      <w:r>
+        <w:rPr>
+          <w:rFonts w:ascii="mplus1mn-regular" w:eastAsia="mplus1mn-regular" w:cs="mplus1mn-regular"/>
+          <w:color w:val="B22146"/>
+          <w:sz w:val="21"/>
+          <w:szCs w:val="21"/>
+        </w:rPr>
+        <w:t>status</w:t>
+      </w:r>
+      <w:proofErr w:type="spellEnd"/>
+      <w:r>
+        <w:rPr>
+          <w:rFonts w:ascii="mplus1mn-regular" w:eastAsia="mplus1mn-regular" w:cs="mplus1mn-regular"/>
+          <w:color w:val="B22146"/>
+          <w:sz w:val="21"/>
+          <w:szCs w:val="21"/>
+        </w:rPr>
+        <w:t xml:space="preserve"> </w:t>
+      </w:r>
+      <w:proofErr w:type="spellStart"/>
+      <w:r>
+        <w:rPr>
+          <w:rFonts w:ascii="NotoSerif" w:eastAsia="NotoSerif" w:cs="NotoSerif"/>
+          <w:color w:val="333333"/>
+          <w:sz w:val="21"/>
+          <w:szCs w:val="21"/>
+        </w:rPr>
+        <w:t>a</w:t>
+      </w:r>
+      <w:proofErr w:type="spellEnd"/>
+      <w:r>
+        <w:rPr>
+          <w:rFonts w:ascii="NotoSerif" w:eastAsia="NotoSerif" w:cs="NotoSerif"/>
+          <w:color w:val="333333"/>
+          <w:sz w:val="21"/>
+          <w:szCs w:val="21"/>
+        </w:rPr>
+        <w:t xml:space="preserve"> ce moment, vous noterez quelques </w:t>
+      </w:r>
+      <w:proofErr w:type="spellStart"/>
+      <w:r>
+        <w:rPr>
+          <w:rFonts w:ascii="NotoSerif" w:eastAsia="NotoSerif" w:cs="NotoSerif"/>
+          <w:color w:val="333333"/>
+          <w:sz w:val="21"/>
+          <w:szCs w:val="21"/>
+        </w:rPr>
+        <w:t>differences</w:t>
+      </w:r>
+      <w:proofErr w:type="spellEnd"/>
+      <w:r>
+        <w:rPr>
+          <w:rFonts w:ascii="NotoSerif" w:eastAsia="NotoSerif" w:cs="NotoSerif"/>
+          <w:color w:val="333333"/>
+          <w:sz w:val="21"/>
+          <w:szCs w:val="21"/>
+        </w:rPr>
+        <w:t>.</w:t>
+      </w:r>
+    </w:p>
+    <w:p>
+      <w:pPr>
+        <w:autoSpaceDE w:val="0"/>
+        <w:autoSpaceDN w:val="0"/>
+        <w:adjustRightInd w:val="0"/>
+        <w:spacing w:after="0" w:line="240" w:lineRule="auto"/>
+        <w:rPr>
+          <w:rFonts w:ascii="mplus1mn-regular" w:eastAsia="mplus1mn-regular" w:cs="mplus1mn-regular"/>
+          <w:color w:val="B22146"/>
+          <w:sz w:val="21"/>
+          <w:szCs w:val="21"/>
+        </w:rPr>
+      </w:pPr>
+    </w:p>
+    <w:p>
+      <w:pPr>
+        <w:autoSpaceDE w:val="0"/>
+        <w:autoSpaceDN w:val="0"/>
+        <w:adjustRightInd w:val="0"/>
+        <w:spacing w:after="0" w:line="240" w:lineRule="auto"/>
+        <w:rPr>
+          <w:rFonts w:ascii="NotoSerif" w:eastAsia="NotoSerif" w:cs="NotoSerif"/>
+          <w:color w:val="333333"/>
+          <w:sz w:val="21"/>
+          <w:szCs w:val="21"/>
+        </w:rPr>
+      </w:pPr>
+      <w:proofErr w:type="spellStart"/>
+      <w:r>
+        <w:rPr>
+          <w:rFonts w:ascii="NotoSerif" w:eastAsia="NotoSerif" w:cs="NotoSerif"/>
+          <w:color w:val="333333"/>
+          <w:sz w:val="21"/>
+          <w:szCs w:val="21"/>
+        </w:rPr>
+        <w:t>Premierement</w:t>
+      </w:r>
+      <w:proofErr w:type="spellEnd"/>
+      <w:r>
+        <w:rPr>
+          <w:rFonts w:ascii="NotoSerif" w:eastAsia="NotoSerif" w:cs="NotoSerif"/>
+          <w:color w:val="333333"/>
+          <w:sz w:val="21"/>
+          <w:szCs w:val="21"/>
+        </w:rPr>
+        <w:t xml:space="preserve">, un fichier </w:t>
+      </w:r>
+      <w:r>
+        <w:rPr>
+          <w:rFonts w:ascii="mplus1mn-regular" w:eastAsia="mplus1mn-regular" w:cs="mplus1mn-regular"/>
+          <w:color w:val="B22146"/>
+          <w:sz w:val="21"/>
+          <w:szCs w:val="21"/>
+        </w:rPr>
+        <w:t>.</w:t>
+      </w:r>
+      <w:proofErr w:type="spellStart"/>
+      <w:r>
+        <w:rPr>
+          <w:rFonts w:ascii="mplus1mn-regular" w:eastAsia="mplus1mn-regular" w:cs="mplus1mn-regular"/>
+          <w:color w:val="B22146"/>
+          <w:sz w:val="21"/>
+          <w:szCs w:val="21"/>
+        </w:rPr>
+        <w:t>gitmodules</w:t>
+      </w:r>
+      <w:proofErr w:type="spellEnd"/>
+      <w:r>
+        <w:rPr>
+          <w:rFonts w:ascii="mplus1mn-regular" w:eastAsia="mplus1mn-regular" w:cs="mplus1mn-regular"/>
+          <w:color w:val="B22146"/>
+          <w:sz w:val="21"/>
+          <w:szCs w:val="21"/>
+        </w:rPr>
+        <w:t xml:space="preserve"> </w:t>
+      </w:r>
+      <w:r>
+        <w:rPr>
+          <w:rFonts w:ascii="NotoSerif" w:eastAsia="NotoSerif" w:cs="NotoSerif"/>
+          <w:color w:val="333333"/>
+          <w:sz w:val="21"/>
+          <w:szCs w:val="21"/>
+        </w:rPr>
+        <w:t>vient d</w:t>
+      </w:r>
+      <w:r>
+        <w:rPr>
+          <w:rFonts w:ascii="NotoSerif" w:eastAsia="NotoSerif" w:cs="NotoSerif" w:hint="eastAsia"/>
+          <w:color w:val="333333"/>
+          <w:sz w:val="21"/>
+          <w:szCs w:val="21"/>
+        </w:rPr>
+        <w:t>’</w:t>
+      </w:r>
+      <w:r>
+        <w:rPr>
+          <w:rFonts w:ascii="NotoSerif" w:eastAsia="NotoSerif" w:cs="NotoSerif"/>
+          <w:color w:val="333333"/>
+          <w:sz w:val="21"/>
+          <w:szCs w:val="21"/>
+        </w:rPr>
+        <w:t>apparaitre. C</w:t>
+      </w:r>
+      <w:r>
+        <w:rPr>
+          <w:rFonts w:ascii="NotoSerif" w:eastAsia="NotoSerif" w:cs="NotoSerif" w:hint="eastAsia"/>
+          <w:color w:val="333333"/>
+          <w:sz w:val="21"/>
+          <w:szCs w:val="21"/>
+        </w:rPr>
+        <w:t>’</w:t>
+      </w:r>
+      <w:r>
+        <w:rPr>
+          <w:rFonts w:ascii="NotoSerif" w:eastAsia="NotoSerif" w:cs="NotoSerif"/>
+          <w:color w:val="333333"/>
+          <w:sz w:val="21"/>
+          <w:szCs w:val="21"/>
+        </w:rPr>
+        <w:t>est le fichier de configuration qui stocke</w:t>
+      </w:r>
+      <w:r>
+        <w:rPr>
+          <w:rFonts w:ascii="NotoSerif" w:eastAsia="NotoSerif" w:cs="NotoSerif"/>
+          <w:color w:val="333333"/>
+          <w:sz w:val="21"/>
+          <w:szCs w:val="21"/>
+        </w:rPr>
+        <w:t xml:space="preserve"> </w:t>
+      </w:r>
+      <w:r>
+        <w:rPr>
+          <w:rFonts w:ascii="NotoSerif" w:eastAsia="NotoSerif" w:cs="NotoSerif"/>
+          <w:color w:val="333333"/>
+          <w:sz w:val="21"/>
+          <w:szCs w:val="21"/>
+        </w:rPr>
+        <w:t>la liaison entre l</w:t>
+      </w:r>
+      <w:r>
+        <w:rPr>
+          <w:rFonts w:ascii="NotoSerif" w:eastAsia="NotoSerif" w:cs="NotoSerif" w:hint="eastAsia"/>
+          <w:color w:val="333333"/>
+          <w:sz w:val="21"/>
+          <w:szCs w:val="21"/>
+        </w:rPr>
+        <w:t>’</w:t>
+      </w:r>
+      <w:r>
+        <w:rPr>
+          <w:rFonts w:ascii="NotoSerif" w:eastAsia="NotoSerif" w:cs="NotoSerif"/>
+          <w:color w:val="333333"/>
+          <w:sz w:val="21"/>
+          <w:szCs w:val="21"/>
+        </w:rPr>
+        <w:t xml:space="preserve">URL du projet et le </w:t>
+      </w:r>
+      <w:proofErr w:type="spellStart"/>
+      <w:r>
+        <w:rPr>
+          <w:rFonts w:ascii="NotoSerif" w:eastAsia="NotoSerif" w:cs="NotoSerif"/>
+          <w:color w:val="333333"/>
+          <w:sz w:val="21"/>
+          <w:szCs w:val="21"/>
+        </w:rPr>
+        <w:t>sous-repertoire</w:t>
+      </w:r>
+      <w:proofErr w:type="spellEnd"/>
+      <w:r>
+        <w:rPr>
+          <w:rFonts w:ascii="NotoSerif" w:eastAsia="NotoSerif" w:cs="NotoSerif"/>
+          <w:color w:val="333333"/>
+          <w:sz w:val="21"/>
+          <w:szCs w:val="21"/>
+        </w:rPr>
+        <w:t xml:space="preserve"> local dans lequel vous l</w:t>
+      </w:r>
+      <w:r>
+        <w:rPr>
+          <w:rFonts w:ascii="NotoSerif" w:eastAsia="NotoSerif" w:cs="NotoSerif" w:hint="eastAsia"/>
+          <w:color w:val="333333"/>
+          <w:sz w:val="21"/>
+          <w:szCs w:val="21"/>
+        </w:rPr>
+        <w:t>’</w:t>
+      </w:r>
+      <w:r>
+        <w:rPr>
+          <w:rFonts w:ascii="NotoSerif" w:eastAsia="NotoSerif" w:cs="NotoSerif"/>
+          <w:color w:val="333333"/>
+          <w:sz w:val="21"/>
+          <w:szCs w:val="21"/>
+        </w:rPr>
+        <w:t>avez tire.</w:t>
+      </w:r>
+    </w:p>
+    <w:p>
+      <w:pPr>
+        <w:autoSpaceDE w:val="0"/>
+        <w:autoSpaceDN w:val="0"/>
+        <w:adjustRightInd w:val="0"/>
+        <w:spacing w:after="0" w:line="240" w:lineRule="auto"/>
+        <w:rPr>
+          <w:rFonts w:ascii="NotoSerif" w:eastAsia="NotoSerif" w:cs="NotoSerif"/>
+          <w:color w:val="333333"/>
+          <w:sz w:val="21"/>
+          <w:szCs w:val="21"/>
+        </w:rPr>
+      </w:pPr>
+    </w:p>
+    <w:p>
+      <w:pPr>
+        <w:autoSpaceDE w:val="0"/>
+        <w:autoSpaceDN w:val="0"/>
+        <w:adjustRightInd w:val="0"/>
+        <w:spacing w:after="0" w:line="240" w:lineRule="auto"/>
+        <w:rPr>
+          <w:rFonts w:ascii="mplus1mn-regular" w:eastAsia="mplus1mn-regular" w:cs="mplus1mn-regular"/>
+          <w:color w:val="333333"/>
+          <w:lang w:val="en-US"/>
+        </w:rPr>
+      </w:pPr>
+      <w:r>
+        <w:rPr>
+          <w:rFonts w:ascii="mplus1mn-regular" w:eastAsia="mplus1mn-regular" w:cs="mplus1mn-regular"/>
+          <w:color w:val="333333"/>
+          <w:lang w:val="en-US"/>
+        </w:rPr>
+        <w:t xml:space="preserve">$ </w:t>
+      </w:r>
+      <w:proofErr w:type="gramStart"/>
+      <w:r>
+        <w:rPr>
+          <w:rFonts w:ascii="mplus1mn-regular" w:eastAsia="mplus1mn-regular" w:cs="mplus1mn-regular"/>
+          <w:color w:val="333333"/>
+          <w:lang w:val="en-US"/>
+        </w:rPr>
+        <w:t>cat</w:t>
+      </w:r>
+      <w:proofErr w:type="gramEnd"/>
+      <w:r>
+        <w:rPr>
+          <w:rFonts w:ascii="mplus1mn-regular" w:eastAsia="mplus1mn-regular" w:cs="mplus1mn-regular"/>
+          <w:color w:val="333333"/>
+          <w:lang w:val="en-US"/>
+        </w:rPr>
+        <w:t xml:space="preserve"> .</w:t>
+      </w:r>
+      <w:proofErr w:type="spellStart"/>
+      <w:r>
+        <w:rPr>
+          <w:rFonts w:ascii="mplus1mn-regular" w:eastAsia="mplus1mn-regular" w:cs="mplus1mn-regular"/>
+          <w:color w:val="333333"/>
+          <w:lang w:val="en-US"/>
+        </w:rPr>
+        <w:t>gitmodules</w:t>
+      </w:r>
+      <w:proofErr w:type="spellEnd"/>
+    </w:p>
+    <w:p>
+      <w:pPr>
+        <w:autoSpaceDE w:val="0"/>
+        <w:autoSpaceDN w:val="0"/>
+        <w:adjustRightInd w:val="0"/>
+        <w:spacing w:after="0" w:line="240" w:lineRule="auto"/>
+        <w:rPr>
+          <w:rFonts w:ascii="mplus1mn-regular" w:eastAsia="mplus1mn-regular" w:cs="mplus1mn-regular"/>
+          <w:color w:val="333333"/>
+          <w:lang w:val="en-US"/>
+        </w:rPr>
+      </w:pPr>
+      <w:r>
+        <w:rPr>
+          <w:rFonts w:ascii="mplus1mn-regular" w:eastAsia="mplus1mn-regular" w:cs="mplus1mn-regular"/>
+          <w:color w:val="333333"/>
+          <w:lang w:val="en-US"/>
+        </w:rPr>
+        <w:t>[</w:t>
+      </w:r>
+      <w:proofErr w:type="gramStart"/>
+      <w:r>
+        <w:rPr>
+          <w:rFonts w:ascii="mplus1mn-regular" w:eastAsia="mplus1mn-regular" w:cs="mplus1mn-regular"/>
+          <w:color w:val="333333"/>
+          <w:lang w:val="en-US"/>
+        </w:rPr>
+        <w:t>submodule</w:t>
+      </w:r>
+      <w:proofErr w:type="gramEnd"/>
+      <w:r>
+        <w:rPr>
+          <w:rFonts w:ascii="mplus1mn-regular" w:eastAsia="mplus1mn-regular" w:cs="mplus1mn-regular"/>
+          <w:color w:val="333333"/>
+          <w:lang w:val="en-US"/>
+        </w:rPr>
+        <w:t xml:space="preserve"> "</w:t>
+      </w:r>
+      <w:proofErr w:type="spellStart"/>
+      <w:r>
+        <w:rPr>
+          <w:rFonts w:ascii="mplus1mn-regular" w:eastAsia="mplus1mn-regular" w:cs="mplus1mn-regular"/>
+          <w:color w:val="333333"/>
+          <w:lang w:val="en-US"/>
+        </w:rPr>
+        <w:t>DbConnector</w:t>
+      </w:r>
+      <w:proofErr w:type="spellEnd"/>
+      <w:r>
+        <w:rPr>
+          <w:rFonts w:ascii="mplus1mn-regular" w:eastAsia="mplus1mn-regular" w:cs="mplus1mn-regular"/>
+          <w:color w:val="333333"/>
+          <w:lang w:val="en-US"/>
+        </w:rPr>
+        <w:t>"]</w:t>
+      </w:r>
+    </w:p>
+    <w:p>
+      <w:pPr>
+        <w:autoSpaceDE w:val="0"/>
+        <w:autoSpaceDN w:val="0"/>
+        <w:adjustRightInd w:val="0"/>
+        <w:spacing w:after="0" w:line="240" w:lineRule="auto"/>
+        <w:rPr>
+          <w:rFonts w:ascii="mplus1mn-regular" w:eastAsia="mplus1mn-regular" w:cs="mplus1mn-regular"/>
+          <w:color w:val="333333"/>
+          <w:lang w:val="en-US"/>
+        </w:rPr>
+      </w:pPr>
+      <w:proofErr w:type="gramStart"/>
+      <w:r>
+        <w:rPr>
+          <w:rFonts w:ascii="mplus1mn-regular" w:eastAsia="mplus1mn-regular" w:cs="mplus1mn-regular"/>
+          <w:color w:val="333333"/>
+          <w:lang w:val="en-US"/>
+        </w:rPr>
+        <w:t>path</w:t>
+      </w:r>
+      <w:proofErr w:type="gramEnd"/>
+      <w:r>
+        <w:rPr>
+          <w:rFonts w:ascii="mplus1mn-regular" w:eastAsia="mplus1mn-regular" w:cs="mplus1mn-regular"/>
+          <w:color w:val="333333"/>
+          <w:lang w:val="en-US"/>
+        </w:rPr>
+        <w:t xml:space="preserve"> = </w:t>
+      </w:r>
+      <w:proofErr w:type="spellStart"/>
+      <w:r>
+        <w:rPr>
+          <w:rFonts w:ascii="mplus1mn-regular" w:eastAsia="mplus1mn-regular" w:cs="mplus1mn-regular"/>
+          <w:color w:val="333333"/>
+          <w:lang w:val="en-US"/>
+        </w:rPr>
+        <w:t>DbConnector</w:t>
+      </w:r>
+      <w:proofErr w:type="spellEnd"/>
+    </w:p>
+    <w:p>
+      <w:pPr>
+        <w:autoSpaceDE w:val="0"/>
+        <w:autoSpaceDN w:val="0"/>
+        <w:adjustRightInd w:val="0"/>
+        <w:spacing w:after="0" w:line="240" w:lineRule="auto"/>
+        <w:rPr>
+          <w:rFonts w:ascii="mplus1mn-regular" w:eastAsia="mplus1mn-regular" w:cs="mplus1mn-regular"/>
+          <w:color w:val="333333"/>
+          <w:lang w:val="en-US"/>
+        </w:rPr>
+      </w:pPr>
+      <w:proofErr w:type="spellStart"/>
+      <w:proofErr w:type="gramStart"/>
+      <w:r>
+        <w:rPr>
+          <w:rFonts w:ascii="mplus1mn-regular" w:eastAsia="mplus1mn-regular" w:cs="mplus1mn-regular"/>
+          <w:color w:val="333333"/>
+          <w:lang w:val="en-US"/>
+        </w:rPr>
+        <w:t>url</w:t>
+      </w:r>
+      <w:proofErr w:type="spellEnd"/>
+      <w:proofErr w:type="gramEnd"/>
+      <w:r>
+        <w:rPr>
+          <w:rFonts w:ascii="mplus1mn-regular" w:eastAsia="mplus1mn-regular" w:cs="mplus1mn-regular"/>
+          <w:color w:val="333333"/>
+          <w:lang w:val="en-US"/>
+        </w:rPr>
+        <w:t xml:space="preserve"> = </w:t>
+      </w:r>
+      <w:hyperlink r:id="rId6" w:history="1">
+        <w:r>
+          <w:rPr>
+            <w:rStyle w:val="Hyperlink"/>
+            <w:rFonts w:ascii="mplus1mn-regular" w:eastAsia="mplus1mn-regular" w:cs="mplus1mn-regular"/>
+            <w:lang w:val="en-US"/>
+          </w:rPr>
+          <w:t>https://github.com/chaconinc/DbConnector</w:t>
+        </w:r>
+      </w:hyperlink>
+    </w:p>
+    <w:p>
+      <w:pPr>
+        <w:autoSpaceDE w:val="0"/>
+        <w:autoSpaceDN w:val="0"/>
+        <w:adjustRightInd w:val="0"/>
+        <w:spacing w:after="0" w:line="240" w:lineRule="auto"/>
+        <w:rPr>
+          <w:rFonts w:ascii="mplus1mn-regular" w:eastAsia="mplus1mn-regular" w:cs="mplus1mn-regular"/>
+          <w:color w:val="333333"/>
+          <w:lang w:val="en-US"/>
+        </w:rPr>
+      </w:pPr>
+    </w:p>
+    <w:p>
+      <w:pPr>
+        <w:autoSpaceDE w:val="0"/>
+        <w:autoSpaceDN w:val="0"/>
+        <w:adjustRightInd w:val="0"/>
+        <w:spacing w:after="0" w:line="240" w:lineRule="auto"/>
+        <w:rPr>
+          <w:rFonts w:ascii="NotoSerif" w:eastAsia="NotoSerif" w:cs="NotoSerif"/>
+          <w:color w:val="333333"/>
+          <w:sz w:val="21"/>
+          <w:szCs w:val="21"/>
+        </w:rPr>
+      </w:pPr>
+      <w:proofErr w:type="gramStart"/>
+      <w:r>
+        <w:rPr>
+          <w:rFonts w:ascii="NotoSerif" w:eastAsia="NotoSerif" w:cs="NotoSerif"/>
+          <w:color w:val="333333"/>
+          <w:sz w:val="21"/>
+          <w:szCs w:val="21"/>
+        </w:rPr>
+        <w:t>fichier</w:t>
+      </w:r>
+      <w:proofErr w:type="gramEnd"/>
+      <w:r>
+        <w:rPr>
+          <w:rFonts w:ascii="NotoSerif" w:eastAsia="NotoSerif" w:cs="NotoSerif"/>
+          <w:color w:val="333333"/>
+          <w:sz w:val="21"/>
+          <w:szCs w:val="21"/>
+        </w:rPr>
+        <w:t>. Il est important</w:t>
+      </w:r>
+      <w:r>
+        <w:rPr>
+          <w:rFonts w:ascii="NotoSerif" w:eastAsia="NotoSerif" w:cs="NotoSerif"/>
+          <w:color w:val="333333"/>
+          <w:sz w:val="21"/>
+          <w:szCs w:val="21"/>
+        </w:rPr>
+        <w:t xml:space="preserve"> </w:t>
+      </w:r>
+      <w:r>
+        <w:rPr>
+          <w:rFonts w:ascii="NotoSerif" w:eastAsia="NotoSerif" w:cs="NotoSerif"/>
+          <w:color w:val="333333"/>
+          <w:sz w:val="21"/>
+          <w:szCs w:val="21"/>
+        </w:rPr>
+        <w:t>de noter que ce fichier est en gestion de version comme vos autres fichiers, a l</w:t>
+      </w:r>
+      <w:r>
+        <w:rPr>
+          <w:rFonts w:ascii="NotoSerif" w:eastAsia="NotoSerif" w:cs="NotoSerif" w:hint="eastAsia"/>
+          <w:color w:val="333333"/>
+          <w:sz w:val="21"/>
+          <w:szCs w:val="21"/>
+        </w:rPr>
+        <w:t>’</w:t>
+      </w:r>
+      <w:r>
+        <w:rPr>
+          <w:rFonts w:ascii="NotoSerif" w:eastAsia="NotoSerif" w:cs="NotoSerif"/>
+          <w:color w:val="333333"/>
+          <w:sz w:val="21"/>
+          <w:szCs w:val="21"/>
+        </w:rPr>
+        <w:t>instar de votre</w:t>
+      </w:r>
+      <w:r>
+        <w:rPr>
+          <w:rFonts w:ascii="NotoSerif" w:eastAsia="NotoSerif" w:cs="NotoSerif"/>
+          <w:color w:val="333333"/>
+          <w:sz w:val="21"/>
+          <w:szCs w:val="21"/>
+        </w:rPr>
+        <w:t xml:space="preserve"> </w:t>
+      </w:r>
+      <w:r>
+        <w:rPr>
+          <w:rFonts w:ascii="NotoSerif" w:eastAsia="NotoSerif" w:cs="NotoSerif"/>
+          <w:color w:val="333333"/>
+          <w:sz w:val="21"/>
+          <w:szCs w:val="21"/>
+        </w:rPr>
+        <w:t xml:space="preserve">fichier </w:t>
+      </w:r>
+      <w:r>
+        <w:rPr>
+          <w:rFonts w:ascii="mplus1mn-regular" w:eastAsia="mplus1mn-regular" w:cs="mplus1mn-regular"/>
+          <w:color w:val="B22146"/>
+          <w:sz w:val="21"/>
+          <w:szCs w:val="21"/>
+        </w:rPr>
+        <w:t>.</w:t>
+      </w:r>
+      <w:proofErr w:type="spellStart"/>
+      <w:r>
+        <w:rPr>
+          <w:rFonts w:ascii="mplus1mn-regular" w:eastAsia="mplus1mn-regular" w:cs="mplus1mn-regular"/>
+          <w:color w:val="B22146"/>
+          <w:sz w:val="21"/>
+          <w:szCs w:val="21"/>
+        </w:rPr>
+        <w:t>gitignore</w:t>
+      </w:r>
+      <w:proofErr w:type="spellEnd"/>
+      <w:r>
+        <w:rPr>
+          <w:rFonts w:ascii="NotoSerif" w:eastAsia="NotoSerif" w:cs="NotoSerif"/>
+          <w:color w:val="333333"/>
+          <w:sz w:val="21"/>
+          <w:szCs w:val="21"/>
+        </w:rPr>
+        <w:t>. Il est pousse et tire comme le reste de votre projet.</w:t>
+      </w:r>
+    </w:p>
+    <w:p>
+      <w:pPr>
+        <w:autoSpaceDE w:val="0"/>
+        <w:autoSpaceDN w:val="0"/>
+        <w:adjustRightInd w:val="0"/>
+        <w:spacing w:after="0" w:line="240" w:lineRule="auto"/>
+        <w:rPr>
+          <w:rFonts w:ascii="NotoSerif" w:eastAsia="NotoSerif" w:cs="NotoSerif"/>
+          <w:color w:val="333333"/>
+          <w:sz w:val="21"/>
+          <w:szCs w:val="21"/>
+        </w:rPr>
+      </w:pPr>
+    </w:p>
+    <w:p>
+      <w:pPr>
+        <w:autoSpaceDE w:val="0"/>
+        <w:autoSpaceDN w:val="0"/>
+        <w:adjustRightInd w:val="0"/>
+        <w:spacing w:after="0" w:line="240" w:lineRule="auto"/>
+        <w:rPr>
+          <w:rFonts w:ascii="mplus1mn-regular" w:eastAsia="mplus1mn-regular" w:cs="mplus1mn-regular"/>
+          <w:color w:val="333333"/>
+        </w:rPr>
+      </w:pPr>
+      <w:r>
+        <w:rPr>
+          <w:rFonts w:ascii="mplus1mn-regular" w:eastAsia="mplus1mn-regular" w:cs="mplus1mn-regular"/>
+          <w:color w:val="333333"/>
+        </w:rPr>
+        <w:t xml:space="preserve">$ git </w:t>
+      </w:r>
+      <w:proofErr w:type="spellStart"/>
+      <w:r>
+        <w:rPr>
+          <w:rFonts w:ascii="mplus1mn-regular" w:eastAsia="mplus1mn-regular" w:cs="mplus1mn-regular"/>
+          <w:color w:val="333333"/>
+        </w:rPr>
+        <w:t>diff</w:t>
+      </w:r>
+      <w:proofErr w:type="spellEnd"/>
+      <w:r>
+        <w:rPr>
+          <w:rFonts w:ascii="mplus1mn-regular" w:eastAsia="mplus1mn-regular" w:cs="mplus1mn-regular"/>
+          <w:color w:val="333333"/>
+        </w:rPr>
+        <w:t xml:space="preserve"> </w:t>
+      </w:r>
+      <w:proofErr w:type="spellStart"/>
+      <w:r>
+        <w:rPr>
+          <w:rFonts w:ascii="mplus1mn-regular" w:eastAsia="mplus1mn-regular" w:cs="mplus1mn-regular"/>
+          <w:color w:val="333333"/>
+        </w:rPr>
+        <w:t>DbConnector</w:t>
+      </w:r>
+      <w:proofErr w:type="spellEnd"/>
+    </w:p>
+    <w:p>
+      <w:pPr>
+        <w:autoSpaceDE w:val="0"/>
+        <w:autoSpaceDN w:val="0"/>
+        <w:adjustRightInd w:val="0"/>
+        <w:spacing w:after="0" w:line="240" w:lineRule="auto"/>
+        <w:rPr>
+          <w:rFonts w:ascii="mplus1mn-regular" w:eastAsia="mplus1mn-regular" w:cs="mplus1mn-regular"/>
+          <w:color w:val="333333"/>
+        </w:rPr>
+      </w:pPr>
+    </w:p>
+    <w:p>
+      <w:pPr>
+        <w:autoSpaceDE w:val="0"/>
+        <w:autoSpaceDN w:val="0"/>
+        <w:adjustRightInd w:val="0"/>
+        <w:spacing w:after="0" w:line="240" w:lineRule="auto"/>
+        <w:rPr>
+          <w:rFonts w:ascii="NotoSerif" w:eastAsia="NotoSerif" w:cs="NotoSerif"/>
+          <w:color w:val="333333"/>
+          <w:sz w:val="21"/>
+          <w:szCs w:val="21"/>
+        </w:rPr>
+      </w:pPr>
+      <w:proofErr w:type="spellStart"/>
+      <w:r>
+        <w:rPr>
+          <w:rFonts w:ascii="NotoSerif" w:eastAsia="NotoSerif" w:cs="NotoSerif"/>
+          <w:color w:val="333333"/>
+          <w:sz w:val="21"/>
+          <w:szCs w:val="21"/>
+        </w:rPr>
+        <w:t>Meme</w:t>
+      </w:r>
+      <w:proofErr w:type="spellEnd"/>
+      <w:r>
+        <w:rPr>
+          <w:rFonts w:ascii="NotoSerif" w:eastAsia="NotoSerif" w:cs="NotoSerif"/>
+          <w:color w:val="333333"/>
+          <w:sz w:val="21"/>
+          <w:szCs w:val="21"/>
+        </w:rPr>
+        <w:t xml:space="preserve"> si </w:t>
+      </w:r>
+      <w:proofErr w:type="spellStart"/>
+      <w:r>
+        <w:rPr>
+          <w:rFonts w:ascii="mplus1mn-regular" w:eastAsia="mplus1mn-regular" w:cs="mplus1mn-regular"/>
+          <w:color w:val="B22146"/>
+          <w:sz w:val="21"/>
+          <w:szCs w:val="21"/>
+        </w:rPr>
+        <w:t>DbConnector</w:t>
+      </w:r>
+      <w:proofErr w:type="spellEnd"/>
+      <w:r>
+        <w:rPr>
+          <w:rFonts w:ascii="mplus1mn-regular" w:eastAsia="mplus1mn-regular" w:cs="mplus1mn-regular"/>
+          <w:color w:val="B22146"/>
+          <w:sz w:val="21"/>
+          <w:szCs w:val="21"/>
+        </w:rPr>
+        <w:t xml:space="preserve"> </w:t>
+      </w:r>
+      <w:r>
+        <w:rPr>
+          <w:rFonts w:ascii="NotoSerif" w:eastAsia="NotoSerif" w:cs="NotoSerif"/>
+          <w:color w:val="333333"/>
+          <w:sz w:val="21"/>
+          <w:szCs w:val="21"/>
+        </w:rPr>
+        <w:t xml:space="preserve">est un </w:t>
+      </w:r>
+      <w:proofErr w:type="spellStart"/>
+      <w:r>
+        <w:rPr>
+          <w:rFonts w:ascii="NotoSerif" w:eastAsia="NotoSerif" w:cs="NotoSerif"/>
+          <w:color w:val="333333"/>
+          <w:sz w:val="21"/>
+          <w:szCs w:val="21"/>
+        </w:rPr>
+        <w:t>sous-repertoire</w:t>
+      </w:r>
+      <w:proofErr w:type="spellEnd"/>
+      <w:r>
+        <w:rPr>
+          <w:rFonts w:ascii="NotoSerif" w:eastAsia="NotoSerif" w:cs="NotoSerif"/>
+          <w:color w:val="333333"/>
+          <w:sz w:val="21"/>
+          <w:szCs w:val="21"/>
+        </w:rPr>
+        <w:t xml:space="preserve"> de votre </w:t>
+      </w:r>
+      <w:proofErr w:type="spellStart"/>
+      <w:r>
+        <w:rPr>
+          <w:rFonts w:ascii="NotoSerif" w:eastAsia="NotoSerif" w:cs="NotoSerif"/>
+          <w:color w:val="333333"/>
+          <w:sz w:val="21"/>
+          <w:szCs w:val="21"/>
+        </w:rPr>
+        <w:t>repertoire</w:t>
+      </w:r>
+      <w:proofErr w:type="spellEnd"/>
+      <w:r>
+        <w:rPr>
+          <w:rFonts w:ascii="NotoSerif" w:eastAsia="NotoSerif" w:cs="NotoSerif"/>
+          <w:color w:val="333333"/>
+          <w:sz w:val="21"/>
+          <w:szCs w:val="21"/>
+        </w:rPr>
+        <w:t xml:space="preserve"> de travail, Git le voit comme un</w:t>
+      </w:r>
+      <w:r>
+        <w:rPr>
+          <w:rFonts w:ascii="NotoSerif" w:eastAsia="NotoSerif" w:cs="NotoSerif"/>
+          <w:color w:val="333333"/>
+          <w:sz w:val="21"/>
+          <w:szCs w:val="21"/>
+        </w:rPr>
+        <w:t xml:space="preserve"> </w:t>
+      </w:r>
+      <w:r>
+        <w:rPr>
+          <w:rFonts w:ascii="NotoSerif" w:eastAsia="NotoSerif" w:cs="NotoSerif"/>
+          <w:color w:val="333333"/>
+          <w:sz w:val="21"/>
+          <w:szCs w:val="21"/>
+        </w:rPr>
+        <w:t>sous-module et ne suit pas son contenu (si vous n</w:t>
+      </w:r>
+      <w:r>
+        <w:rPr>
+          <w:rFonts w:ascii="NotoSerif" w:eastAsia="NotoSerif" w:cs="NotoSerif" w:hint="eastAsia"/>
+          <w:color w:val="333333"/>
+          <w:sz w:val="21"/>
+          <w:szCs w:val="21"/>
+        </w:rPr>
+        <w:t>’</w:t>
+      </w:r>
+      <w:proofErr w:type="spellStart"/>
+      <w:r>
+        <w:rPr>
+          <w:rFonts w:ascii="NotoSerif" w:eastAsia="NotoSerif" w:cs="NotoSerif"/>
+          <w:color w:val="333333"/>
+          <w:sz w:val="21"/>
+          <w:szCs w:val="21"/>
+        </w:rPr>
+        <w:t>etes</w:t>
+      </w:r>
+      <w:proofErr w:type="spellEnd"/>
+      <w:r>
+        <w:rPr>
+          <w:rFonts w:ascii="NotoSerif" w:eastAsia="NotoSerif" w:cs="NotoSerif"/>
+          <w:color w:val="333333"/>
+          <w:sz w:val="21"/>
+          <w:szCs w:val="21"/>
+        </w:rPr>
+        <w:t xml:space="preserve"> pas dans ce </w:t>
+      </w:r>
+      <w:proofErr w:type="spellStart"/>
+      <w:r>
+        <w:rPr>
+          <w:rFonts w:ascii="NotoSerif" w:eastAsia="NotoSerif" w:cs="NotoSerif"/>
+          <w:color w:val="333333"/>
+          <w:sz w:val="21"/>
+          <w:szCs w:val="21"/>
+        </w:rPr>
+        <w:t>repertoire</w:t>
+      </w:r>
+      <w:proofErr w:type="spellEnd"/>
+      <w:r>
+        <w:rPr>
+          <w:rFonts w:ascii="NotoSerif" w:eastAsia="NotoSerif" w:cs="NotoSerif"/>
+          <w:color w:val="333333"/>
+          <w:sz w:val="21"/>
+          <w:szCs w:val="21"/>
+        </w:rPr>
+        <w:t xml:space="preserve">). En </w:t>
+      </w:r>
+      <w:proofErr w:type="spellStart"/>
+      <w:r>
+        <w:rPr>
+          <w:rFonts w:ascii="NotoSerif" w:eastAsia="NotoSerif" w:cs="NotoSerif"/>
+          <w:color w:val="333333"/>
+          <w:sz w:val="21"/>
+          <w:szCs w:val="21"/>
+        </w:rPr>
+        <w:t>echange</w:t>
+      </w:r>
+      <w:proofErr w:type="spellEnd"/>
+      <w:r>
+        <w:rPr>
+          <w:rFonts w:ascii="NotoSerif" w:eastAsia="NotoSerif" w:cs="NotoSerif"/>
+          <w:color w:val="333333"/>
+          <w:sz w:val="21"/>
+          <w:szCs w:val="21"/>
+        </w:rPr>
+        <w:t>, Git</w:t>
+      </w:r>
+      <w:r>
+        <w:rPr>
+          <w:rFonts w:ascii="NotoSerif" w:eastAsia="NotoSerif" w:cs="NotoSerif"/>
+          <w:color w:val="333333"/>
+          <w:sz w:val="21"/>
+          <w:szCs w:val="21"/>
+        </w:rPr>
+        <w:t xml:space="preserve"> </w:t>
+      </w:r>
+      <w:r>
+        <w:rPr>
+          <w:rFonts w:ascii="NotoSerif" w:eastAsia="NotoSerif" w:cs="NotoSerif"/>
+          <w:color w:val="333333"/>
+          <w:sz w:val="21"/>
+          <w:szCs w:val="21"/>
+        </w:rPr>
+        <w:t>l</w:t>
+      </w:r>
+      <w:r>
+        <w:rPr>
+          <w:rFonts w:ascii="NotoSerif" w:eastAsia="NotoSerif" w:cs="NotoSerif" w:hint="eastAsia"/>
+          <w:color w:val="333333"/>
+          <w:sz w:val="21"/>
+          <w:szCs w:val="21"/>
+        </w:rPr>
+        <w:t>’</w:t>
+      </w:r>
+      <w:r>
+        <w:rPr>
+          <w:rFonts w:ascii="NotoSerif" w:eastAsia="NotoSerif" w:cs="NotoSerif"/>
+          <w:color w:val="333333"/>
+          <w:sz w:val="21"/>
+          <w:szCs w:val="21"/>
+        </w:rPr>
+        <w:t xml:space="preserve">enregistre comme un </w:t>
+      </w:r>
+      <w:r>
+        <w:rPr>
+          <w:rFonts w:ascii="NotoSerif-Italic" w:eastAsia="NotoSerif-Italic" w:cs="NotoSerif-Italic"/>
+          <w:i/>
+          <w:iCs/>
+          <w:color w:val="333333"/>
+          <w:sz w:val="21"/>
+          <w:szCs w:val="21"/>
+        </w:rPr>
+        <w:t xml:space="preserve">commit </w:t>
+      </w:r>
+      <w:r>
+        <w:rPr>
+          <w:rFonts w:ascii="NotoSerif" w:eastAsia="NotoSerif" w:cs="NotoSerif"/>
+          <w:color w:val="333333"/>
+          <w:sz w:val="21"/>
+          <w:szCs w:val="21"/>
+        </w:rPr>
+        <w:t xml:space="preserve">particulier de ce </w:t>
+      </w:r>
+      <w:proofErr w:type="spellStart"/>
+      <w:r>
+        <w:rPr>
+          <w:rFonts w:ascii="NotoSerif" w:eastAsia="NotoSerif" w:cs="NotoSerif"/>
+          <w:color w:val="333333"/>
+          <w:sz w:val="21"/>
+          <w:szCs w:val="21"/>
+        </w:rPr>
+        <w:t>depot</w:t>
+      </w:r>
+      <w:proofErr w:type="spellEnd"/>
+      <w:r>
+        <w:rPr>
+          <w:rFonts w:ascii="NotoSerif" w:eastAsia="NotoSerif" w:cs="NotoSerif"/>
+          <w:color w:val="333333"/>
+          <w:sz w:val="21"/>
+          <w:szCs w:val="21"/>
+        </w:rPr>
+        <w:t>.</w:t>
+      </w:r>
+      <w:r>
+        <w:rPr>
+          <w:rFonts w:ascii="NotoSerif" w:eastAsia="NotoSerif" w:cs="NotoSerif"/>
+          <w:color w:val="333333"/>
+          <w:sz w:val="21"/>
+          <w:szCs w:val="21"/>
+        </w:rPr>
+        <w:t xml:space="preserve"> </w:t>
+      </w:r>
+      <w:r>
+        <w:rPr>
+          <w:rFonts w:ascii="NotoSerif" w:eastAsia="NotoSerif" w:cs="NotoSerif"/>
+          <w:color w:val="333333"/>
+          <w:sz w:val="21"/>
+          <w:szCs w:val="21"/>
+        </w:rPr>
+        <w:t xml:space="preserve">Si vous souhaitez une sortie </w:t>
+      </w:r>
+      <w:proofErr w:type="spellStart"/>
+      <w:r>
+        <w:rPr>
+          <w:rFonts w:ascii="NotoSerif" w:eastAsia="NotoSerif" w:cs="NotoSerif"/>
+          <w:color w:val="333333"/>
+          <w:sz w:val="21"/>
+          <w:szCs w:val="21"/>
+        </w:rPr>
+        <w:t>diff</w:t>
+      </w:r>
+      <w:proofErr w:type="spellEnd"/>
+      <w:r>
+        <w:rPr>
+          <w:rFonts w:ascii="NotoSerif" w:eastAsia="NotoSerif" w:cs="NotoSerif"/>
+          <w:color w:val="333333"/>
+          <w:sz w:val="21"/>
+          <w:szCs w:val="21"/>
+        </w:rPr>
+        <w:t xml:space="preserve"> plus </w:t>
+      </w:r>
+      <w:proofErr w:type="spellStart"/>
+      <w:r>
+        <w:rPr>
+          <w:rFonts w:ascii="NotoSerif" w:eastAsia="NotoSerif" w:cs="NotoSerif"/>
+          <w:color w:val="333333"/>
+          <w:sz w:val="21"/>
+          <w:szCs w:val="21"/>
+        </w:rPr>
+        <w:t>agreable</w:t>
+      </w:r>
+      <w:proofErr w:type="spellEnd"/>
+      <w:r>
+        <w:rPr>
+          <w:rFonts w:ascii="NotoSerif" w:eastAsia="NotoSerif" w:cs="NotoSerif"/>
+          <w:color w:val="333333"/>
+          <w:sz w:val="21"/>
+          <w:szCs w:val="21"/>
+        </w:rPr>
+        <w:t>, vous pouvez passer l</w:t>
+      </w:r>
+      <w:r>
+        <w:rPr>
+          <w:rFonts w:ascii="NotoSerif" w:eastAsia="NotoSerif" w:cs="NotoSerif" w:hint="eastAsia"/>
+          <w:color w:val="333333"/>
+          <w:sz w:val="21"/>
+          <w:szCs w:val="21"/>
+        </w:rPr>
+        <w:t>’</w:t>
+      </w:r>
+      <w:r>
+        <w:rPr>
+          <w:rFonts w:ascii="NotoSerif" w:eastAsia="NotoSerif" w:cs="NotoSerif"/>
+          <w:color w:val="333333"/>
+          <w:sz w:val="21"/>
+          <w:szCs w:val="21"/>
+        </w:rPr>
+        <w:t xml:space="preserve">option </w:t>
+      </w:r>
+      <w:r>
+        <w:rPr>
+          <w:rFonts w:ascii="mplus1mn-regular" w:eastAsia="mplus1mn-regular" w:cs="mplus1mn-regular"/>
+          <w:color w:val="B22146"/>
+          <w:sz w:val="21"/>
+          <w:szCs w:val="21"/>
+        </w:rPr>
+        <w:t>--</w:t>
+      </w:r>
+      <w:proofErr w:type="spellStart"/>
+      <w:r>
+        <w:rPr>
+          <w:rFonts w:ascii="mplus1mn-regular" w:eastAsia="mplus1mn-regular" w:cs="mplus1mn-regular"/>
+          <w:color w:val="B22146"/>
+          <w:sz w:val="21"/>
+          <w:szCs w:val="21"/>
+        </w:rPr>
+        <w:t>submodule</w:t>
+      </w:r>
+      <w:proofErr w:type="spellEnd"/>
+      <w:r>
+        <w:rPr>
+          <w:rFonts w:ascii="mplus1mn-regular" w:eastAsia="mplus1mn-regular" w:cs="mplus1mn-regular"/>
+          <w:color w:val="B22146"/>
+          <w:sz w:val="21"/>
+          <w:szCs w:val="21"/>
+        </w:rPr>
+        <w:t xml:space="preserve"> </w:t>
+      </w:r>
+      <w:r>
+        <w:rPr>
+          <w:rFonts w:ascii="NotoSerif" w:eastAsia="NotoSerif" w:cs="NotoSerif"/>
+          <w:color w:val="333333"/>
+          <w:sz w:val="21"/>
+          <w:szCs w:val="21"/>
+        </w:rPr>
+        <w:t xml:space="preserve">a </w:t>
+      </w:r>
+      <w:r>
+        <w:rPr>
+          <w:rFonts w:ascii="mplus1mn-regular" w:eastAsia="mplus1mn-regular" w:cs="mplus1mn-regular"/>
+          <w:color w:val="B22146"/>
+          <w:sz w:val="21"/>
+          <w:szCs w:val="21"/>
+        </w:rPr>
+        <w:t xml:space="preserve">git </w:t>
+      </w:r>
+      <w:proofErr w:type="spellStart"/>
+      <w:r>
+        <w:rPr>
+          <w:rFonts w:ascii="mplus1mn-regular" w:eastAsia="mplus1mn-regular" w:cs="mplus1mn-regular"/>
+          <w:color w:val="B22146"/>
+          <w:sz w:val="21"/>
+          <w:szCs w:val="21"/>
+        </w:rPr>
+        <w:t>diff</w:t>
+      </w:r>
+      <w:proofErr w:type="spellEnd"/>
+      <w:r>
+        <w:rPr>
+          <w:rFonts w:ascii="NotoSerif" w:eastAsia="NotoSerif" w:cs="NotoSerif"/>
+          <w:color w:val="333333"/>
+          <w:sz w:val="21"/>
+          <w:szCs w:val="21"/>
+        </w:rPr>
+        <w:t>.</w:t>
+      </w:r>
+    </w:p>
+    <w:p>
+      <w:pPr>
+        <w:autoSpaceDE w:val="0"/>
+        <w:autoSpaceDN w:val="0"/>
+        <w:adjustRightInd w:val="0"/>
+        <w:spacing w:after="0" w:line="240" w:lineRule="auto"/>
+        <w:rPr>
+          <w:rFonts w:ascii="NotoSerif" w:eastAsia="NotoSerif" w:cs="NotoSerif"/>
+          <w:color w:val="333333"/>
+          <w:sz w:val="21"/>
+          <w:szCs w:val="21"/>
+        </w:rPr>
+      </w:pPr>
+    </w:p>
+    <w:p>
+      <w:pPr>
+        <w:autoSpaceDE w:val="0"/>
+        <w:autoSpaceDN w:val="0"/>
+        <w:adjustRightInd w:val="0"/>
+        <w:spacing w:after="0" w:line="240" w:lineRule="auto"/>
+        <w:rPr>
+          <w:rFonts w:ascii="mplus1mn-regular" w:eastAsia="mplus1mn-regular" w:cs="mplus1mn-regular"/>
+          <w:color w:val="333333"/>
+        </w:rPr>
+      </w:pPr>
+      <w:r>
+        <w:rPr>
+          <w:rFonts w:ascii="mplus1mn-regular" w:eastAsia="mplus1mn-regular" w:cs="mplus1mn-regular"/>
+          <w:color w:val="333333"/>
+        </w:rPr>
+        <w:t xml:space="preserve">$ git </w:t>
+      </w:r>
+      <w:proofErr w:type="spellStart"/>
+      <w:r>
+        <w:rPr>
+          <w:rFonts w:ascii="mplus1mn-regular" w:eastAsia="mplus1mn-regular" w:cs="mplus1mn-regular"/>
+          <w:color w:val="333333"/>
+        </w:rPr>
+        <w:t>diff</w:t>
+      </w:r>
+      <w:proofErr w:type="spellEnd"/>
+      <w:r>
+        <w:rPr>
+          <w:rFonts w:ascii="mplus1mn-regular" w:eastAsia="mplus1mn-regular" w:cs="mplus1mn-regular"/>
+          <w:color w:val="333333"/>
+        </w:rPr>
+        <w:t xml:space="preserve"> </w:t>
+      </w:r>
       <w:bookmarkStart w:id="0" w:name="_GoBack"/>
       <w:bookmarkEnd w:id="0"/>
+      <w:r>
+        <w:rPr>
+          <w:rFonts w:ascii="mplus1mn-regular" w:eastAsia="mplus1mn-regular" w:cs="mplus1mn-regular"/>
+          <w:color w:val="333333"/>
+        </w:rPr>
+        <w:t>--</w:t>
+      </w:r>
+      <w:proofErr w:type="spellStart"/>
+      <w:r>
+        <w:rPr>
+          <w:rFonts w:ascii="mplus1mn-regular" w:eastAsia="mplus1mn-regular" w:cs="mplus1mn-regular"/>
+          <w:color w:val="333333"/>
+        </w:rPr>
+        <w:t>submodule</w:t>
+      </w:r>
+      <w:proofErr w:type="spellEnd"/>
     </w:p>
     <w:sectPr>
       <w:pgSz w:w="11906" w:h="16838"/>
@@ -23816,6 +27380,47 @@
     <w:semiHidden/>
     <w:unhideWhenUsed/>
   </w:style>
+  <w:style w:type="paragraph" w:styleId="BalloonText">
+    <w:name w:val="Balloon Text"/>
+    <w:basedOn w:val="Normal"/>
+    <w:link w:val="BalloonTextChar"/>
+    <w:uiPriority w:val="99"/>
+    <w:semiHidden/>
+    <w:unhideWhenUsed/>
+    <w:rsid w:val="002046E2"/>
+    <w:pPr>
+      <w:spacing w:after="0" w:line="240" w:lineRule="auto"/>
+    </w:pPr>
+    <w:rPr>
+      <w:rFonts w:ascii="Segoe UI" w:hAnsi="Segoe UI" w:cs="Segoe UI"/>
+      <w:sz w:val="18"/>
+      <w:szCs w:val="18"/>
+    </w:rPr>
+  </w:style>
+  <w:style w:type="character" w:customStyle="1" w:styleId="BalloonTextChar">
+    <w:name w:val="Balloon Text Char"/>
+    <w:basedOn w:val="DefaultParagraphFont"/>
+    <w:link w:val="BalloonText"/>
+    <w:uiPriority w:val="99"/>
+    <w:semiHidden/>
+    <w:rsid w:val="002046E2"/>
+    <w:rPr>
+      <w:rFonts w:ascii="Segoe UI" w:hAnsi="Segoe UI" w:cs="Segoe UI"/>
+      <w:sz w:val="18"/>
+      <w:szCs w:val="18"/>
+    </w:rPr>
+  </w:style>
+  <w:style w:type="character" w:styleId="Hyperlink">
+    <w:name w:val="Hyperlink"/>
+    <w:basedOn w:val="DefaultParagraphFont"/>
+    <w:uiPriority w:val="99"/>
+    <w:unhideWhenUsed/>
+    <w:rsid w:val="00185E0B"/>
+    <w:rPr>
+      <w:color w:val="0563C1" w:themeColor="hyperlink"/>
+      <w:u w:val="single"/>
+    </w:rPr>
+  </w:style>
 </w:styles>
 </file>
 

</xml_diff>

<commit_message>
update git pro english
</commit_message>
<xml_diff>
--- a/gitk is a graphical history viewer.docx
+++ b/gitk is a graphical history viewer.docx
@@ -3637,7 +3637,7 @@
     </w:p>
     <w:p>
       <w:pPr>
-        <w:pStyle w:val="ListParagraph"/>
+        <w:pStyle w:val="Paragraphedeliste"/>
         <w:numPr>
           <w:ilvl w:val="0"/>
           <w:numId w:val="4"/>
@@ -3687,7 +3687,7 @@
     </w:p>
     <w:p>
       <w:pPr>
-        <w:pStyle w:val="ListParagraph"/>
+        <w:pStyle w:val="Paragraphedeliste"/>
         <w:numPr>
           <w:ilvl w:val="0"/>
           <w:numId w:val="4"/>
@@ -3737,7 +3737,7 @@
     </w:p>
     <w:p>
       <w:pPr>
-        <w:pStyle w:val="ListParagraph"/>
+        <w:pStyle w:val="Paragraphedeliste"/>
         <w:numPr>
           <w:ilvl w:val="0"/>
           <w:numId w:val="4"/>
@@ -3787,7 +3787,7 @@
     </w:p>
     <w:p>
       <w:pPr>
-        <w:pStyle w:val="ListParagraph"/>
+        <w:pStyle w:val="Paragraphedeliste"/>
         <w:numPr>
           <w:ilvl w:val="0"/>
           <w:numId w:val="4"/>
@@ -3837,7 +3837,7 @@
     </w:p>
     <w:p>
       <w:pPr>
-        <w:pStyle w:val="ListParagraph"/>
+        <w:pStyle w:val="Paragraphedeliste"/>
         <w:numPr>
           <w:ilvl w:val="0"/>
           <w:numId w:val="4"/>
@@ -5996,17 +5996,7 @@
           <w:szCs w:val="21"/>
           <w:lang w:val="en-US"/>
         </w:rPr>
-        <w:t>compiled files. To do this, use the</w:t>
-      </w:r>
-      <w:r>
-        <w:rPr>
-          <w:rFonts w:ascii="NotoSerif" w:eastAsia="NotoSerif" w:cs="NotoSerif"/>
-          <w:color w:val="333333"/>
-          <w:sz w:val="21"/>
-          <w:szCs w:val="21"/>
-          <w:lang w:val="en-US"/>
-        </w:rPr>
-        <w:t xml:space="preserve"> </w:t>
+        <w:t xml:space="preserve">compiled files. To do this, use the </w:t>
       </w:r>
       <w:r>
         <w:rPr>
@@ -6186,14 +6176,7 @@
           <w:rFonts w:ascii="mplus1mn-regular" w:eastAsia="mplus1mn-regular" w:cs="mplus1mn-regular"/>
           <w:color w:val="333333"/>
         </w:rPr>
-        <w:t>$ git rm /</w:t>
-      </w:r>
-      <w:r>
-        <w:rPr>
-          <w:rFonts w:ascii="mplus1mn-regular" w:eastAsia="mplus1mn-regular" w:cs="mplus1mn-regular"/>
-          <w:color w:val="333333"/>
-        </w:rPr>
-        <w:t>*~</w:t>
+        <w:t>$ git rm /*~</w:t>
       </w:r>
     </w:p>
     <w:p>
@@ -6860,17 +6843,7 @@
           <w:szCs w:val="21"/>
           <w:lang w:val="en-US"/>
         </w:rPr>
-        <w:t xml:space="preserve"> </w:t>
-      </w:r>
-      <w:r>
-        <w:rPr>
-          <w:rFonts w:ascii="NotoSerif" w:eastAsia="NotoSerif" w:cs="NotoSerif"/>
-          <w:color w:val="333333"/>
-          <w:sz w:val="21"/>
-          <w:szCs w:val="21"/>
-          <w:lang w:val="en-US"/>
-        </w:rPr>
-        <w:t>More importantly, you can use any tool you like to rename a file, and address</w:t>
+        <w:t xml:space="preserve"> More importantly, you can use any tool you like to rename a file, and address</w:t>
       </w:r>
     </w:p>
     <w:p>
@@ -7020,27 +6993,7 @@
           <w:szCs w:val="21"/>
           <w:lang w:val="en-US"/>
         </w:rPr>
-        <w:t>The most basic and powerful</w:t>
-      </w:r>
-      <w:r>
-        <w:rPr>
-          <w:rFonts w:ascii="NotoSerif" w:eastAsia="NotoSerif" w:cs="NotoSerif"/>
-          <w:color w:val="333333"/>
-          <w:sz w:val="21"/>
-          <w:szCs w:val="21"/>
-          <w:lang w:val="en-US"/>
-        </w:rPr>
-        <w:t xml:space="preserve"> </w:t>
-      </w:r>
-      <w:r>
-        <w:rPr>
-          <w:rFonts w:ascii="NotoSerif" w:eastAsia="NotoSerif" w:cs="NotoSerif"/>
-          <w:color w:val="333333"/>
-          <w:sz w:val="21"/>
-          <w:szCs w:val="21"/>
-          <w:lang w:val="en-US"/>
-        </w:rPr>
-        <w:t xml:space="preserve">tool to do this is the </w:t>
+        <w:t xml:space="preserve">The most basic and powerful tool to do this is the </w:t>
       </w:r>
       <w:r>
         <w:rPr>
@@ -7475,27 +7428,7 @@
           <w:szCs w:val="21"/>
           <w:lang w:val="en-US"/>
         </w:rPr>
-        <w:t>.</w:t>
-      </w:r>
-      <w:r>
-        <w:rPr>
-          <w:rFonts w:ascii="NotoSerif" w:eastAsia="NotoSerif" w:cs="NotoSerif"/>
-          <w:color w:val="333333"/>
-          <w:sz w:val="21"/>
-          <w:szCs w:val="21"/>
-          <w:lang w:val="en-US"/>
-        </w:rPr>
-        <w:t xml:space="preserve"> </w:t>
-      </w:r>
-      <w:r>
-        <w:rPr>
-          <w:rFonts w:ascii="NotoSerif" w:eastAsia="NotoSerif" w:cs="NotoSerif"/>
-          <w:color w:val="333333"/>
-          <w:sz w:val="21"/>
-          <w:szCs w:val="21"/>
-          <w:lang w:val="en-US"/>
-        </w:rPr>
-        <w:t>This option changes the log output to formats other than</w:t>
+        <w:t>. This option changes the log output to formats other than</w:t>
       </w:r>
       <w:r>
         <w:rPr>
@@ -7776,27 +7709,7 @@
           <w:szCs w:val="21"/>
           <w:lang w:val="en-US"/>
         </w:rPr>
-        <w:t>, which allows you to specify your own log output format.</w:t>
-      </w:r>
-      <w:r>
-        <w:rPr>
-          <w:rFonts w:ascii="NotoSerif" w:eastAsia="NotoSerif" w:cs="NotoSerif"/>
-          <w:color w:val="333333"/>
-          <w:sz w:val="21"/>
-          <w:szCs w:val="21"/>
-          <w:lang w:val="en-US"/>
-        </w:rPr>
-        <w:t xml:space="preserve"> </w:t>
-      </w:r>
-      <w:r>
-        <w:rPr>
-          <w:rFonts w:ascii="NotoSerif" w:eastAsia="NotoSerif" w:cs="NotoSerif"/>
-          <w:color w:val="333333"/>
-          <w:sz w:val="21"/>
-          <w:szCs w:val="21"/>
-          <w:lang w:val="en-US"/>
-        </w:rPr>
-        <w:t>This</w:t>
+        <w:t>, which allows you to specify your own log output format. This</w:t>
       </w:r>
       <w:r>
         <w:rPr>
@@ -9923,7 +9836,7 @@
     </w:p>
     <w:p>
       <w:pPr>
-        <w:pStyle w:val="ListParagraph"/>
+        <w:pStyle w:val="Paragraphedeliste"/>
         <w:numPr>
           <w:ilvl w:val="0"/>
           <w:numId w:val="4"/>
@@ -9978,27 +9891,7 @@
           <w:szCs w:val="21"/>
           <w:lang w:val="en-US"/>
         </w:rPr>
-        <w:t>is any integer to</w:t>
-      </w:r>
-      <w:r>
-        <w:rPr>
-          <w:rFonts w:ascii="NotoSerif" w:eastAsia="NotoSerif" w:cs="NotoSerif"/>
-          <w:color w:val="333333"/>
-          <w:sz w:val="21"/>
-          <w:szCs w:val="21"/>
-          <w:lang w:val="en-US"/>
-        </w:rPr>
-        <w:t xml:space="preserve"> </w:t>
-      </w:r>
-      <w:r>
-        <w:rPr>
-          <w:rFonts w:ascii="NotoSerif" w:eastAsia="NotoSerif" w:cs="NotoSerif"/>
-          <w:color w:val="333333"/>
-          <w:sz w:val="21"/>
-          <w:szCs w:val="21"/>
-          <w:lang w:val="en-US"/>
-        </w:rPr>
-        <w:t xml:space="preserve">show the last </w:t>
+        <w:t xml:space="preserve">is any integer to show the last </w:t>
       </w:r>
       <w:r>
         <w:rPr>
@@ -10023,23 +9916,23 @@
     </w:p>
     <w:p>
       <w:pPr>
-        <w:pStyle w:val="ListParagraph"/>
-        <w:autoSpaceDE w:val="0"/>
-        <w:autoSpaceDN w:val="0"/>
-        <w:adjustRightInd w:val="0"/>
-        <w:spacing w:after="0" w:line="240" w:lineRule="auto"/>
-        <w:rPr>
-          <w:rFonts w:ascii="NotoSerif" w:eastAsia="NotoSerif" w:cs="NotoSerif"/>
-          <w:color w:val="333333"/>
-          <w:sz w:val="21"/>
-          <w:szCs w:val="21"/>
-          <w:lang w:val="en-US"/>
-        </w:rPr>
-      </w:pPr>
-    </w:p>
-    <w:p>
-      <w:pPr>
-        <w:pStyle w:val="ListParagraph"/>
+        <w:pStyle w:val="Paragraphedeliste"/>
+        <w:autoSpaceDE w:val="0"/>
+        <w:autoSpaceDN w:val="0"/>
+        <w:adjustRightInd w:val="0"/>
+        <w:spacing w:after="0" w:line="240" w:lineRule="auto"/>
+        <w:rPr>
+          <w:rFonts w:ascii="NotoSerif" w:eastAsia="NotoSerif" w:cs="NotoSerif"/>
+          <w:color w:val="333333"/>
+          <w:sz w:val="21"/>
+          <w:szCs w:val="21"/>
+          <w:lang w:val="en-US"/>
+        </w:rPr>
+      </w:pPr>
+    </w:p>
+    <w:p>
+      <w:pPr>
+        <w:pStyle w:val="Paragraphedeliste"/>
         <w:numPr>
           <w:ilvl w:val="0"/>
           <w:numId w:val="4"/>
@@ -10084,12 +9977,148 @@
           <w:szCs w:val="21"/>
           <w:lang w:val="en-US"/>
         </w:rPr>
-        <w:t>--until</w:t>
-      </w:r>
-      <w:r>
-        <w:rPr>
-          <w:rFonts w:ascii="mplus1mn-regular" w:eastAsia="mplus1mn-regular" w:cs="mplus1mn-regular"/>
-          <w:color w:val="B22146"/>
+        <w:t xml:space="preserve">--until </w:t>
+      </w:r>
+      <w:r>
+        <w:rPr>
+          <w:rFonts w:ascii="NotoSerif" w:eastAsia="NotoSerif" w:cs="NotoSerif"/>
+          <w:color w:val="333333"/>
+          <w:sz w:val="21"/>
+          <w:szCs w:val="21"/>
+          <w:lang w:val="en-US"/>
+        </w:rPr>
+        <w:t>the time-limiting options</w:t>
+      </w:r>
+      <w:r>
+        <w:rPr>
+          <w:rFonts w:ascii="NotoSerif" w:eastAsia="NotoSerif" w:cs="NotoSerif"/>
+          <w:color w:val="333333"/>
+          <w:sz w:val="21"/>
+          <w:szCs w:val="21"/>
+          <w:lang w:val="en-US"/>
+        </w:rPr>
+        <w:t>.</w:t>
+      </w:r>
+    </w:p>
+    <w:p>
+      <w:pPr>
+        <w:pStyle w:val="Paragraphedeliste"/>
+        <w:autoSpaceDE w:val="0"/>
+        <w:autoSpaceDN w:val="0"/>
+        <w:adjustRightInd w:val="0"/>
+        <w:spacing w:after="0" w:line="240" w:lineRule="auto"/>
+        <w:rPr>
+          <w:rFonts w:ascii="mplus1mn-regular" w:eastAsia="mplus1mn-regular" w:cs="mplus1mn-regular"/>
+          <w:color w:val="333333"/>
+          <w:lang w:val="en-US"/>
+        </w:rPr>
+      </w:pPr>
+      <w:r>
+        <w:rPr>
+          <w:rFonts w:ascii="mplus1mn-regular" w:eastAsia="mplus1mn-regular" w:cs="mplus1mn-regular"/>
+          <w:color w:val="333333"/>
+          <w:lang w:val="en-US"/>
+        </w:rPr>
+        <w:t xml:space="preserve">$ </w:t>
+      </w:r>
+      <w:proofErr w:type="gramStart"/>
+      <w:r>
+        <w:rPr>
+          <w:rFonts w:ascii="mplus1mn-regular" w:eastAsia="mplus1mn-regular" w:cs="mplus1mn-regular"/>
+          <w:color w:val="333333"/>
+          <w:lang w:val="en-US"/>
+        </w:rPr>
+        <w:t>git</w:t>
+      </w:r>
+      <w:proofErr w:type="gramEnd"/>
+      <w:r>
+        <w:rPr>
+          <w:rFonts w:ascii="mplus1mn-regular" w:eastAsia="mplus1mn-regular" w:cs="mplus1mn-regular"/>
+          <w:color w:val="333333"/>
+          <w:lang w:val="en-US"/>
+        </w:rPr>
+        <w:t xml:space="preserve"> log --since=2.weeks</w:t>
+      </w:r>
+    </w:p>
+    <w:p>
+      <w:pPr>
+        <w:pStyle w:val="Paragraphedeliste"/>
+        <w:autoSpaceDE w:val="0"/>
+        <w:autoSpaceDN w:val="0"/>
+        <w:adjustRightInd w:val="0"/>
+        <w:spacing w:after="0" w:line="240" w:lineRule="auto"/>
+        <w:rPr>
+          <w:rFonts w:ascii="mplus1mn-regular" w:eastAsia="mplus1mn-regular" w:cs="mplus1mn-regular"/>
+          <w:color w:val="B22146"/>
+          <w:sz w:val="21"/>
+          <w:szCs w:val="21"/>
+          <w:lang w:val="en-US"/>
+        </w:rPr>
+      </w:pPr>
+      <w:r>
+        <w:rPr>
+          <w:rFonts w:ascii="NotoSerif" w:eastAsia="NotoSerif" w:cs="NotoSerif"/>
+          <w:color w:val="333333"/>
+          <w:sz w:val="21"/>
+          <w:szCs w:val="21"/>
+          <w:lang w:val="en-US"/>
+        </w:rPr>
+        <w:t xml:space="preserve">This command works with lots of formats </w:t>
+      </w:r>
+      <w:r>
+        <w:rPr>
+          <w:rFonts w:ascii="NotoSerif" w:eastAsia="NotoSerif" w:cs="NotoSerif" w:hint="eastAsia"/>
+          <w:color w:val="333333"/>
+          <w:sz w:val="21"/>
+          <w:szCs w:val="21"/>
+          <w:lang w:val="en-US"/>
+        </w:rPr>
+        <w:t>—</w:t>
+      </w:r>
+      <w:r>
+        <w:rPr>
+          <w:rFonts w:ascii="NotoSerif" w:eastAsia="NotoSerif" w:cs="NotoSerif"/>
+          <w:color w:val="333333"/>
+          <w:sz w:val="21"/>
+          <w:szCs w:val="21"/>
+          <w:lang w:val="en-US"/>
+        </w:rPr>
+        <w:t xml:space="preserve"> you c</w:t>
+      </w:r>
+      <w:r>
+        <w:rPr>
+          <w:rFonts w:ascii="NotoSerif" w:eastAsia="NotoSerif" w:cs="NotoSerif"/>
+          <w:color w:val="333333"/>
+          <w:sz w:val="21"/>
+          <w:szCs w:val="21"/>
+          <w:lang w:val="en-US"/>
+        </w:rPr>
+        <w:t xml:space="preserve">an specify a specific date like </w:t>
+      </w:r>
+      <w:r>
+        <w:rPr>
+          <w:rFonts w:ascii="mplus1mn-regular" w:eastAsia="mplus1mn-regular" w:cs="mplus1mn-regular"/>
+          <w:color w:val="B22146"/>
+          <w:sz w:val="21"/>
+          <w:szCs w:val="21"/>
+          <w:lang w:val="en-US"/>
+        </w:rPr>
+        <w:t>"2008-01-15"</w:t>
+      </w:r>
+      <w:r>
+        <w:rPr>
+          <w:rFonts w:ascii="NotoSerif" w:eastAsia="NotoSerif" w:cs="NotoSerif"/>
+          <w:color w:val="333333"/>
+          <w:sz w:val="21"/>
+          <w:szCs w:val="21"/>
+          <w:lang w:val="en-US"/>
+        </w:rPr>
+        <w:t>, or a</w:t>
+      </w:r>
+      <w:r>
+        <w:rPr>
+          <w:rFonts w:ascii="NotoSerif" w:eastAsia="NotoSerif" w:cs="NotoSerif"/>
+          <w:color w:val="333333"/>
           <w:sz w:val="21"/>
           <w:szCs w:val="21"/>
           <w:lang w:val="en-US"/>
@@ -10104,152 +10133,6 @@
           <w:szCs w:val="21"/>
           <w:lang w:val="en-US"/>
         </w:rPr>
-        <w:t>the time-limiting options</w:t>
-      </w:r>
-      <w:r>
-        <w:rPr>
-          <w:rFonts w:ascii="NotoSerif" w:eastAsia="NotoSerif" w:cs="NotoSerif"/>
-          <w:color w:val="333333"/>
-          <w:sz w:val="21"/>
-          <w:szCs w:val="21"/>
-          <w:lang w:val="en-US"/>
-        </w:rPr>
-        <w:t>.</w:t>
-      </w:r>
-    </w:p>
-    <w:p>
-      <w:pPr>
-        <w:pStyle w:val="ListParagraph"/>
-        <w:autoSpaceDE w:val="0"/>
-        <w:autoSpaceDN w:val="0"/>
-        <w:adjustRightInd w:val="0"/>
-        <w:spacing w:after="0" w:line="240" w:lineRule="auto"/>
-        <w:rPr>
-          <w:rFonts w:ascii="mplus1mn-regular" w:eastAsia="mplus1mn-regular" w:cs="mplus1mn-regular"/>
-          <w:color w:val="333333"/>
-          <w:lang w:val="en-US"/>
-        </w:rPr>
-      </w:pPr>
-      <w:r>
-        <w:rPr>
-          <w:rFonts w:ascii="mplus1mn-regular" w:eastAsia="mplus1mn-regular" w:cs="mplus1mn-regular"/>
-          <w:color w:val="333333"/>
-          <w:lang w:val="en-US"/>
-        </w:rPr>
-        <w:t xml:space="preserve">$ </w:t>
-      </w:r>
-      <w:proofErr w:type="gramStart"/>
-      <w:r>
-        <w:rPr>
-          <w:rFonts w:ascii="mplus1mn-regular" w:eastAsia="mplus1mn-regular" w:cs="mplus1mn-regular"/>
-          <w:color w:val="333333"/>
-          <w:lang w:val="en-US"/>
-        </w:rPr>
-        <w:t>git</w:t>
-      </w:r>
-      <w:proofErr w:type="gramEnd"/>
-      <w:r>
-        <w:rPr>
-          <w:rFonts w:ascii="mplus1mn-regular" w:eastAsia="mplus1mn-regular" w:cs="mplus1mn-regular"/>
-          <w:color w:val="333333"/>
-          <w:lang w:val="en-US"/>
-        </w:rPr>
-        <w:t xml:space="preserve"> log --since=2.weeks</w:t>
-      </w:r>
-    </w:p>
-    <w:p>
-      <w:pPr>
-        <w:pStyle w:val="ListParagraph"/>
-        <w:autoSpaceDE w:val="0"/>
-        <w:autoSpaceDN w:val="0"/>
-        <w:adjustRightInd w:val="0"/>
-        <w:spacing w:after="0" w:line="240" w:lineRule="auto"/>
-        <w:rPr>
-          <w:rFonts w:ascii="mplus1mn-regular" w:eastAsia="mplus1mn-regular" w:cs="mplus1mn-regular"/>
-          <w:color w:val="B22146"/>
-          <w:sz w:val="21"/>
-          <w:szCs w:val="21"/>
-          <w:lang w:val="en-US"/>
-        </w:rPr>
-      </w:pPr>
-      <w:r>
-        <w:rPr>
-          <w:rFonts w:ascii="NotoSerif" w:eastAsia="NotoSerif" w:cs="NotoSerif"/>
-          <w:color w:val="333333"/>
-          <w:sz w:val="21"/>
-          <w:szCs w:val="21"/>
-          <w:lang w:val="en-US"/>
-        </w:rPr>
-        <w:t xml:space="preserve">This command works with lots of formats </w:t>
-      </w:r>
-      <w:r>
-        <w:rPr>
-          <w:rFonts w:ascii="NotoSerif" w:eastAsia="NotoSerif" w:cs="NotoSerif" w:hint="eastAsia"/>
-          <w:color w:val="333333"/>
-          <w:sz w:val="21"/>
-          <w:szCs w:val="21"/>
-          <w:lang w:val="en-US"/>
-        </w:rPr>
-        <w:t>—</w:t>
-      </w:r>
-      <w:r>
-        <w:rPr>
-          <w:rFonts w:ascii="NotoSerif" w:eastAsia="NotoSerif" w:cs="NotoSerif"/>
-          <w:color w:val="333333"/>
-          <w:sz w:val="21"/>
-          <w:szCs w:val="21"/>
-          <w:lang w:val="en-US"/>
-        </w:rPr>
-        <w:t xml:space="preserve"> you c</w:t>
-      </w:r>
-      <w:r>
-        <w:rPr>
-          <w:rFonts w:ascii="NotoSerif" w:eastAsia="NotoSerif" w:cs="NotoSerif"/>
-          <w:color w:val="333333"/>
-          <w:sz w:val="21"/>
-          <w:szCs w:val="21"/>
-          <w:lang w:val="en-US"/>
-        </w:rPr>
-        <w:t xml:space="preserve">an specify a specific date like </w:t>
-      </w:r>
-      <w:r>
-        <w:rPr>
-          <w:rFonts w:ascii="mplus1mn-regular" w:eastAsia="mplus1mn-regular" w:cs="mplus1mn-regular"/>
-          <w:color w:val="B22146"/>
-          <w:sz w:val="21"/>
-          <w:szCs w:val="21"/>
-          <w:lang w:val="en-US"/>
-        </w:rPr>
-        <w:t>"2008-01-15"</w:t>
-      </w:r>
-      <w:r>
-        <w:rPr>
-          <w:rFonts w:ascii="NotoSerif" w:eastAsia="NotoSerif" w:cs="NotoSerif"/>
-          <w:color w:val="333333"/>
-          <w:sz w:val="21"/>
-          <w:szCs w:val="21"/>
-          <w:lang w:val="en-US"/>
-        </w:rPr>
-        <w:t>, or a</w:t>
-      </w:r>
-      <w:r>
-        <w:rPr>
-          <w:rFonts w:ascii="NotoSerif" w:eastAsia="NotoSerif" w:cs="NotoSerif"/>
-          <w:color w:val="333333"/>
-          <w:sz w:val="21"/>
-          <w:szCs w:val="21"/>
-          <w:lang w:val="en-US"/>
-        </w:rPr>
-        <w:t xml:space="preserve"> </w:t>
-      </w:r>
-      <w:r>
-        <w:rPr>
-          <w:rFonts w:ascii="NotoSerif" w:eastAsia="NotoSerif" w:cs="NotoSerif"/>
-          <w:color w:val="333333"/>
-          <w:sz w:val="21"/>
-          <w:szCs w:val="21"/>
-          <w:lang w:val="en-US"/>
-        </w:rPr>
         <w:t xml:space="preserve">relative date such as </w:t>
       </w:r>
       <w:r>
@@ -10265,23 +10148,23 @@
     </w:p>
     <w:p>
       <w:pPr>
-        <w:pStyle w:val="ListParagraph"/>
-        <w:autoSpaceDE w:val="0"/>
-        <w:autoSpaceDN w:val="0"/>
-        <w:adjustRightInd w:val="0"/>
-        <w:spacing w:after="0" w:line="240" w:lineRule="auto"/>
-        <w:rPr>
-          <w:rFonts w:ascii="NotoSerif" w:eastAsia="NotoSerif" w:cs="NotoSerif"/>
-          <w:color w:val="333333"/>
-          <w:sz w:val="21"/>
-          <w:szCs w:val="21"/>
-          <w:lang w:val="en-US"/>
-        </w:rPr>
-      </w:pPr>
-    </w:p>
-    <w:p>
-      <w:pPr>
-        <w:pStyle w:val="ListParagraph"/>
+        <w:pStyle w:val="Paragraphedeliste"/>
+        <w:autoSpaceDE w:val="0"/>
+        <w:autoSpaceDN w:val="0"/>
+        <w:adjustRightInd w:val="0"/>
+        <w:spacing w:after="0" w:line="240" w:lineRule="auto"/>
+        <w:rPr>
+          <w:rFonts w:ascii="NotoSerif" w:eastAsia="NotoSerif" w:cs="NotoSerif"/>
+          <w:color w:val="333333"/>
+          <w:sz w:val="21"/>
+          <w:szCs w:val="21"/>
+          <w:lang w:val="en-US"/>
+        </w:rPr>
+      </w:pPr>
+    </w:p>
+    <w:p>
+      <w:pPr>
+        <w:pStyle w:val="Paragraphedeliste"/>
         <w:numPr>
           <w:ilvl w:val="0"/>
           <w:numId w:val="4"/>
@@ -10326,27 +10209,7 @@
           <w:szCs w:val="21"/>
           <w:lang w:val="en-US"/>
         </w:rPr>
-        <w:t>option allows</w:t>
-      </w:r>
-      <w:r>
-        <w:rPr>
-          <w:rFonts w:ascii="NotoSerif" w:eastAsia="NotoSerif" w:cs="NotoSerif"/>
-          <w:color w:val="333333"/>
-          <w:sz w:val="21"/>
-          <w:szCs w:val="21"/>
-          <w:lang w:val="en-US"/>
-        </w:rPr>
-        <w:t xml:space="preserve"> </w:t>
-      </w:r>
-      <w:r>
-        <w:rPr>
-          <w:rFonts w:ascii="NotoSerif" w:eastAsia="NotoSerif" w:cs="NotoSerif"/>
-          <w:color w:val="333333"/>
-          <w:sz w:val="21"/>
-          <w:szCs w:val="21"/>
-          <w:lang w:val="en-US"/>
-        </w:rPr>
-        <w:t>you to filter on a specific author,</w:t>
+        <w:t>option allows you to filter on a specific author,</w:t>
       </w:r>
     </w:p>
     <w:p>
@@ -10367,7 +10230,7 @@
     </w:p>
     <w:p>
       <w:pPr>
-        <w:pStyle w:val="ListParagraph"/>
+        <w:pStyle w:val="Paragraphedeliste"/>
         <w:numPr>
           <w:ilvl w:val="0"/>
           <w:numId w:val="4"/>
@@ -14755,6 +14618,46 @@
           <w:szCs w:val="21"/>
           <w:lang w:val="en-US"/>
         </w:rPr>
+        <w:t xml:space="preserve"> The easiest way is to specify </w:t>
+      </w:r>
+      <w:r>
+        <w:rPr>
+          <w:rFonts w:ascii="mplus1mn-regular" w:eastAsia="mplus1mn-regular" w:cs="mplus1mn-regular"/>
+          <w:color w:val="B22146"/>
+          <w:sz w:val="21"/>
+          <w:szCs w:val="21"/>
+          <w:lang w:val="en-US"/>
+        </w:rPr>
+        <w:t xml:space="preserve">-a </w:t>
+      </w:r>
+      <w:r>
+        <w:rPr>
+          <w:rFonts w:ascii="NotoSerif" w:eastAsia="NotoSerif" w:cs="NotoSerif"/>
+          <w:color w:val="333333"/>
+          <w:sz w:val="21"/>
+          <w:szCs w:val="21"/>
+          <w:lang w:val="en-US"/>
+        </w:rPr>
+        <w:t xml:space="preserve">when you run the </w:t>
+      </w:r>
+      <w:r>
+        <w:rPr>
+          <w:rFonts w:ascii="mplus1mn-regular" w:eastAsia="mplus1mn-regular" w:cs="mplus1mn-regular"/>
+          <w:color w:val="B22146"/>
+          <w:sz w:val="21"/>
+          <w:szCs w:val="21"/>
+          <w:lang w:val="en-US"/>
+        </w:rPr>
+        <w:t>tag</w:t>
+      </w:r>
+      <w:r>
+        <w:rPr>
+          <w:rFonts w:ascii="mplus1mn-regular" w:eastAsia="mplus1mn-regular" w:cs="mplus1mn-regular"/>
+          <w:color w:val="B22146"/>
+          <w:sz w:val="21"/>
+          <w:szCs w:val="21"/>
+          <w:lang w:val="en-US"/>
+        </w:rPr>
         <w:t xml:space="preserve"> </w:t>
       </w:r>
       <w:r>
@@ -14765,45 +14668,296 @@
           <w:szCs w:val="21"/>
           <w:lang w:val="en-US"/>
         </w:rPr>
-        <w:t xml:space="preserve">The easiest way is to specify </w:t>
-      </w:r>
-      <w:r>
-        <w:rPr>
-          <w:rFonts w:ascii="mplus1mn-regular" w:eastAsia="mplus1mn-regular" w:cs="mplus1mn-regular"/>
-          <w:color w:val="B22146"/>
-          <w:sz w:val="21"/>
-          <w:szCs w:val="21"/>
-          <w:lang w:val="en-US"/>
-        </w:rPr>
-        <w:t xml:space="preserve">-a </w:t>
-      </w:r>
-      <w:r>
-        <w:rPr>
-          <w:rFonts w:ascii="NotoSerif" w:eastAsia="NotoSerif" w:cs="NotoSerif"/>
-          <w:color w:val="333333"/>
-          <w:sz w:val="21"/>
-          <w:szCs w:val="21"/>
-          <w:lang w:val="en-US"/>
-        </w:rPr>
-        <w:t xml:space="preserve">when you run the </w:t>
-      </w:r>
-      <w:r>
-        <w:rPr>
-          <w:rFonts w:ascii="mplus1mn-regular" w:eastAsia="mplus1mn-regular" w:cs="mplus1mn-regular"/>
-          <w:color w:val="B22146"/>
-          <w:sz w:val="21"/>
-          <w:szCs w:val="21"/>
-          <w:lang w:val="en-US"/>
-        </w:rPr>
-        <w:t>tag</w:t>
-      </w:r>
-      <w:r>
-        <w:rPr>
-          <w:rFonts w:ascii="mplus1mn-regular" w:eastAsia="mplus1mn-regular" w:cs="mplus1mn-regular"/>
-          <w:color w:val="B22146"/>
-          <w:sz w:val="21"/>
-          <w:szCs w:val="21"/>
-          <w:lang w:val="en-US"/>
+        <w:t>command:</w:t>
+      </w:r>
+    </w:p>
+    <w:p>
+      <w:pPr>
+        <w:autoSpaceDE w:val="0"/>
+        <w:autoSpaceDN w:val="0"/>
+        <w:adjustRightInd w:val="0"/>
+        <w:spacing w:after="0" w:line="240" w:lineRule="auto"/>
+        <w:jc w:val="both"/>
+        <w:rPr>
+          <w:rFonts w:ascii="NotoSerif" w:eastAsia="NotoSerif" w:cs="NotoSerif"/>
+          <w:color w:val="333333"/>
+          <w:sz w:val="21"/>
+          <w:szCs w:val="21"/>
+          <w:lang w:val="en-US"/>
+        </w:rPr>
+      </w:pPr>
+    </w:p>
+    <w:p>
+      <w:pPr>
+        <w:autoSpaceDE w:val="0"/>
+        <w:autoSpaceDN w:val="0"/>
+        <w:adjustRightInd w:val="0"/>
+        <w:spacing w:after="0" w:line="240" w:lineRule="auto"/>
+        <w:jc w:val="both"/>
+        <w:rPr>
+          <w:rFonts w:ascii="NotoSerif" w:eastAsia="NotoSerif" w:cs="NotoSerif"/>
+          <w:color w:val="333333"/>
+          <w:sz w:val="21"/>
+          <w:szCs w:val="21"/>
+          <w:lang w:val="en-US"/>
+        </w:rPr>
+      </w:pPr>
+      <w:r>
+        <w:rPr>
+          <w:rFonts w:ascii="mplus1mn-regular" w:eastAsia="mplus1mn-regular" w:cs="mplus1mn-regular"/>
+          <w:color w:val="333333"/>
+          <w:lang w:val="en-US"/>
+        </w:rPr>
+        <w:t>$ git tag -a v1.4 -m "my version 1.4"</w:t>
+      </w:r>
+    </w:p>
+    <w:p>
+      <w:pPr>
+        <w:autoSpaceDE w:val="0"/>
+        <w:autoSpaceDN w:val="0"/>
+        <w:adjustRightInd w:val="0"/>
+        <w:spacing w:after="0" w:line="240" w:lineRule="auto"/>
+        <w:jc w:val="both"/>
+        <w:rPr>
+          <w:rFonts w:ascii="NotoSerif" w:eastAsia="NotoSerif" w:cs="NotoSerif"/>
+          <w:color w:val="333333"/>
+          <w:sz w:val="21"/>
+          <w:szCs w:val="21"/>
+          <w:lang w:val="en-US"/>
+        </w:rPr>
+      </w:pPr>
+    </w:p>
+    <w:p>
+      <w:pPr>
+        <w:autoSpaceDE w:val="0"/>
+        <w:autoSpaceDN w:val="0"/>
+        <w:adjustRightInd w:val="0"/>
+        <w:spacing w:after="0" w:line="240" w:lineRule="auto"/>
+        <w:jc w:val="both"/>
+        <w:rPr>
+          <w:rFonts w:ascii="NotoSerif" w:eastAsia="NotoSerif" w:cs="NotoSerif"/>
+          <w:color w:val="333333"/>
+          <w:sz w:val="21"/>
+          <w:szCs w:val="21"/>
+          <w:lang w:val="en-US"/>
+        </w:rPr>
+      </w:pPr>
+      <w:r>
+        <w:rPr>
+          <w:rFonts w:ascii="NotoSerif" w:eastAsia="NotoSerif" w:cs="NotoSerif"/>
+          <w:color w:val="333333"/>
+          <w:sz w:val="21"/>
+          <w:szCs w:val="21"/>
+        </w:rPr>
+        <w:t xml:space="preserve">The </w:t>
+      </w:r>
+      <w:r>
+        <w:rPr>
+          <w:rFonts w:ascii="mplus1mn-regular" w:eastAsia="mplus1mn-regular" w:cs="mplus1mn-regular"/>
+          <w:color w:val="B22146"/>
+          <w:sz w:val="21"/>
+          <w:szCs w:val="21"/>
+        </w:rPr>
+        <w:t xml:space="preserve">-m </w:t>
+      </w:r>
+      <w:r>
+        <w:rPr>
+          <w:rFonts w:ascii="NotoSerif" w:eastAsia="NotoSerif" w:cs="NotoSerif"/>
+          <w:color w:val="333333"/>
+          <w:sz w:val="21"/>
+          <w:szCs w:val="21"/>
+        </w:rPr>
+        <w:t>specifies a tagging message, which is stored with the tag. If you don</w:t>
+      </w:r>
+      <w:r>
+        <w:rPr>
+          <w:rFonts w:ascii="NotoSerif" w:eastAsia="NotoSerif" w:cs="NotoSerif" w:hint="eastAsia"/>
+          <w:color w:val="333333"/>
+          <w:sz w:val="21"/>
+          <w:szCs w:val="21"/>
+        </w:rPr>
+        <w:t>’</w:t>
+      </w:r>
+      <w:r>
+        <w:rPr>
+          <w:rFonts w:ascii="NotoSerif" w:eastAsia="NotoSerif" w:cs="NotoSerif"/>
+          <w:color w:val="333333"/>
+          <w:sz w:val="21"/>
+          <w:szCs w:val="21"/>
+        </w:rPr>
+        <w:t>t specify a message for an annotated tag, Git launches your editor so you can type it in.</w:t>
+      </w:r>
+    </w:p>
+    <w:p>
+      <w:pPr>
+        <w:autoSpaceDE w:val="0"/>
+        <w:autoSpaceDN w:val="0"/>
+        <w:adjustRightInd w:val="0"/>
+        <w:spacing w:after="0" w:line="240" w:lineRule="auto"/>
+        <w:jc w:val="both"/>
+        <w:rPr>
+          <w:rFonts w:ascii="NotoSerif" w:eastAsia="NotoSerif" w:cs="NotoSerif"/>
+          <w:color w:val="333333"/>
+          <w:sz w:val="21"/>
+          <w:szCs w:val="21"/>
+          <w:lang w:val="en-US"/>
+        </w:rPr>
+      </w:pPr>
+    </w:p>
+    <w:p>
+      <w:pPr>
+        <w:autoSpaceDE w:val="0"/>
+        <w:autoSpaceDN w:val="0"/>
+        <w:adjustRightInd w:val="0"/>
+        <w:spacing w:after="0" w:line="240" w:lineRule="auto"/>
+        <w:jc w:val="both"/>
+        <w:rPr>
+          <w:rFonts w:ascii="NotoSerif" w:eastAsia="NotoSerif" w:cs="NotoSerif"/>
+          <w:color w:val="333333"/>
+          <w:sz w:val="21"/>
+          <w:szCs w:val="21"/>
+          <w:lang w:val="en-US"/>
+        </w:rPr>
+      </w:pPr>
+      <w:r>
+        <w:rPr>
+          <w:rFonts w:ascii="NotoSerif" w:eastAsia="NotoSerif" w:cs="NotoSerif"/>
+          <w:color w:val="333333"/>
+          <w:sz w:val="21"/>
+          <w:szCs w:val="21"/>
+        </w:rPr>
+        <w:t xml:space="preserve">You can see the tag data along with the commit that was tagged by using the </w:t>
+      </w:r>
+      <w:r>
+        <w:rPr>
+          <w:rFonts w:ascii="mplus1mn-regular" w:eastAsia="mplus1mn-regular" w:cs="mplus1mn-regular"/>
+          <w:color w:val="B22146"/>
+          <w:sz w:val="21"/>
+          <w:szCs w:val="21"/>
+        </w:rPr>
+        <w:t xml:space="preserve">git show </w:t>
+      </w:r>
+      <w:r>
+        <w:rPr>
+          <w:rFonts w:ascii="NotoSerif" w:eastAsia="NotoSerif" w:cs="NotoSerif"/>
+          <w:color w:val="333333"/>
+          <w:sz w:val="21"/>
+          <w:szCs w:val="21"/>
+        </w:rPr>
+        <w:t>command</w:t>
+      </w:r>
+    </w:p>
+    <w:p>
+      <w:pPr>
+        <w:autoSpaceDE w:val="0"/>
+        <w:autoSpaceDN w:val="0"/>
+        <w:adjustRightInd w:val="0"/>
+        <w:spacing w:after="0" w:line="240" w:lineRule="auto"/>
+        <w:jc w:val="both"/>
+        <w:rPr>
+          <w:rFonts w:ascii="NotoSerif" w:eastAsia="NotoSerif" w:cs="NotoSerif"/>
+          <w:color w:val="333333"/>
+          <w:sz w:val="21"/>
+          <w:szCs w:val="21"/>
+          <w:lang w:val="en-US"/>
+        </w:rPr>
+      </w:pPr>
+      <w:r>
+        <w:rPr>
+          <w:rFonts w:ascii="mplus1mn-regular" w:eastAsia="mplus1mn-regular" w:cs="mplus1mn-regular"/>
+          <w:color w:val="333333"/>
+        </w:rPr>
+        <w:t>$ git show v1.4</w:t>
+      </w:r>
+    </w:p>
+    <w:p>
+      <w:pPr>
+        <w:autoSpaceDE w:val="0"/>
+        <w:autoSpaceDN w:val="0"/>
+        <w:adjustRightInd w:val="0"/>
+        <w:spacing w:after="0" w:line="240" w:lineRule="auto"/>
+        <w:jc w:val="both"/>
+        <w:rPr>
+          <w:rFonts w:ascii="NotoSerif" w:eastAsia="NotoSerif" w:cs="NotoSerif"/>
+          <w:color w:val="333333"/>
+          <w:sz w:val="21"/>
+          <w:szCs w:val="21"/>
+          <w:lang w:val="en-US"/>
+        </w:rPr>
+      </w:pPr>
+    </w:p>
+    <w:p>
+      <w:pPr>
+        <w:autoSpaceDE w:val="0"/>
+        <w:autoSpaceDN w:val="0"/>
+        <w:adjustRightInd w:val="0"/>
+        <w:spacing w:after="0" w:line="240" w:lineRule="auto"/>
+        <w:jc w:val="both"/>
+        <w:rPr>
+          <w:rFonts w:ascii="NotoSerif" w:eastAsia="NotoSerif" w:cs="NotoSerif"/>
+          <w:color w:val="333333"/>
+          <w:sz w:val="21"/>
+          <w:szCs w:val="21"/>
+          <w:lang w:val="en-US"/>
+        </w:rPr>
+      </w:pPr>
+      <w:r>
+        <w:rPr>
+          <w:rFonts w:ascii="NotoSerif-Bold" w:eastAsia="NotoSerif-Bold" w:cs="NotoSerif-Bold"/>
+          <w:b/>
+          <w:bCs/>
+          <w:color w:val="333333"/>
+          <w:sz w:val="26"/>
+          <w:szCs w:val="26"/>
+        </w:rPr>
+        <w:t>Lightweight Tags</w:t>
+      </w:r>
+    </w:p>
+    <w:p>
+      <w:pPr>
+        <w:autoSpaceDE w:val="0"/>
+        <w:autoSpaceDN w:val="0"/>
+        <w:adjustRightInd w:val="0"/>
+        <w:spacing w:after="0" w:line="240" w:lineRule="auto"/>
+        <w:jc w:val="both"/>
+        <w:rPr>
+          <w:rFonts w:ascii="NotoSerif" w:eastAsia="NotoSerif" w:cs="NotoSerif"/>
+          <w:color w:val="333333"/>
+          <w:sz w:val="21"/>
+          <w:szCs w:val="21"/>
+          <w:lang w:val="en-US"/>
+        </w:rPr>
+      </w:pPr>
+    </w:p>
+    <w:p>
+      <w:pPr>
+        <w:autoSpaceDE w:val="0"/>
+        <w:autoSpaceDN w:val="0"/>
+        <w:adjustRightInd w:val="0"/>
+        <w:spacing w:after="0" w:line="240" w:lineRule="auto"/>
+        <w:jc w:val="both"/>
+        <w:rPr>
+          <w:rFonts w:ascii="NotoSerif" w:eastAsia="NotoSerif" w:cs="NotoSerif"/>
+          <w:color w:val="333333"/>
+          <w:sz w:val="21"/>
+          <w:szCs w:val="21"/>
+        </w:rPr>
+      </w:pPr>
+      <w:r>
+        <w:rPr>
+          <w:rFonts w:ascii="NotoSerif" w:eastAsia="NotoSerif" w:cs="NotoSerif"/>
+          <w:color w:val="333333"/>
+          <w:sz w:val="21"/>
+          <w:szCs w:val="21"/>
+        </w:rPr>
+        <w:t>Another way to tag commits is with a lightweight tag.</w:t>
+      </w:r>
+      <w:r>
+        <w:rPr>
+          <w:rFonts w:ascii="NotoSerif" w:eastAsia="NotoSerif" w:cs="NotoSerif"/>
+          <w:color w:val="333333"/>
+          <w:sz w:val="21"/>
+          <w:szCs w:val="21"/>
         </w:rPr>
         <w:t xml:space="preserve"> </w:t>
       </w:r>
@@ -14813,9 +14967,8 @@
           <w:color w:val="333333"/>
           <w:sz w:val="21"/>
           <w:szCs w:val="21"/>
-          <w:lang w:val="en-US"/>
-        </w:rPr>
-        <w:t>command:</w:t>
+        </w:rPr>
+        <w:t>To create a lightweight tag, just provide a tag name:</w:t>
       </w:r>
     </w:p>
     <w:p>
@@ -14830,7 +14983,6 @@
           <w:color w:val="333333"/>
           <w:sz w:val="21"/>
           <w:szCs w:val="21"/>
-          <w:lang w:val="en-US"/>
         </w:rPr>
       </w:pPr>
     </w:p>
@@ -14842,37 +14994,1164 @@
         <w:spacing w:after="0" w:line="240" w:lineRule="auto"/>
         <w:jc w:val="both"/>
         <w:rPr>
-          <w:rFonts w:ascii="NotoSerif" w:eastAsia="NotoSerif" w:cs="NotoSerif"/>
-          <w:color w:val="333333"/>
-          <w:sz w:val="21"/>
-          <w:szCs w:val="21"/>
-          <w:lang w:val="en-US"/>
-        </w:rPr>
-      </w:pPr>
-      <w:r>
-        <w:rPr>
-          <w:rFonts w:ascii="mplus1mn-regular" w:eastAsia="mplus1mn-regular" w:cs="mplus1mn-regular"/>
-          <w:color w:val="333333"/>
-          <w:lang w:val="en-US"/>
-        </w:rPr>
-        <w:t>$ git tag -a v1.4 -m "my version 1.4"</w:t>
-      </w:r>
+          <w:rFonts w:ascii="mplus1mn-regular" w:eastAsia="mplus1mn-regular" w:cs="mplus1mn-regular"/>
+          <w:color w:val="333333"/>
+        </w:rPr>
+      </w:pPr>
+      <w:r>
+        <w:rPr>
+          <w:rFonts w:ascii="mplus1mn-regular" w:eastAsia="mplus1mn-regular" w:cs="mplus1mn-regular"/>
+          <w:color w:val="333333"/>
+        </w:rPr>
+        <w:t>$ git tag v1.4</w:t>
+      </w:r>
+    </w:p>
+    <w:p>
+      <w:pPr>
+        <w:autoSpaceDE w:val="0"/>
+        <w:autoSpaceDN w:val="0"/>
+        <w:adjustRightInd w:val="0"/>
+        <w:spacing w:after="0" w:line="240" w:lineRule="auto"/>
+        <w:jc w:val="both"/>
+        <w:rPr>
+          <w:rFonts w:ascii="mplus1mn-regular" w:eastAsia="mplus1mn-regular" w:cs="mplus1mn-regular"/>
+          <w:color w:val="333333"/>
+        </w:rPr>
+      </w:pPr>
+    </w:p>
+    <w:p>
+      <w:pPr>
+        <w:autoSpaceDE w:val="0"/>
+        <w:autoSpaceDN w:val="0"/>
+        <w:adjustRightInd w:val="0"/>
+        <w:spacing w:after="0" w:line="240" w:lineRule="auto"/>
+        <w:jc w:val="both"/>
+        <w:rPr>
+          <w:rFonts w:ascii="mplus1mn-regular" w:eastAsia="mplus1mn-regular" w:cs="mplus1mn-regular"/>
+          <w:color w:val="333333"/>
+        </w:rPr>
+      </w:pPr>
+      <w:r>
+        <w:rPr>
+          <w:rFonts w:ascii="NotoSerif-Bold" w:eastAsia="NotoSerif-Bold" w:cs="NotoSerif-Bold"/>
+          <w:b/>
+          <w:bCs/>
+          <w:color w:val="333333"/>
+          <w:sz w:val="26"/>
+          <w:szCs w:val="26"/>
+        </w:rPr>
+        <w:t>Tagging Later</w:t>
+      </w:r>
+    </w:p>
+    <w:p>
+      <w:pPr>
+        <w:autoSpaceDE w:val="0"/>
+        <w:autoSpaceDN w:val="0"/>
+        <w:adjustRightInd w:val="0"/>
+        <w:spacing w:after="0" w:line="240" w:lineRule="auto"/>
+        <w:rPr>
+          <w:rFonts w:ascii="NotoSerif" w:eastAsia="NotoSerif" w:cs="NotoSerif"/>
+          <w:color w:val="333333"/>
+          <w:sz w:val="21"/>
+          <w:szCs w:val="21"/>
+        </w:rPr>
+      </w:pPr>
+      <w:r>
+        <w:rPr>
+          <w:rFonts w:ascii="NotoSerif" w:eastAsia="NotoSerif" w:cs="NotoSerif"/>
+          <w:color w:val="333333"/>
+          <w:sz w:val="21"/>
+          <w:szCs w:val="21"/>
+        </w:rPr>
+        <w:t>To tag that commit, you specify the commit checksum (or part of it) at the</w:t>
+      </w:r>
+      <w:r>
+        <w:rPr>
+          <w:rFonts w:ascii="NotoSerif" w:eastAsia="NotoSerif" w:cs="NotoSerif"/>
+          <w:color w:val="333333"/>
+          <w:sz w:val="21"/>
+          <w:szCs w:val="21"/>
+        </w:rPr>
+        <w:t xml:space="preserve"> </w:t>
+      </w:r>
+      <w:r>
+        <w:rPr>
+          <w:rFonts w:ascii="NotoSerif" w:eastAsia="NotoSerif" w:cs="NotoSerif"/>
+          <w:color w:val="333333"/>
+          <w:sz w:val="21"/>
+          <w:szCs w:val="21"/>
+        </w:rPr>
+        <w:t>end of the command:</w:t>
+      </w:r>
+    </w:p>
+    <w:p>
+      <w:pPr>
+        <w:autoSpaceDE w:val="0"/>
+        <w:autoSpaceDN w:val="0"/>
+        <w:adjustRightInd w:val="0"/>
+        <w:spacing w:after="0" w:line="240" w:lineRule="auto"/>
+        <w:jc w:val="both"/>
+        <w:rPr>
+          <w:rFonts w:ascii="mplus1mn-regular" w:eastAsia="mplus1mn-regular" w:cs="mplus1mn-regular"/>
+          <w:color w:val="333333"/>
+        </w:rPr>
+      </w:pPr>
+      <w:r>
+        <w:rPr>
+          <w:rFonts w:ascii="mplus1mn-regular" w:eastAsia="mplus1mn-regular" w:cs="mplus1mn-regular"/>
+          <w:color w:val="333333"/>
+        </w:rPr>
+        <w:t>$ git tag -a v1.2 9fceb02</w:t>
+      </w:r>
+    </w:p>
+    <w:p>
+      <w:pPr>
+        <w:autoSpaceDE w:val="0"/>
+        <w:autoSpaceDN w:val="0"/>
+        <w:adjustRightInd w:val="0"/>
+        <w:spacing w:after="0" w:line="240" w:lineRule="auto"/>
+        <w:jc w:val="both"/>
+        <w:rPr>
+          <w:rFonts w:ascii="mplus1mn-regular" w:eastAsia="mplus1mn-regular" w:cs="mplus1mn-regular"/>
+          <w:color w:val="333333"/>
+        </w:rPr>
+      </w:pPr>
+    </w:p>
+    <w:p>
+      <w:pPr>
+        <w:autoSpaceDE w:val="0"/>
+        <w:autoSpaceDN w:val="0"/>
+        <w:adjustRightInd w:val="0"/>
+        <w:spacing w:after="0" w:line="240" w:lineRule="auto"/>
+        <w:jc w:val="both"/>
+        <w:rPr>
+          <w:rFonts w:ascii="mplus1mn-regular" w:eastAsia="mplus1mn-regular" w:cs="mplus1mn-regular"/>
+          <w:color w:val="333333"/>
+        </w:rPr>
+      </w:pPr>
+      <w:r>
+        <w:rPr>
+          <w:rFonts w:ascii="NotoSerif-Bold" w:eastAsia="NotoSerif-Bold" w:cs="NotoSerif-Bold"/>
+          <w:b/>
+          <w:bCs/>
+          <w:color w:val="333333"/>
+          <w:sz w:val="26"/>
+          <w:szCs w:val="26"/>
+        </w:rPr>
+        <w:t>Sharing Tags</w:t>
+      </w:r>
+    </w:p>
+    <w:p>
+      <w:pPr>
+        <w:autoSpaceDE w:val="0"/>
+        <w:autoSpaceDN w:val="0"/>
+        <w:adjustRightInd w:val="0"/>
+        <w:spacing w:after="0" w:line="240" w:lineRule="auto"/>
+        <w:jc w:val="both"/>
+        <w:rPr>
+          <w:rFonts w:ascii="NotoSerif" w:eastAsia="NotoSerif" w:cs="NotoSerif"/>
+          <w:color w:val="333333"/>
+          <w:sz w:val="21"/>
+          <w:szCs w:val="21"/>
+        </w:rPr>
+      </w:pPr>
+      <w:r>
+        <w:rPr>
+          <w:rFonts w:ascii="NotoSerif" w:eastAsia="NotoSerif" w:cs="NotoSerif"/>
+          <w:color w:val="333333"/>
+          <w:sz w:val="21"/>
+          <w:szCs w:val="21"/>
+        </w:rPr>
+        <w:t xml:space="preserve">By default, the </w:t>
+      </w:r>
+      <w:r>
+        <w:rPr>
+          <w:rFonts w:ascii="mplus1mn-regular" w:eastAsia="mplus1mn-regular" w:cs="mplus1mn-regular"/>
+          <w:color w:val="B22146"/>
+          <w:sz w:val="21"/>
+          <w:szCs w:val="21"/>
+        </w:rPr>
+        <w:t xml:space="preserve">git push </w:t>
+      </w:r>
+      <w:r>
+        <w:rPr>
+          <w:rFonts w:ascii="NotoSerif" w:eastAsia="NotoSerif" w:cs="NotoSerif"/>
+          <w:color w:val="333333"/>
+          <w:sz w:val="21"/>
+          <w:szCs w:val="21"/>
+        </w:rPr>
+        <w:t>command doesn</w:t>
+      </w:r>
+      <w:r>
+        <w:rPr>
+          <w:rFonts w:ascii="NotoSerif" w:eastAsia="NotoSerif" w:cs="NotoSerif" w:hint="eastAsia"/>
+          <w:color w:val="333333"/>
+          <w:sz w:val="21"/>
+          <w:szCs w:val="21"/>
+        </w:rPr>
+        <w:t>’</w:t>
+      </w:r>
+      <w:r>
+        <w:rPr>
+          <w:rFonts w:ascii="NotoSerif" w:eastAsia="NotoSerif" w:cs="NotoSerif"/>
+          <w:color w:val="333333"/>
+          <w:sz w:val="21"/>
+          <w:szCs w:val="21"/>
+        </w:rPr>
+        <w:t xml:space="preserve">t </w:t>
+      </w:r>
+      <w:proofErr w:type="gramStart"/>
+      <w:r>
+        <w:rPr>
+          <w:rFonts w:ascii="NotoSerif" w:eastAsia="NotoSerif" w:cs="NotoSerif"/>
+          <w:color w:val="333333"/>
+          <w:sz w:val="21"/>
+          <w:szCs w:val="21"/>
+        </w:rPr>
+        <w:t>transfer</w:t>
+      </w:r>
+      <w:proofErr w:type="gramEnd"/>
+      <w:r>
+        <w:rPr>
+          <w:rFonts w:ascii="NotoSerif" w:eastAsia="NotoSerif" w:cs="NotoSerif"/>
+          <w:color w:val="333333"/>
+          <w:sz w:val="21"/>
+          <w:szCs w:val="21"/>
+        </w:rPr>
+        <w:t xml:space="preserve"> tags to remote servers. You will have to explicitly</w:t>
+      </w:r>
+      <w:r>
+        <w:rPr>
+          <w:rFonts w:ascii="NotoSerif" w:eastAsia="NotoSerif" w:cs="NotoSerif"/>
+          <w:color w:val="333333"/>
+          <w:sz w:val="21"/>
+          <w:szCs w:val="21"/>
+        </w:rPr>
+        <w:t xml:space="preserve"> </w:t>
+      </w:r>
+      <w:r>
+        <w:rPr>
+          <w:rFonts w:ascii="NotoSerif" w:eastAsia="NotoSerif" w:cs="NotoSerif"/>
+          <w:color w:val="333333"/>
+          <w:sz w:val="21"/>
+          <w:szCs w:val="21"/>
+        </w:rPr>
+        <w:t>push tags to a shared server after you have created them. This process is just like sharing remote</w:t>
+      </w:r>
+      <w:r>
+        <w:rPr>
+          <w:rFonts w:ascii="NotoSerif" w:eastAsia="NotoSerif" w:cs="NotoSerif"/>
+          <w:color w:val="333333"/>
+          <w:sz w:val="21"/>
+          <w:szCs w:val="21"/>
+        </w:rPr>
+        <w:t xml:space="preserve"> </w:t>
+      </w:r>
+      <w:r>
+        <w:rPr>
+          <w:rFonts w:ascii="NotoSerif" w:eastAsia="NotoSerif" w:cs="NotoSerif"/>
+          <w:color w:val="333333"/>
+          <w:sz w:val="21"/>
+          <w:szCs w:val="21"/>
+        </w:rPr>
+        <w:t xml:space="preserve">branches </w:t>
+      </w:r>
+      <w:r>
+        <w:rPr>
+          <w:rFonts w:ascii="NotoSerif" w:eastAsia="NotoSerif" w:cs="NotoSerif" w:hint="eastAsia"/>
+          <w:color w:val="333333"/>
+          <w:sz w:val="21"/>
+          <w:szCs w:val="21"/>
+        </w:rPr>
+        <w:t>—</w:t>
+      </w:r>
+      <w:r>
+        <w:rPr>
+          <w:rFonts w:ascii="NotoSerif" w:eastAsia="NotoSerif" w:cs="NotoSerif"/>
+          <w:color w:val="333333"/>
+          <w:sz w:val="21"/>
+          <w:szCs w:val="21"/>
+        </w:rPr>
+        <w:t xml:space="preserve"> you can run </w:t>
+      </w:r>
+      <w:r>
+        <w:rPr>
+          <w:rFonts w:ascii="mplus1mn-regular" w:eastAsia="mplus1mn-regular" w:cs="mplus1mn-regular"/>
+          <w:color w:val="B22146"/>
+          <w:sz w:val="21"/>
+          <w:szCs w:val="21"/>
+        </w:rPr>
+        <w:t>git push origin &lt;tagname&gt;</w:t>
+      </w:r>
+      <w:r>
+        <w:rPr>
+          <w:rFonts w:ascii="NotoSerif" w:eastAsia="NotoSerif" w:cs="NotoSerif"/>
+          <w:color w:val="333333"/>
+          <w:sz w:val="21"/>
+          <w:szCs w:val="21"/>
+        </w:rPr>
+        <w:t>.</w:t>
+      </w:r>
+    </w:p>
+    <w:p>
+      <w:pPr>
+        <w:autoSpaceDE w:val="0"/>
+        <w:autoSpaceDN w:val="0"/>
+        <w:adjustRightInd w:val="0"/>
+        <w:spacing w:after="0" w:line="240" w:lineRule="auto"/>
+        <w:jc w:val="both"/>
+        <w:rPr>
+          <w:rFonts w:ascii="NotoSerif" w:eastAsia="NotoSerif" w:cs="NotoSerif"/>
+          <w:color w:val="333333"/>
+          <w:sz w:val="21"/>
+          <w:szCs w:val="21"/>
+        </w:rPr>
+      </w:pPr>
+    </w:p>
+    <w:p>
+      <w:pPr>
+        <w:autoSpaceDE w:val="0"/>
+        <w:autoSpaceDN w:val="0"/>
+        <w:adjustRightInd w:val="0"/>
+        <w:spacing w:after="0" w:line="240" w:lineRule="auto"/>
+        <w:jc w:val="both"/>
+        <w:rPr>
+          <w:rFonts w:ascii="mplus1mn-regular" w:eastAsia="mplus1mn-regular" w:cs="mplus1mn-regular"/>
+          <w:color w:val="333333"/>
+        </w:rPr>
+      </w:pPr>
+      <w:r>
+        <w:rPr>
+          <w:rFonts w:ascii="mplus1mn-regular" w:eastAsia="mplus1mn-regular" w:cs="mplus1mn-regular"/>
+          <w:color w:val="333333"/>
+        </w:rPr>
+        <w:t>$ git push origin v1.5</w:t>
+      </w:r>
+    </w:p>
+    <w:p>
+      <w:pPr>
+        <w:autoSpaceDE w:val="0"/>
+        <w:autoSpaceDN w:val="0"/>
+        <w:adjustRightInd w:val="0"/>
+        <w:spacing w:after="0" w:line="240" w:lineRule="auto"/>
+        <w:jc w:val="both"/>
+        <w:rPr>
+          <w:rFonts w:ascii="mplus1mn-regular" w:eastAsia="mplus1mn-regular" w:cs="mplus1mn-regular"/>
+          <w:color w:val="333333"/>
+        </w:rPr>
+      </w:pPr>
+    </w:p>
+    <w:p>
+      <w:pPr>
+        <w:autoSpaceDE w:val="0"/>
+        <w:autoSpaceDN w:val="0"/>
+        <w:adjustRightInd w:val="0"/>
+        <w:spacing w:after="0" w:line="240" w:lineRule="auto"/>
+        <w:rPr>
+          <w:rFonts w:ascii="NotoSerif" w:eastAsia="NotoSerif" w:cs="NotoSerif"/>
+          <w:color w:val="333333"/>
+          <w:sz w:val="21"/>
+          <w:szCs w:val="21"/>
+        </w:rPr>
+      </w:pPr>
+      <w:proofErr w:type="gramStart"/>
+      <w:r>
+        <w:rPr>
+          <w:rFonts w:ascii="NotoSerif" w:eastAsia="NotoSerif" w:cs="NotoSerif"/>
+          <w:color w:val="333333"/>
+          <w:sz w:val="21"/>
+          <w:szCs w:val="21"/>
+        </w:rPr>
+        <w:t>you</w:t>
+      </w:r>
+      <w:proofErr w:type="gramEnd"/>
+      <w:r>
+        <w:rPr>
+          <w:rFonts w:ascii="NotoSerif" w:eastAsia="NotoSerif" w:cs="NotoSerif"/>
+          <w:color w:val="333333"/>
+          <w:sz w:val="21"/>
+          <w:szCs w:val="21"/>
+        </w:rPr>
+        <w:t xml:space="preserve"> can also use the </w:t>
+      </w:r>
+      <w:r>
+        <w:rPr>
+          <w:rFonts w:ascii="mplus1mn-regular" w:eastAsia="mplus1mn-regular" w:cs="mplus1mn-regular"/>
+          <w:color w:val="B22146"/>
+          <w:sz w:val="21"/>
+          <w:szCs w:val="21"/>
+        </w:rPr>
+        <w:t xml:space="preserve">--tags </w:t>
+      </w:r>
+      <w:r>
+        <w:rPr>
+          <w:rFonts w:ascii="NotoSerif" w:eastAsia="NotoSerif" w:cs="NotoSerif"/>
+          <w:color w:val="333333"/>
+          <w:sz w:val="21"/>
+          <w:szCs w:val="21"/>
+        </w:rPr>
+        <w:t>option to the</w:t>
+      </w:r>
+      <w:r>
+        <w:rPr>
+          <w:rFonts w:ascii="NotoSerif" w:eastAsia="NotoSerif" w:cs="NotoSerif"/>
+          <w:color w:val="333333"/>
+          <w:sz w:val="21"/>
+          <w:szCs w:val="21"/>
+        </w:rPr>
+        <w:t xml:space="preserve"> </w:t>
+      </w:r>
+      <w:r>
+        <w:rPr>
+          <w:rFonts w:ascii="mplus1mn-regular" w:eastAsia="mplus1mn-regular" w:cs="mplus1mn-regular"/>
+          <w:color w:val="B22146"/>
+          <w:sz w:val="21"/>
+          <w:szCs w:val="21"/>
+        </w:rPr>
+        <w:t xml:space="preserve">git push </w:t>
+      </w:r>
+      <w:r>
+        <w:rPr>
+          <w:rFonts w:ascii="NotoSerif" w:eastAsia="NotoSerif" w:cs="NotoSerif"/>
+          <w:color w:val="333333"/>
+          <w:sz w:val="21"/>
+          <w:szCs w:val="21"/>
+        </w:rPr>
+        <w:t>command. This will transfer all of your tags to the remote server that are not already</w:t>
+      </w:r>
+      <w:r>
+        <w:rPr>
+          <w:rFonts w:ascii="NotoSerif" w:eastAsia="NotoSerif" w:cs="NotoSerif"/>
+          <w:color w:val="333333"/>
+          <w:sz w:val="21"/>
+          <w:szCs w:val="21"/>
+        </w:rPr>
+        <w:t xml:space="preserve"> </w:t>
+      </w:r>
+      <w:r>
+        <w:rPr>
+          <w:rFonts w:ascii="NotoSerif" w:eastAsia="NotoSerif" w:cs="NotoSerif"/>
+          <w:color w:val="333333"/>
+          <w:sz w:val="21"/>
+          <w:szCs w:val="21"/>
+        </w:rPr>
+        <w:t>there.</w:t>
+      </w:r>
+    </w:p>
+    <w:p>
+      <w:pPr>
+        <w:autoSpaceDE w:val="0"/>
+        <w:autoSpaceDN w:val="0"/>
+        <w:adjustRightInd w:val="0"/>
+        <w:spacing w:after="0" w:line="240" w:lineRule="auto"/>
+        <w:jc w:val="both"/>
+        <w:rPr>
+          <w:rFonts w:ascii="mplus1mn-regular" w:eastAsia="mplus1mn-regular" w:cs="mplus1mn-regular"/>
+          <w:color w:val="333333"/>
+        </w:rPr>
+      </w:pPr>
+    </w:p>
+    <w:p>
+      <w:pPr>
+        <w:autoSpaceDE w:val="0"/>
+        <w:autoSpaceDN w:val="0"/>
+        <w:adjustRightInd w:val="0"/>
+        <w:spacing w:after="0" w:line="240" w:lineRule="auto"/>
+        <w:jc w:val="both"/>
+        <w:rPr>
+          <w:rFonts w:ascii="mplus1mn-regular" w:eastAsia="mplus1mn-regular" w:cs="mplus1mn-regular"/>
+          <w:color w:val="333333"/>
+        </w:rPr>
+      </w:pPr>
+      <w:r>
+        <w:rPr>
+          <w:rFonts w:ascii="mplus1mn-regular" w:eastAsia="mplus1mn-regular" w:cs="mplus1mn-regular"/>
+          <w:color w:val="333333"/>
+        </w:rPr>
+        <w:t xml:space="preserve">$ git push origin </w:t>
+      </w:r>
+      <w:r>
+        <w:rPr>
+          <w:rFonts w:ascii="mplus1mn-regular" w:eastAsia="mplus1mn-regular" w:cs="mplus1mn-regular"/>
+          <w:color w:val="333333"/>
+        </w:rPr>
+        <w:t>–</w:t>
+      </w:r>
+      <w:r>
+        <w:rPr>
+          <w:rFonts w:ascii="mplus1mn-regular" w:eastAsia="mplus1mn-regular" w:cs="mplus1mn-regular"/>
+          <w:color w:val="333333"/>
+        </w:rPr>
+        <w:t>tags</w:t>
+      </w:r>
+    </w:p>
+    <w:p>
+      <w:pPr>
+        <w:autoSpaceDE w:val="0"/>
+        <w:autoSpaceDN w:val="0"/>
+        <w:adjustRightInd w:val="0"/>
+        <w:spacing w:after="0" w:line="240" w:lineRule="auto"/>
+        <w:jc w:val="both"/>
+        <w:rPr>
+          <w:rFonts w:ascii="NotoSerif" w:eastAsia="NotoSerif" w:cs="NotoSerif"/>
+          <w:color w:val="333333"/>
+          <w:sz w:val="21"/>
+          <w:szCs w:val="21"/>
+        </w:rPr>
+      </w:pPr>
+    </w:p>
+    <w:p>
+      <w:pPr>
+        <w:autoSpaceDE w:val="0"/>
+        <w:autoSpaceDN w:val="0"/>
+        <w:adjustRightInd w:val="0"/>
+        <w:spacing w:after="0" w:line="240" w:lineRule="auto"/>
+        <w:jc w:val="both"/>
+        <w:rPr>
+          <w:rFonts w:ascii="NotoSerif-Bold" w:eastAsia="NotoSerif-Bold" w:cs="NotoSerif-Bold"/>
+          <w:b/>
+          <w:bCs/>
+          <w:color w:val="333333"/>
+          <w:sz w:val="26"/>
+          <w:szCs w:val="26"/>
+        </w:rPr>
+      </w:pPr>
+      <w:r>
+        <w:rPr>
+          <w:rFonts w:ascii="NotoSerif-Bold" w:eastAsia="NotoSerif-Bold" w:cs="NotoSerif-Bold"/>
+          <w:b/>
+          <w:bCs/>
+          <w:color w:val="333333"/>
+          <w:sz w:val="26"/>
+          <w:szCs w:val="26"/>
+        </w:rPr>
+        <w:t>Checking out Tags</w:t>
+      </w:r>
+    </w:p>
+    <w:p>
+      <w:pPr>
+        <w:autoSpaceDE w:val="0"/>
+        <w:autoSpaceDN w:val="0"/>
+        <w:adjustRightInd w:val="0"/>
+        <w:spacing w:after="0" w:line="240" w:lineRule="auto"/>
+        <w:jc w:val="both"/>
+        <w:rPr>
+          <w:rFonts w:ascii="NotoSerif" w:eastAsia="NotoSerif" w:cs="NotoSerif"/>
+          <w:color w:val="333333"/>
+          <w:sz w:val="21"/>
+          <w:szCs w:val="21"/>
+        </w:rPr>
+      </w:pPr>
+    </w:p>
+    <w:p>
+      <w:pPr>
+        <w:autoSpaceDE w:val="0"/>
+        <w:autoSpaceDN w:val="0"/>
+        <w:adjustRightInd w:val="0"/>
+        <w:spacing w:after="0" w:line="240" w:lineRule="auto"/>
+        <w:jc w:val="both"/>
+        <w:rPr>
+          <w:rFonts w:ascii="NotoSerif-Bold" w:eastAsia="NotoSerif-Bold" w:cs="NotoSerif-Bold"/>
+          <w:b/>
+          <w:bCs/>
+          <w:color w:val="333333"/>
+          <w:sz w:val="26"/>
+          <w:szCs w:val="26"/>
+        </w:rPr>
+      </w:pPr>
+      <w:r>
+        <w:rPr>
+          <w:rFonts w:ascii="NotoSerif" w:eastAsia="NotoSerif" w:cs="NotoSerif"/>
+          <w:color w:val="333333"/>
+          <w:sz w:val="21"/>
+          <w:szCs w:val="21"/>
+        </w:rPr>
+        <w:t xml:space="preserve">If </w:t>
+      </w:r>
+      <w:r>
+        <w:rPr>
+          <w:rFonts w:ascii="NotoSerif" w:eastAsia="NotoSerif" w:cs="NotoSerif"/>
+          <w:color w:val="333333"/>
+          <w:sz w:val="21"/>
+          <w:szCs w:val="21"/>
+        </w:rPr>
+        <w:t>you want to view the versions of files a tag is pointing to, you can do a git checkout</w:t>
+      </w:r>
+    </w:p>
+    <w:p>
+      <w:pPr>
+        <w:autoSpaceDE w:val="0"/>
+        <w:autoSpaceDN w:val="0"/>
+        <w:adjustRightInd w:val="0"/>
+        <w:spacing w:after="0" w:line="240" w:lineRule="auto"/>
+        <w:jc w:val="both"/>
+        <w:rPr>
+          <w:rFonts w:ascii="mplus1mn-regular" w:eastAsia="mplus1mn-regular" w:cs="mplus1mn-regular"/>
+          <w:color w:val="333333"/>
+        </w:rPr>
+      </w:pPr>
+      <w:r>
+        <w:rPr>
+          <w:rFonts w:ascii="mplus1mn-regular" w:eastAsia="mplus1mn-regular" w:cs="mplus1mn-regular"/>
+          <w:color w:val="333333"/>
+        </w:rPr>
+        <w:t>$ git checkout 2.0.0</w:t>
+      </w:r>
+    </w:p>
+    <w:p>
+      <w:pPr>
+        <w:autoSpaceDE w:val="0"/>
+        <w:autoSpaceDN w:val="0"/>
+        <w:adjustRightInd w:val="0"/>
+        <w:spacing w:after="0" w:line="240" w:lineRule="auto"/>
+        <w:jc w:val="both"/>
+        <w:rPr>
+          <w:rFonts w:ascii="mplus1mn-regular" w:eastAsia="mplus1mn-regular" w:cs="mplus1mn-regular"/>
+          <w:color w:val="333333"/>
+        </w:rPr>
+      </w:pPr>
+    </w:p>
+    <w:p>
+      <w:pPr>
+        <w:autoSpaceDE w:val="0"/>
+        <w:autoSpaceDN w:val="0"/>
+        <w:adjustRightInd w:val="0"/>
+        <w:spacing w:after="0" w:line="240" w:lineRule="auto"/>
+        <w:jc w:val="both"/>
+        <w:rPr>
+          <w:rFonts w:ascii="NotoSerif-Bold" w:eastAsia="NotoSerif-Bold" w:cs="NotoSerif-Bold"/>
+          <w:b/>
+          <w:bCs/>
+          <w:color w:val="333333"/>
+          <w:sz w:val="36"/>
+          <w:szCs w:val="36"/>
+        </w:rPr>
+      </w:pPr>
+      <w:r>
+        <w:rPr>
+          <w:rFonts w:ascii="NotoSerif-Bold" w:eastAsia="NotoSerif-Bold" w:cs="NotoSerif-Bold"/>
+          <w:b/>
+          <w:bCs/>
+          <w:color w:val="333333"/>
+          <w:sz w:val="36"/>
+          <w:szCs w:val="36"/>
+        </w:rPr>
+        <w:t>Git Aliases</w:t>
+      </w:r>
+    </w:p>
+    <w:p>
+      <w:pPr>
+        <w:autoSpaceDE w:val="0"/>
+        <w:autoSpaceDN w:val="0"/>
+        <w:adjustRightInd w:val="0"/>
+        <w:spacing w:after="0" w:line="240" w:lineRule="auto"/>
+        <w:jc w:val="both"/>
+        <w:rPr>
+          <w:rFonts w:ascii="NotoSerif-Bold" w:eastAsia="NotoSerif-Bold" w:cs="NotoSerif-Bold"/>
+          <w:b/>
+          <w:bCs/>
+          <w:color w:val="333333"/>
+          <w:sz w:val="36"/>
+          <w:szCs w:val="36"/>
+        </w:rPr>
+      </w:pPr>
+    </w:p>
+    <w:p>
+      <w:pPr>
+        <w:autoSpaceDE w:val="0"/>
+        <w:autoSpaceDN w:val="0"/>
+        <w:adjustRightInd w:val="0"/>
+        <w:spacing w:after="0" w:line="240" w:lineRule="auto"/>
+        <w:rPr>
+          <w:rFonts w:ascii="mplus1mn-regular" w:eastAsia="mplus1mn-regular" w:cs="mplus1mn-regular"/>
+          <w:color w:val="B22146"/>
+          <w:sz w:val="21"/>
+          <w:szCs w:val="21"/>
+        </w:rPr>
+      </w:pPr>
+      <w:r>
+        <w:rPr>
+          <w:rFonts w:ascii="NotoSerif" w:eastAsia="NotoSerif" w:cs="NotoSerif"/>
+          <w:color w:val="333333"/>
+          <w:sz w:val="21"/>
+          <w:szCs w:val="21"/>
+        </w:rPr>
+        <w:t>If you don</w:t>
+      </w:r>
+      <w:r>
+        <w:rPr>
+          <w:rFonts w:ascii="NotoSerif" w:eastAsia="NotoSerif" w:cs="NotoSerif" w:hint="eastAsia"/>
+          <w:color w:val="333333"/>
+          <w:sz w:val="21"/>
+          <w:szCs w:val="21"/>
+        </w:rPr>
+        <w:t>’</w:t>
+      </w:r>
+      <w:r>
+        <w:rPr>
+          <w:rFonts w:ascii="NotoSerif" w:eastAsia="NotoSerif" w:cs="NotoSerif"/>
+          <w:color w:val="333333"/>
+          <w:sz w:val="21"/>
+          <w:szCs w:val="21"/>
+        </w:rPr>
+        <w:t>t want to type</w:t>
+      </w:r>
+      <w:r>
+        <w:rPr>
+          <w:rFonts w:ascii="NotoSerif" w:eastAsia="NotoSerif" w:cs="NotoSerif"/>
+          <w:color w:val="333333"/>
+          <w:sz w:val="21"/>
+          <w:szCs w:val="21"/>
+        </w:rPr>
+        <w:t xml:space="preserve"> </w:t>
+      </w:r>
+      <w:r>
+        <w:rPr>
+          <w:rFonts w:ascii="NotoSerif" w:eastAsia="NotoSerif" w:cs="NotoSerif"/>
+          <w:color w:val="333333"/>
+          <w:sz w:val="21"/>
+          <w:szCs w:val="21"/>
+        </w:rPr>
+        <w:t>the entire text of each of the Git commands, you can easily set up an alias for each command using</w:t>
+      </w:r>
+      <w:r>
+        <w:rPr>
+          <w:rFonts w:ascii="NotoSerif" w:eastAsia="NotoSerif" w:cs="NotoSerif"/>
+          <w:color w:val="333333"/>
+          <w:sz w:val="21"/>
+          <w:szCs w:val="21"/>
+        </w:rPr>
+        <w:t xml:space="preserve"> </w:t>
+      </w:r>
+      <w:r>
+        <w:rPr>
+          <w:rFonts w:ascii="mplus1mn-regular" w:eastAsia="mplus1mn-regular" w:cs="mplus1mn-regular"/>
+          <w:color w:val="B22146"/>
+          <w:sz w:val="21"/>
+          <w:szCs w:val="21"/>
+        </w:rPr>
+        <w:t>git config</w:t>
+      </w:r>
+    </w:p>
+    <w:p>
+      <w:pPr>
+        <w:autoSpaceDE w:val="0"/>
+        <w:autoSpaceDN w:val="0"/>
+        <w:adjustRightInd w:val="0"/>
+        <w:spacing w:after="0" w:line="240" w:lineRule="auto"/>
+        <w:rPr>
+          <w:rFonts w:ascii="mplus1mn-regular" w:eastAsia="mplus1mn-regular" w:cs="mplus1mn-regular"/>
+          <w:color w:val="B22146"/>
+          <w:sz w:val="21"/>
+          <w:szCs w:val="21"/>
+        </w:rPr>
+      </w:pPr>
+    </w:p>
+    <w:p>
+      <w:pPr>
+        <w:autoSpaceDE w:val="0"/>
+        <w:autoSpaceDN w:val="0"/>
+        <w:adjustRightInd w:val="0"/>
+        <w:spacing w:after="0" w:line="240" w:lineRule="auto"/>
+        <w:rPr>
+          <w:rFonts w:ascii="mplus1mn-regular" w:eastAsia="mplus1mn-regular" w:cs="mplus1mn-regular"/>
+          <w:color w:val="333333"/>
+        </w:rPr>
+      </w:pPr>
+      <w:r>
+        <w:rPr>
+          <w:rFonts w:ascii="mplus1mn-regular" w:eastAsia="mplus1mn-regular" w:cs="mplus1mn-regular"/>
+          <w:color w:val="333333"/>
+        </w:rPr>
+        <w:t>$ git config --global alias.unstage 'reset HEAD --'</w:t>
+      </w:r>
+    </w:p>
+    <w:p>
+      <w:pPr>
+        <w:autoSpaceDE w:val="0"/>
+        <w:autoSpaceDN w:val="0"/>
+        <w:adjustRightInd w:val="0"/>
+        <w:spacing w:after="0" w:line="240" w:lineRule="auto"/>
+        <w:rPr>
+          <w:rFonts w:ascii="mplus1mn-regular" w:eastAsia="mplus1mn-regular" w:cs="mplus1mn-regular"/>
+          <w:color w:val="333333"/>
+        </w:rPr>
+      </w:pPr>
+    </w:p>
+    <w:p>
+      <w:pPr>
+        <w:autoSpaceDE w:val="0"/>
+        <w:autoSpaceDN w:val="0"/>
+        <w:adjustRightInd w:val="0"/>
+        <w:spacing w:after="0" w:line="240" w:lineRule="auto"/>
+        <w:rPr>
+          <w:rFonts w:ascii="NotoSerif" w:eastAsia="NotoSerif" w:cs="NotoSerif"/>
+          <w:color w:val="333333"/>
+          <w:sz w:val="21"/>
+          <w:szCs w:val="21"/>
+        </w:rPr>
+      </w:pPr>
+      <w:r>
+        <w:rPr>
+          <w:rFonts w:ascii="NotoSerif" w:eastAsia="NotoSerif" w:cs="NotoSerif"/>
+          <w:color w:val="333333"/>
+          <w:sz w:val="21"/>
+          <w:szCs w:val="21"/>
+        </w:rPr>
+        <w:lastRenderedPageBreak/>
+        <w:t>It</w:t>
+      </w:r>
+      <w:r>
+        <w:rPr>
+          <w:rFonts w:ascii="NotoSerif" w:eastAsia="NotoSerif" w:cs="NotoSerif" w:hint="eastAsia"/>
+          <w:color w:val="333333"/>
+          <w:sz w:val="21"/>
+          <w:szCs w:val="21"/>
+        </w:rPr>
+        <w:t>’</w:t>
+      </w:r>
+      <w:r>
+        <w:rPr>
+          <w:rFonts w:ascii="NotoSerif" w:eastAsia="NotoSerif" w:cs="NotoSerif"/>
+          <w:color w:val="333333"/>
+          <w:sz w:val="21"/>
+          <w:szCs w:val="21"/>
+        </w:rPr>
+        <w:t xml:space="preserve">s also common to add a </w:t>
+      </w:r>
+      <w:r>
+        <w:rPr>
+          <w:rFonts w:ascii="mplus1mn-regular" w:eastAsia="mplus1mn-regular" w:cs="mplus1mn-regular"/>
+          <w:color w:val="B22146"/>
+          <w:sz w:val="21"/>
+          <w:szCs w:val="21"/>
+        </w:rPr>
+        <w:t xml:space="preserve">last </w:t>
+      </w:r>
+      <w:r>
+        <w:rPr>
+          <w:rFonts w:ascii="NotoSerif" w:eastAsia="NotoSerif" w:cs="NotoSerif"/>
+          <w:color w:val="333333"/>
+          <w:sz w:val="21"/>
+          <w:szCs w:val="21"/>
+        </w:rPr>
+        <w:t>command, like this:</w:t>
+      </w:r>
+    </w:p>
+    <w:p>
+      <w:pPr>
+        <w:autoSpaceDE w:val="0"/>
+        <w:autoSpaceDN w:val="0"/>
+        <w:adjustRightInd w:val="0"/>
+        <w:spacing w:after="0" w:line="240" w:lineRule="auto"/>
+        <w:rPr>
+          <w:rFonts w:ascii="mplus1mn-regular" w:eastAsia="mplus1mn-regular" w:cs="mplus1mn-regular"/>
+          <w:color w:val="333333"/>
+        </w:rPr>
+      </w:pPr>
+    </w:p>
+    <w:p>
+      <w:pPr>
+        <w:autoSpaceDE w:val="0"/>
+        <w:autoSpaceDN w:val="0"/>
+        <w:adjustRightInd w:val="0"/>
+        <w:spacing w:after="0" w:line="240" w:lineRule="auto"/>
+        <w:rPr>
+          <w:rFonts w:ascii="mplus1mn-regular" w:eastAsia="mplus1mn-regular" w:cs="mplus1mn-regular"/>
+          <w:color w:val="333333"/>
+        </w:rPr>
+      </w:pPr>
+      <w:r>
+        <w:rPr>
+          <w:rFonts w:ascii="mplus1mn-regular" w:eastAsia="mplus1mn-regular" w:cs="mplus1mn-regular"/>
+          <w:color w:val="333333"/>
+        </w:rPr>
+        <w:t>$ git config --global alias.last 'log -1 HEAD'</w:t>
+      </w:r>
+    </w:p>
+    <w:p>
+      <w:pPr>
+        <w:autoSpaceDE w:val="0"/>
+        <w:autoSpaceDN w:val="0"/>
+        <w:adjustRightInd w:val="0"/>
+        <w:spacing w:after="0" w:line="240" w:lineRule="auto"/>
+        <w:rPr>
+          <w:rFonts w:ascii="mplus1mn-regular" w:eastAsia="mplus1mn-regular" w:cs="mplus1mn-regular"/>
+          <w:color w:val="333333"/>
+        </w:rPr>
+      </w:pPr>
+    </w:p>
+    <w:p>
+      <w:pPr>
+        <w:autoSpaceDE w:val="0"/>
+        <w:autoSpaceDN w:val="0"/>
+        <w:adjustRightInd w:val="0"/>
+        <w:spacing w:after="0" w:line="240" w:lineRule="auto"/>
+        <w:rPr>
+          <w:rFonts w:ascii="NotoSerif" w:eastAsia="NotoSerif" w:cs="NotoSerif"/>
+          <w:color w:val="333333"/>
+          <w:sz w:val="21"/>
+          <w:szCs w:val="21"/>
+        </w:rPr>
+      </w:pPr>
+      <w:r>
+        <w:rPr>
+          <w:rFonts w:ascii="NotoSerif" w:eastAsia="NotoSerif" w:cs="NotoSerif"/>
+          <w:color w:val="333333"/>
+          <w:sz w:val="21"/>
+          <w:szCs w:val="21"/>
+        </w:rPr>
+        <w:t>However,</w:t>
+      </w:r>
+      <w:r>
+        <w:rPr>
+          <w:rFonts w:ascii="NotoSerif" w:eastAsia="NotoSerif" w:cs="NotoSerif"/>
+          <w:color w:val="333333"/>
+          <w:sz w:val="21"/>
+          <w:szCs w:val="21"/>
+        </w:rPr>
+        <w:t xml:space="preserve"> </w:t>
+      </w:r>
+      <w:r>
+        <w:rPr>
+          <w:rFonts w:ascii="NotoSerif" w:eastAsia="NotoSerif" w:cs="NotoSerif"/>
+          <w:color w:val="333333"/>
+          <w:sz w:val="21"/>
+          <w:szCs w:val="21"/>
+        </w:rPr>
+        <w:t>maybe you want to run an external command, rather than a Git subcommand. In that case, you</w:t>
+      </w:r>
+      <w:r>
+        <w:rPr>
+          <w:rFonts w:ascii="NotoSerif" w:eastAsia="NotoSerif" w:cs="NotoSerif"/>
+          <w:color w:val="333333"/>
+          <w:sz w:val="21"/>
+          <w:szCs w:val="21"/>
+        </w:rPr>
+        <w:t xml:space="preserve"> </w:t>
+      </w:r>
+      <w:r>
+        <w:rPr>
+          <w:rFonts w:ascii="NotoSerif" w:eastAsia="NotoSerif" w:cs="NotoSerif"/>
+          <w:color w:val="333333"/>
+          <w:sz w:val="21"/>
+          <w:szCs w:val="21"/>
+        </w:rPr>
+        <w:t xml:space="preserve">start the command with a </w:t>
+      </w:r>
+      <w:r>
+        <w:rPr>
+          <w:rFonts w:ascii="mplus1mn-regular" w:eastAsia="mplus1mn-regular" w:cs="mplus1mn-regular"/>
+          <w:color w:val="B22146"/>
+          <w:sz w:val="21"/>
+          <w:szCs w:val="21"/>
+        </w:rPr>
+        <w:t xml:space="preserve">! </w:t>
+      </w:r>
+      <w:proofErr w:type="gramStart"/>
+      <w:r>
+        <w:rPr>
+          <w:rFonts w:ascii="NotoSerif" w:eastAsia="NotoSerif" w:cs="NotoSerif"/>
+          <w:color w:val="333333"/>
+          <w:sz w:val="21"/>
+          <w:szCs w:val="21"/>
+        </w:rPr>
+        <w:t>character</w:t>
+      </w:r>
+      <w:proofErr w:type="gramEnd"/>
+      <w:r>
+        <w:rPr>
+          <w:rFonts w:ascii="NotoSerif" w:eastAsia="NotoSerif" w:cs="NotoSerif"/>
+          <w:color w:val="333333"/>
+          <w:sz w:val="21"/>
+          <w:szCs w:val="21"/>
+        </w:rPr>
+        <w:t>. This is useful if you write your own tools that work with a</w:t>
+      </w:r>
+      <w:r>
+        <w:rPr>
+          <w:rFonts w:ascii="NotoSerif" w:eastAsia="NotoSerif" w:cs="NotoSerif"/>
+          <w:color w:val="333333"/>
+          <w:sz w:val="21"/>
+          <w:szCs w:val="21"/>
+        </w:rPr>
+        <w:t xml:space="preserve"> </w:t>
+      </w:r>
+      <w:r>
+        <w:rPr>
+          <w:rFonts w:ascii="NotoSerif" w:eastAsia="NotoSerif" w:cs="NotoSerif"/>
+          <w:color w:val="333333"/>
+          <w:sz w:val="21"/>
+          <w:szCs w:val="21"/>
+        </w:rPr>
+        <w:t xml:space="preserve">Git repository. We can demonstrate by aliasing </w:t>
+      </w:r>
+      <w:r>
+        <w:rPr>
+          <w:rFonts w:ascii="mplus1mn-regular" w:eastAsia="mplus1mn-regular" w:cs="mplus1mn-regular"/>
+          <w:color w:val="B22146"/>
+          <w:sz w:val="21"/>
+          <w:szCs w:val="21"/>
+        </w:rPr>
+        <w:t xml:space="preserve">git visual </w:t>
+      </w:r>
+      <w:r>
+        <w:rPr>
+          <w:rFonts w:ascii="NotoSerif" w:eastAsia="NotoSerif" w:cs="NotoSerif"/>
+          <w:color w:val="333333"/>
+          <w:sz w:val="21"/>
+          <w:szCs w:val="21"/>
+        </w:rPr>
+        <w:t xml:space="preserve">to run </w:t>
+      </w:r>
+      <w:r>
+        <w:rPr>
+          <w:rFonts w:ascii="mplus1mn-regular" w:eastAsia="mplus1mn-regular" w:cs="mplus1mn-regular"/>
+          <w:color w:val="B22146"/>
+          <w:sz w:val="21"/>
+          <w:szCs w:val="21"/>
+        </w:rPr>
+        <w:t>gitk</w:t>
+      </w:r>
+      <w:r>
+        <w:rPr>
+          <w:rFonts w:ascii="NotoSerif" w:eastAsia="NotoSerif" w:cs="NotoSerif"/>
+          <w:color w:val="333333"/>
+          <w:sz w:val="21"/>
+          <w:szCs w:val="21"/>
+        </w:rPr>
+        <w:t>:</w:t>
+      </w:r>
+    </w:p>
+    <w:p>
+      <w:pPr>
+        <w:autoSpaceDE w:val="0"/>
+        <w:autoSpaceDN w:val="0"/>
+        <w:adjustRightInd w:val="0"/>
+        <w:spacing w:after="0" w:line="240" w:lineRule="auto"/>
+        <w:rPr>
+          <w:rFonts w:ascii="mplus1mn-regular" w:eastAsia="mplus1mn-regular" w:cs="mplus1mn-regular"/>
+          <w:color w:val="333333"/>
+        </w:rPr>
+      </w:pPr>
+      <w:r>
+        <w:rPr>
+          <w:rFonts w:ascii="mplus1mn-regular" w:eastAsia="mplus1mn-regular" w:cs="mplus1mn-regular"/>
+          <w:color w:val="333333"/>
+        </w:rPr>
+        <w:t>$ git config --global alias.visual '!gitk'</w:t>
+      </w:r>
+    </w:p>
+    <w:p>
+      <w:pPr>
+        <w:autoSpaceDE w:val="0"/>
+        <w:autoSpaceDN w:val="0"/>
+        <w:adjustRightInd w:val="0"/>
+        <w:spacing w:after="0" w:line="240" w:lineRule="auto"/>
+        <w:rPr>
+          <w:rFonts w:ascii="mplus1mn-regular" w:eastAsia="mplus1mn-regular" w:cs="mplus1mn-regular"/>
+          <w:color w:val="333333"/>
+        </w:rPr>
+      </w:pPr>
+    </w:p>
+    <w:p>
+      <w:pPr>
+        <w:autoSpaceDE w:val="0"/>
+        <w:autoSpaceDN w:val="0"/>
+        <w:adjustRightInd w:val="0"/>
+        <w:spacing w:after="0" w:line="240" w:lineRule="auto"/>
+        <w:rPr>
+          <w:rFonts w:ascii="NotoSerif-Bold" w:eastAsia="NotoSerif-Bold" w:cs="NotoSerif-Bold"/>
+          <w:b/>
+          <w:bCs/>
+          <w:color w:val="333333"/>
+          <w:sz w:val="44"/>
+          <w:szCs w:val="44"/>
+        </w:rPr>
+      </w:pPr>
+      <w:r>
+        <w:rPr>
+          <w:rFonts w:ascii="NotoSerif-Bold" w:eastAsia="NotoSerif-Bold" w:cs="NotoSerif-Bold"/>
+          <w:b/>
+          <w:bCs/>
+          <w:color w:val="333333"/>
+          <w:sz w:val="44"/>
+          <w:szCs w:val="44"/>
+        </w:rPr>
+        <w:t>Git Branching</w:t>
+      </w:r>
+      <w:r>
+        <w:rPr>
+          <w:rFonts w:ascii="NotoSerif-Bold" w:eastAsia="NotoSerif-Bold" w:cs="NotoSerif-Bold"/>
+          <w:b/>
+          <w:bCs/>
+          <w:color w:val="333333"/>
+          <w:sz w:val="44"/>
+          <w:szCs w:val="44"/>
+        </w:rPr>
+        <w:t xml:space="preserve"> </w:t>
+      </w:r>
+    </w:p>
+    <w:p>
+      <w:pPr>
+        <w:autoSpaceDE w:val="0"/>
+        <w:autoSpaceDN w:val="0"/>
+        <w:adjustRightInd w:val="0"/>
+        <w:spacing w:after="0" w:line="240" w:lineRule="auto"/>
+        <w:rPr>
+          <w:rFonts w:ascii="NotoSerif-Bold" w:eastAsia="NotoSerif-Bold" w:cs="NotoSerif-Bold"/>
+          <w:b/>
+          <w:bCs/>
+          <w:color w:val="333333"/>
+          <w:sz w:val="44"/>
+          <w:szCs w:val="44"/>
+        </w:rPr>
+      </w:pPr>
+    </w:p>
+    <w:p>
+      <w:pPr>
+        <w:autoSpaceDE w:val="0"/>
+        <w:autoSpaceDN w:val="0"/>
+        <w:adjustRightInd w:val="0"/>
+        <w:spacing w:after="0" w:line="240" w:lineRule="auto"/>
+        <w:rPr>
+          <w:rFonts w:ascii="mplus1mn-regular" w:eastAsia="mplus1mn-regular" w:cs="mplus1mn-regular"/>
+          <w:color w:val="333333"/>
+        </w:rPr>
+      </w:pPr>
       <w:bookmarkStart w:id="0" w:name="_GoBack"/>
       <w:bookmarkEnd w:id="0"/>
     </w:p>
     <w:p>
       <w:pPr>
-        <w:autoSpaceDE w:val="0"/>
-        <w:autoSpaceDN w:val="0"/>
-        <w:adjustRightInd w:val="0"/>
-        <w:spacing w:after="0" w:line="240" w:lineRule="auto"/>
-        <w:jc w:val="both"/>
-        <w:rPr>
-          <w:rFonts w:ascii="NotoSerif" w:eastAsia="NotoSerif" w:cs="NotoSerif"/>
-          <w:color w:val="333333"/>
-          <w:sz w:val="21"/>
-          <w:szCs w:val="21"/>
-          <w:lang w:val="en-US"/>
+        <w:rPr>
+          <w:rFonts w:ascii="NotoSerif" w:eastAsia="NotoSerif" w:cs="NotoSerif"/>
+          <w:color w:val="333333"/>
+          <w:sz w:val="21"/>
+          <w:szCs w:val="21"/>
+        </w:rPr>
+      </w:pPr>
+      <w:r>
+        <w:rPr>
+          <w:rFonts w:ascii="NotoSerif" w:eastAsia="NotoSerif" w:cs="NotoSerif"/>
+          <w:color w:val="333333"/>
+          <w:sz w:val="21"/>
+          <w:szCs w:val="21"/>
+        </w:rPr>
+        <w:br w:type="page"/>
+      </w:r>
+    </w:p>
+    <w:p>
+      <w:pPr>
+        <w:autoSpaceDE w:val="0"/>
+        <w:autoSpaceDN w:val="0"/>
+        <w:adjustRightInd w:val="0"/>
+        <w:spacing w:after="0" w:line="240" w:lineRule="auto"/>
+        <w:rPr>
+          <w:rFonts w:ascii="NotoSerif" w:eastAsia="NotoSerif" w:cs="NotoSerif"/>
+          <w:color w:val="333333"/>
+          <w:sz w:val="21"/>
+          <w:szCs w:val="21"/>
         </w:rPr>
       </w:pPr>
     </w:p>
@@ -22931,7 +24210,7 @@
     </w:p>
     <w:p>
       <w:pPr>
-        <w:pStyle w:val="ListParagraph"/>
+        <w:pStyle w:val="Paragraphedeliste"/>
         <w:numPr>
           <w:ilvl w:val="0"/>
           <w:numId w:val="3"/>
@@ -23216,7 +24495,7 @@
     </w:p>
     <w:p>
       <w:pPr>
-        <w:pStyle w:val="ListParagraph"/>
+        <w:pStyle w:val="Paragraphedeliste"/>
         <w:numPr>
           <w:ilvl w:val="0"/>
           <w:numId w:val="2"/>
@@ -23275,7 +24554,7 @@
     </w:p>
     <w:p>
       <w:pPr>
-        <w:pStyle w:val="ListParagraph"/>
+        <w:pStyle w:val="Paragraphedeliste"/>
         <w:numPr>
           <w:ilvl w:val="0"/>
           <w:numId w:val="1"/>
@@ -23334,7 +24613,7 @@
     </w:p>
     <w:p>
       <w:pPr>
-        <w:pStyle w:val="ListParagraph"/>
+        <w:pStyle w:val="Paragraphedeliste"/>
         <w:numPr>
           <w:ilvl w:val="0"/>
           <w:numId w:val="1"/>
@@ -33743,7 +35022,7 @@
       <w:hyperlink r:id="rId7" w:history="1">
         <w:r>
           <w:rPr>
-            <w:rStyle w:val="Hyperlink"/>
+            <w:rStyle w:val="Lienhypertexte"/>
             <w:rFonts w:ascii="mplus1mn-regular" w:eastAsia="mplus1mn-regular" w:cs="mplus1mn-regular"/>
             <w:lang w:val="en-US"/>
           </w:rPr>
@@ -53137,11 +54416,11 @@
     <w:name w:val="Normal"/>
     <w:qFormat/>
   </w:style>
-  <w:style w:type="paragraph" w:styleId="Heading2">
+  <w:style w:type="paragraph" w:styleId="Titre2">
     <w:name w:val="heading 2"/>
     <w:basedOn w:val="Normal"/>
     <w:next w:val="Normal"/>
-    <w:link w:val="Heading2Char"/>
+    <w:link w:val="Titre2Car"/>
     <w:uiPriority w:val="9"/>
     <w:unhideWhenUsed/>
     <w:qFormat/>
@@ -53159,13 +54438,13 @@
       <w:szCs w:val="26"/>
     </w:rPr>
   </w:style>
-  <w:style w:type="character" w:default="1" w:styleId="DefaultParagraphFont">
+  <w:style w:type="character" w:default="1" w:styleId="Policepardfaut">
     <w:name w:val="Default Paragraph Font"/>
     <w:uiPriority w:val="1"/>
     <w:semiHidden/>
     <w:unhideWhenUsed/>
   </w:style>
-  <w:style w:type="table" w:default="1" w:styleId="TableNormal">
+  <w:style w:type="table" w:default="1" w:styleId="TableauNormal">
     <w:name w:val="Normal Table"/>
     <w:uiPriority w:val="99"/>
     <w:semiHidden/>
@@ -53180,16 +54459,16 @@
       </w:tblCellMar>
     </w:tblPr>
   </w:style>
-  <w:style w:type="numbering" w:default="1" w:styleId="NoList">
+  <w:style w:type="numbering" w:default="1" w:styleId="Aucuneliste">
     <w:name w:val="No List"/>
     <w:uiPriority w:val="99"/>
     <w:semiHidden/>
     <w:unhideWhenUsed/>
   </w:style>
-  <w:style w:type="paragraph" w:styleId="BalloonText">
+  <w:style w:type="paragraph" w:styleId="Textedebulles">
     <w:name w:val="Balloon Text"/>
     <w:basedOn w:val="Normal"/>
-    <w:link w:val="BalloonTextChar"/>
+    <w:link w:val="TextedebullesCar"/>
     <w:uiPriority w:val="99"/>
     <w:semiHidden/>
     <w:unhideWhenUsed/>
@@ -53203,10 +54482,10 @@
       <w:szCs w:val="18"/>
     </w:rPr>
   </w:style>
-  <w:style w:type="character" w:customStyle="1" w:styleId="BalloonTextChar">
-    <w:name w:val="Balloon Text Char"/>
-    <w:basedOn w:val="DefaultParagraphFont"/>
-    <w:link w:val="BalloonText"/>
+  <w:style w:type="character" w:customStyle="1" w:styleId="TextedebullesCar">
+    <w:name w:val="Texte de bulles Car"/>
+    <w:basedOn w:val="Policepardfaut"/>
+    <w:link w:val="Textedebulles"/>
     <w:uiPriority w:val="99"/>
     <w:semiHidden/>
     <w:rsid w:val="002046E2"/>
@@ -53216,9 +54495,9 @@
       <w:szCs w:val="18"/>
     </w:rPr>
   </w:style>
-  <w:style w:type="character" w:styleId="Hyperlink">
+  <w:style w:type="character" w:styleId="Lienhypertexte">
     <w:name w:val="Hyperlink"/>
-    <w:basedOn w:val="DefaultParagraphFont"/>
+    <w:basedOn w:val="Policepardfaut"/>
     <w:uiPriority w:val="99"/>
     <w:unhideWhenUsed/>
     <w:rsid w:val="00185E0B"/>
@@ -53227,10 +54506,10 @@
       <w:u w:val="single"/>
     </w:rPr>
   </w:style>
-  <w:style w:type="character" w:customStyle="1" w:styleId="Heading2Char">
-    <w:name w:val="Heading 2 Char"/>
-    <w:basedOn w:val="DefaultParagraphFont"/>
-    <w:link w:val="Heading2"/>
+  <w:style w:type="character" w:customStyle="1" w:styleId="Titre2Car">
+    <w:name w:val="Titre 2 Car"/>
+    <w:basedOn w:val="Policepardfaut"/>
+    <w:link w:val="Titre2"/>
     <w:uiPriority w:val="9"/>
     <w:rsid w:val="00672806"/>
     <w:rPr>
@@ -53240,7 +54519,7 @@
       <w:szCs w:val="26"/>
     </w:rPr>
   </w:style>
-  <w:style w:type="paragraph" w:styleId="ListParagraph">
+  <w:style w:type="paragraph" w:styleId="Paragraphedeliste">
     <w:name w:val="List Paragraph"/>
     <w:basedOn w:val="Normal"/>
     <w:uiPriority w:val="34"/>

</xml_diff>